<commit_message>
Code rearranged + 2nd texture, Spotlight blending
</commit_message>
<xml_diff>
--- a/Pozadavky_PGRF3_2021_Task1.docx
+++ b/Pozadavky_PGRF3_2021_Task1.docx
@@ -5,7 +5,7 @@
     <w:tbl>
       <w:tblPr>
         <w:tblStyle w:val="Tabulkasmkou3"/>
-        <w:tblW w:w="10903" w:type="dxa"/>
+        <w:tblW w:w="10916" w:type="dxa"/>
         <w:tblBorders>
           <w:top w:val="single" w:sz="4" w:space="0" w:color="auto"/>
           <w:left w:val="single" w:sz="4" w:space="0" w:color="auto"/>
@@ -17,21 +17,21 @@
         <w:tblLook w:val="04A0" w:firstRow="1" w:lastRow="0" w:firstColumn="1" w:lastColumn="0" w:noHBand="0" w:noVBand="1"/>
       </w:tblPr>
       <w:tblGrid>
-        <w:gridCol w:w="1582"/>
-        <w:gridCol w:w="4418"/>
-        <w:gridCol w:w="1371"/>
-        <w:gridCol w:w="1272"/>
-        <w:gridCol w:w="2260"/>
+        <w:gridCol w:w="1584"/>
+        <w:gridCol w:w="4424"/>
+        <w:gridCol w:w="1372"/>
+        <w:gridCol w:w="1273"/>
+        <w:gridCol w:w="2263"/>
       </w:tblGrid>
       <w:tr>
         <w:trPr>
           <w:cnfStyle w:val="100000000000" w:firstRow="1" w:lastRow="0" w:firstColumn="0" w:lastColumn="0" w:oddVBand="0" w:evenVBand="0" w:oddHBand="0" w:evenHBand="0" w:firstRowFirstColumn="0" w:firstRowLastColumn="0" w:lastRowFirstColumn="0" w:lastRowLastColumn="0"/>
-          <w:trHeight w:val="300"/>
+          <w:trHeight w:val="294"/>
         </w:trPr>
         <w:tc>
           <w:tcPr>
             <w:cnfStyle w:val="001000000100" w:firstRow="0" w:lastRow="0" w:firstColumn="1" w:lastColumn="0" w:oddVBand="0" w:evenVBand="0" w:oddHBand="0" w:evenHBand="0" w:firstRowFirstColumn="1" w:firstRowLastColumn="0" w:lastRowFirstColumn="0" w:lastRowLastColumn="0"/>
-            <w:tcW w:w="6000" w:type="dxa"/>
+            <w:tcW w:w="6008" w:type="dxa"/>
             <w:gridSpan w:val="2"/>
             <w:tcBorders>
               <w:top w:val="single" w:sz="4" w:space="0" w:color="auto"/>
@@ -68,7 +68,7 @@
         </w:tc>
         <w:tc>
           <w:tcPr>
-            <w:tcW w:w="1371" w:type="dxa"/>
+            <w:tcW w:w="1372" w:type="dxa"/>
             <w:tcBorders>
               <w:top w:val="single" w:sz="4" w:space="0" w:color="auto"/>
               <w:left w:val="single" w:sz="4" w:space="0" w:color="auto"/>
@@ -108,13 +108,35 @@
                 <w:lang w:eastAsia="cs-CZ"/>
               </w:rPr>
               <w:br/>
-              <w:t>(hodnota od 0 do 1 odpovídá 0 až 100%)</w:t>
-            </w:r>
-          </w:p>
-        </w:tc>
-        <w:tc>
-          <w:tcPr>
-            <w:tcW w:w="1272" w:type="dxa"/>
+              <w:t xml:space="preserve">(hodnota od 0 do 1 odpovídá 0 až </w:t>
+            </w:r>
+            <w:proofErr w:type="gramStart"/>
+            <w:r>
+              <w:rPr>
+                <w:rFonts w:ascii="Arial" w:eastAsia="Times New Roman" w:hAnsi="Arial" w:cs="Arial"/>
+                <w:b w:val="0"/>
+                <w:sz w:val="20"/>
+                <w:szCs w:val="24"/>
+                <w:lang w:eastAsia="cs-CZ"/>
+              </w:rPr>
+              <w:t>100%</w:t>
+            </w:r>
+            <w:proofErr w:type="gramEnd"/>
+            <w:r>
+              <w:rPr>
+                <w:rFonts w:ascii="Arial" w:eastAsia="Times New Roman" w:hAnsi="Arial" w:cs="Arial"/>
+                <w:b w:val="0"/>
+                <w:sz w:val="20"/>
+                <w:szCs w:val="24"/>
+                <w:lang w:eastAsia="cs-CZ"/>
+              </w:rPr>
+              <w:t>)</w:t>
+            </w:r>
+          </w:p>
+        </w:tc>
+        <w:tc>
+          <w:tcPr>
+            <w:tcW w:w="1273" w:type="dxa"/>
             <w:tcBorders>
               <w:top w:val="single" w:sz="4" w:space="0" w:color="auto"/>
               <w:left w:val="single" w:sz="4" w:space="0" w:color="auto"/>
@@ -149,7 +171,7 @@
         </w:tc>
         <w:tc>
           <w:tcPr>
-            <w:tcW w:w="2260" w:type="dxa"/>
+            <w:tcW w:w="2263" w:type="dxa"/>
             <w:tcBorders>
               <w:top w:val="single" w:sz="4" w:space="0" w:color="auto"/>
               <w:left w:val="single" w:sz="4" w:space="0" w:color="auto"/>
@@ -186,12 +208,12 @@
       <w:tr>
         <w:trPr>
           <w:cnfStyle w:val="000000100000" w:firstRow="0" w:lastRow="0" w:firstColumn="0" w:lastColumn="0" w:oddVBand="0" w:evenVBand="0" w:oddHBand="1" w:evenHBand="0" w:firstRowFirstColumn="0" w:firstRowLastColumn="0" w:lastRowFirstColumn="0" w:lastRowLastColumn="0"/>
-          <w:trHeight w:val="300"/>
+          <w:trHeight w:val="294"/>
         </w:trPr>
         <w:tc>
           <w:tcPr>
             <w:cnfStyle w:val="001000000000" w:firstRow="0" w:lastRow="0" w:firstColumn="1" w:lastColumn="0" w:oddVBand="0" w:evenVBand="0" w:oddHBand="0" w:evenHBand="0" w:firstRowFirstColumn="0" w:firstRowLastColumn="0" w:lastRowFirstColumn="0" w:lastRowLastColumn="0"/>
-            <w:tcW w:w="6000" w:type="dxa"/>
+            <w:tcW w:w="6008" w:type="dxa"/>
             <w:gridSpan w:val="2"/>
             <w:tcBorders>
               <w:top w:val="single" w:sz="4" w:space="0" w:color="auto"/>
@@ -224,7 +246,7 @@
         </w:tc>
         <w:tc>
           <w:tcPr>
-            <w:tcW w:w="1371" w:type="dxa"/>
+            <w:tcW w:w="1372" w:type="dxa"/>
             <w:noWrap/>
           </w:tcPr>
           <w:p>
@@ -253,7 +275,7 @@
         </w:tc>
         <w:tc>
           <w:tcPr>
-            <w:tcW w:w="1272" w:type="dxa"/>
+            <w:tcW w:w="1273" w:type="dxa"/>
             <w:noWrap/>
             <w:hideMark/>
           </w:tcPr>
@@ -273,7 +295,7 @@
         </w:tc>
         <w:tc>
           <w:tcPr>
-            <w:tcW w:w="2260" w:type="dxa"/>
+            <w:tcW w:w="2263" w:type="dxa"/>
             <w:noWrap/>
             <w:hideMark/>
           </w:tcPr>
@@ -293,12 +315,12 @@
       </w:tr>
       <w:tr>
         <w:trPr>
-          <w:trHeight w:val="300"/>
+          <w:trHeight w:val="294"/>
         </w:trPr>
         <w:tc>
           <w:tcPr>
             <w:cnfStyle w:val="001000000000" w:firstRow="0" w:lastRow="0" w:firstColumn="1" w:lastColumn="0" w:oddVBand="0" w:evenVBand="0" w:oddHBand="0" w:evenHBand="0" w:firstRowFirstColumn="0" w:firstRowLastColumn="0" w:lastRowFirstColumn="0" w:lastRowLastColumn="0"/>
-            <w:tcW w:w="1582" w:type="dxa"/>
+            <w:tcW w:w="1584" w:type="dxa"/>
             <w:vMerge w:val="restart"/>
             <w:tcBorders>
               <w:top w:val="single" w:sz="4" w:space="0" w:color="auto"/>
@@ -324,13 +346,25 @@
                 <w:szCs w:val="24"/>
                 <w:lang w:eastAsia="cs-CZ"/>
               </w:rPr>
-              <w:t>Reprezentace gridu</w:t>
-            </w:r>
-          </w:p>
-        </w:tc>
-        <w:tc>
-          <w:tcPr>
-            <w:tcW w:w="4418" w:type="dxa"/>
+              <w:t xml:space="preserve">Reprezentace </w:t>
+            </w:r>
+            <w:proofErr w:type="spellStart"/>
+            <w:r>
+              <w:rPr>
+                <w:rFonts w:ascii="Arial" w:eastAsia="Times New Roman" w:hAnsi="Arial" w:cs="Arial"/>
+                <w:i w:val="0"/>
+                <w:sz w:val="20"/>
+                <w:szCs w:val="24"/>
+                <w:lang w:eastAsia="cs-CZ"/>
+              </w:rPr>
+              <w:t>gridu</w:t>
+            </w:r>
+            <w:proofErr w:type="spellEnd"/>
+          </w:p>
+        </w:tc>
+        <w:tc>
+          <w:tcPr>
+            <w:tcW w:w="4424" w:type="dxa"/>
           </w:tcPr>
           <w:p>
             <w:pPr>
@@ -357,7 +391,7 @@
         </w:tc>
         <w:tc>
           <w:tcPr>
-            <w:tcW w:w="1371" w:type="dxa"/>
+            <w:tcW w:w="1372" w:type="dxa"/>
             <w:noWrap/>
           </w:tcPr>
           <w:p>
@@ -386,7 +420,7 @@
         </w:tc>
         <w:tc>
           <w:tcPr>
-            <w:tcW w:w="1272" w:type="dxa"/>
+            <w:tcW w:w="1273" w:type="dxa"/>
             <w:noWrap/>
           </w:tcPr>
           <w:p>
@@ -415,7 +449,7 @@
         </w:tc>
         <w:tc>
           <w:tcPr>
-            <w:tcW w:w="2260" w:type="dxa"/>
+            <w:tcW w:w="2263" w:type="dxa"/>
             <w:noWrap/>
           </w:tcPr>
           <w:p>
@@ -435,12 +469,12 @@
       <w:tr>
         <w:trPr>
           <w:cnfStyle w:val="000000100000" w:firstRow="0" w:lastRow="0" w:firstColumn="0" w:lastColumn="0" w:oddVBand="0" w:evenVBand="0" w:oddHBand="1" w:evenHBand="0" w:firstRowFirstColumn="0" w:firstRowLastColumn="0" w:lastRowFirstColumn="0" w:lastRowLastColumn="0"/>
-          <w:trHeight w:val="300"/>
+          <w:trHeight w:val="294"/>
         </w:trPr>
         <w:tc>
           <w:tcPr>
             <w:cnfStyle w:val="001000000000" w:firstRow="0" w:lastRow="0" w:firstColumn="1" w:lastColumn="0" w:oddVBand="0" w:evenVBand="0" w:oddHBand="0" w:evenHBand="0" w:firstRowFirstColumn="0" w:firstRowLastColumn="0" w:lastRowFirstColumn="0" w:lastRowLastColumn="0"/>
-            <w:tcW w:w="1582" w:type="dxa"/>
+            <w:tcW w:w="1584" w:type="dxa"/>
             <w:vMerge/>
             <w:tcBorders>
               <w:left w:val="single" w:sz="4" w:space="0" w:color="auto"/>
@@ -461,7 +495,7 @@
         </w:tc>
         <w:tc>
           <w:tcPr>
-            <w:tcW w:w="4418" w:type="dxa"/>
+            <w:tcW w:w="4424" w:type="dxa"/>
           </w:tcPr>
           <w:p>
             <w:pPr>
@@ -488,7 +522,7 @@
         </w:tc>
         <w:tc>
           <w:tcPr>
-            <w:tcW w:w="1371" w:type="dxa"/>
+            <w:tcW w:w="1372" w:type="dxa"/>
             <w:noWrap/>
           </w:tcPr>
           <w:p>
@@ -517,7 +551,7 @@
         </w:tc>
         <w:tc>
           <w:tcPr>
-            <w:tcW w:w="1272" w:type="dxa"/>
+            <w:tcW w:w="1273" w:type="dxa"/>
             <w:noWrap/>
           </w:tcPr>
           <w:p>
@@ -546,7 +580,7 @@
         </w:tc>
         <w:tc>
           <w:tcPr>
-            <w:tcW w:w="2260" w:type="dxa"/>
+            <w:tcW w:w="2263" w:type="dxa"/>
             <w:noWrap/>
           </w:tcPr>
           <w:p>
@@ -565,12 +599,12 @@
       </w:tr>
       <w:tr>
         <w:trPr>
-          <w:trHeight w:val="300"/>
+          <w:trHeight w:val="294"/>
         </w:trPr>
         <w:tc>
           <w:tcPr>
             <w:cnfStyle w:val="001000000000" w:firstRow="0" w:lastRow="0" w:firstColumn="1" w:lastColumn="0" w:oddVBand="0" w:evenVBand="0" w:oddHBand="0" w:evenHBand="0" w:firstRowFirstColumn="0" w:firstRowLastColumn="0" w:lastRowFirstColumn="0" w:lastRowLastColumn="0"/>
-            <w:tcW w:w="1582" w:type="dxa"/>
+            <w:tcW w:w="1584" w:type="dxa"/>
             <w:vMerge/>
             <w:tcBorders>
               <w:left w:val="single" w:sz="4" w:space="0" w:color="auto"/>
@@ -592,7 +626,7 @@
         </w:tc>
         <w:tc>
           <w:tcPr>
-            <w:tcW w:w="4418" w:type="dxa"/>
+            <w:tcW w:w="4424" w:type="dxa"/>
           </w:tcPr>
           <w:p>
             <w:pPr>
@@ -619,7 +653,7 @@
         </w:tc>
         <w:tc>
           <w:tcPr>
-            <w:tcW w:w="1371" w:type="dxa"/>
+            <w:tcW w:w="1372" w:type="dxa"/>
             <w:noWrap/>
           </w:tcPr>
           <w:p>
@@ -648,7 +682,7 @@
         </w:tc>
         <w:tc>
           <w:tcPr>
-            <w:tcW w:w="1272" w:type="dxa"/>
+            <w:tcW w:w="1273" w:type="dxa"/>
             <w:noWrap/>
           </w:tcPr>
           <w:p>
@@ -677,7 +711,7 @@
         </w:tc>
         <w:tc>
           <w:tcPr>
-            <w:tcW w:w="2260" w:type="dxa"/>
+            <w:tcW w:w="2263" w:type="dxa"/>
             <w:noWrap/>
           </w:tcPr>
           <w:p>
@@ -697,12 +731,12 @@
       <w:tr>
         <w:trPr>
           <w:cnfStyle w:val="000000100000" w:firstRow="0" w:lastRow="0" w:firstColumn="0" w:lastColumn="0" w:oddVBand="0" w:evenVBand="0" w:oddHBand="1" w:evenHBand="0" w:firstRowFirstColumn="0" w:firstRowLastColumn="0" w:lastRowFirstColumn="0" w:lastRowLastColumn="0"/>
-          <w:trHeight w:val="300"/>
+          <w:trHeight w:val="294"/>
         </w:trPr>
         <w:tc>
           <w:tcPr>
             <w:cnfStyle w:val="001000000000" w:firstRow="0" w:lastRow="0" w:firstColumn="1" w:lastColumn="0" w:oddVBand="0" w:evenVBand="0" w:oddHBand="0" w:evenHBand="0" w:firstRowFirstColumn="0" w:firstRowLastColumn="0" w:lastRowFirstColumn="0" w:lastRowLastColumn="0"/>
-            <w:tcW w:w="1582" w:type="dxa"/>
+            <w:tcW w:w="1584" w:type="dxa"/>
             <w:vMerge w:val="restart"/>
             <w:tcBorders>
               <w:top w:val="single" w:sz="4" w:space="0" w:color="auto"/>
@@ -784,7 +818,7 @@
         </w:tc>
         <w:tc>
           <w:tcPr>
-            <w:tcW w:w="4418" w:type="dxa"/>
+            <w:tcW w:w="4424" w:type="dxa"/>
             <w:noWrap/>
           </w:tcPr>
           <w:p>
@@ -810,7 +844,7 @@
         </w:tc>
         <w:tc>
           <w:tcPr>
-            <w:tcW w:w="1371" w:type="dxa"/>
+            <w:tcW w:w="1372" w:type="dxa"/>
             <w:noWrap/>
           </w:tcPr>
           <w:p>
@@ -839,26 +873,26 @@
         </w:tc>
         <w:tc>
           <w:tcPr>
-            <w:tcW w:w="1272" w:type="dxa"/>
-            <w:noWrap/>
-          </w:tcPr>
-          <w:p>
-            <w:pPr>
-              <w:jc w:val="center"/>
-              <w:cnfStyle w:val="000000100000" w:firstRow="0" w:lastRow="0" w:firstColumn="0" w:lastColumn="0" w:oddVBand="0" w:evenVBand="0" w:oddHBand="1" w:evenHBand="0" w:firstRowFirstColumn="0" w:firstRowLastColumn="0" w:lastRowFirstColumn="0" w:lastRowLastColumn="0"/>
-              <w:rPr>
-                <w:rFonts w:ascii="Times New Roman" w:eastAsia="Times New Roman" w:hAnsi="Times New Roman" w:cs="Times New Roman"/>
-                <w:sz w:val="20"/>
-                <w:szCs w:val="20"/>
-                <w:highlight w:val="yellow"/>
-                <w:lang w:eastAsia="cs-CZ"/>
-              </w:rPr>
-            </w:pPr>
-          </w:p>
-        </w:tc>
-        <w:tc>
-          <w:tcPr>
-            <w:tcW w:w="2260" w:type="dxa"/>
+            <w:tcW w:w="1273" w:type="dxa"/>
+            <w:noWrap/>
+          </w:tcPr>
+          <w:p>
+            <w:pPr>
+              <w:jc w:val="center"/>
+              <w:cnfStyle w:val="000000100000" w:firstRow="0" w:lastRow="0" w:firstColumn="0" w:lastColumn="0" w:oddVBand="0" w:evenVBand="0" w:oddHBand="1" w:evenHBand="0" w:firstRowFirstColumn="0" w:firstRowLastColumn="0" w:lastRowFirstColumn="0" w:lastRowLastColumn="0"/>
+              <w:rPr>
+                <w:rFonts w:ascii="Times New Roman" w:eastAsia="Times New Roman" w:hAnsi="Times New Roman" w:cs="Times New Roman"/>
+                <w:sz w:val="20"/>
+                <w:szCs w:val="20"/>
+                <w:highlight w:val="yellow"/>
+                <w:lang w:eastAsia="cs-CZ"/>
+              </w:rPr>
+            </w:pPr>
+          </w:p>
+        </w:tc>
+        <w:tc>
+          <w:tcPr>
+            <w:tcW w:w="2263" w:type="dxa"/>
             <w:noWrap/>
           </w:tcPr>
           <w:p>
@@ -877,12 +911,12 @@
       </w:tr>
       <w:tr>
         <w:trPr>
-          <w:trHeight w:val="300"/>
+          <w:trHeight w:val="294"/>
         </w:trPr>
         <w:tc>
           <w:tcPr>
             <w:cnfStyle w:val="001000000000" w:firstRow="0" w:lastRow="0" w:firstColumn="1" w:lastColumn="0" w:oddVBand="0" w:evenVBand="0" w:oddHBand="0" w:evenHBand="0" w:firstRowFirstColumn="0" w:firstRowLastColumn="0" w:lastRowFirstColumn="0" w:lastRowLastColumn="0"/>
-            <w:tcW w:w="1582" w:type="dxa"/>
+            <w:tcW w:w="1584" w:type="dxa"/>
             <w:vMerge/>
             <w:tcBorders>
               <w:left w:val="single" w:sz="4" w:space="0" w:color="auto"/>
@@ -903,7 +937,7 @@
         </w:tc>
         <w:tc>
           <w:tcPr>
-            <w:tcW w:w="4418" w:type="dxa"/>
+            <w:tcW w:w="4424" w:type="dxa"/>
             <w:noWrap/>
           </w:tcPr>
           <w:p>
@@ -929,7 +963,7 @@
         </w:tc>
         <w:tc>
           <w:tcPr>
-            <w:tcW w:w="1371" w:type="dxa"/>
+            <w:tcW w:w="1372" w:type="dxa"/>
             <w:noWrap/>
           </w:tcPr>
           <w:p>
@@ -958,26 +992,26 @@
         </w:tc>
         <w:tc>
           <w:tcPr>
-            <w:tcW w:w="1272" w:type="dxa"/>
-            <w:noWrap/>
-          </w:tcPr>
-          <w:p>
-            <w:pPr>
-              <w:jc w:val="center"/>
-              <w:cnfStyle w:val="000000000000" w:firstRow="0" w:lastRow="0" w:firstColumn="0" w:lastColumn="0" w:oddVBand="0" w:evenVBand="0" w:oddHBand="0" w:evenHBand="0" w:firstRowFirstColumn="0" w:firstRowLastColumn="0" w:lastRowFirstColumn="0" w:lastRowLastColumn="0"/>
-              <w:rPr>
-                <w:rFonts w:ascii="Times New Roman" w:eastAsia="Times New Roman" w:hAnsi="Times New Roman" w:cs="Times New Roman"/>
-                <w:sz w:val="20"/>
-                <w:szCs w:val="20"/>
-                <w:highlight w:val="yellow"/>
-                <w:lang w:eastAsia="cs-CZ"/>
-              </w:rPr>
-            </w:pPr>
-          </w:p>
-        </w:tc>
-        <w:tc>
-          <w:tcPr>
-            <w:tcW w:w="2260" w:type="dxa"/>
+            <w:tcW w:w="1273" w:type="dxa"/>
+            <w:noWrap/>
+          </w:tcPr>
+          <w:p>
+            <w:pPr>
+              <w:jc w:val="center"/>
+              <w:cnfStyle w:val="000000000000" w:firstRow="0" w:lastRow="0" w:firstColumn="0" w:lastColumn="0" w:oddVBand="0" w:evenVBand="0" w:oddHBand="0" w:evenHBand="0" w:firstRowFirstColumn="0" w:firstRowLastColumn="0" w:lastRowFirstColumn="0" w:lastRowLastColumn="0"/>
+              <w:rPr>
+                <w:rFonts w:ascii="Times New Roman" w:eastAsia="Times New Roman" w:hAnsi="Times New Roman" w:cs="Times New Roman"/>
+                <w:sz w:val="20"/>
+                <w:szCs w:val="20"/>
+                <w:highlight w:val="yellow"/>
+                <w:lang w:eastAsia="cs-CZ"/>
+              </w:rPr>
+            </w:pPr>
+          </w:p>
+        </w:tc>
+        <w:tc>
+          <w:tcPr>
+            <w:tcW w:w="2263" w:type="dxa"/>
             <w:noWrap/>
           </w:tcPr>
           <w:p>
@@ -997,12 +1031,12 @@
       <w:tr>
         <w:trPr>
           <w:cnfStyle w:val="000000100000" w:firstRow="0" w:lastRow="0" w:firstColumn="0" w:lastColumn="0" w:oddVBand="0" w:evenVBand="0" w:oddHBand="1" w:evenHBand="0" w:firstRowFirstColumn="0" w:firstRowLastColumn="0" w:lastRowFirstColumn="0" w:lastRowLastColumn="0"/>
-          <w:trHeight w:val="300"/>
+          <w:trHeight w:val="294"/>
         </w:trPr>
         <w:tc>
           <w:tcPr>
             <w:cnfStyle w:val="001000000000" w:firstRow="0" w:lastRow="0" w:firstColumn="1" w:lastColumn="0" w:oddVBand="0" w:evenVBand="0" w:oddHBand="0" w:evenHBand="0" w:firstRowFirstColumn="0" w:firstRowLastColumn="0" w:lastRowFirstColumn="0" w:lastRowLastColumn="0"/>
-            <w:tcW w:w="1582" w:type="dxa"/>
+            <w:tcW w:w="1584" w:type="dxa"/>
             <w:vMerge/>
             <w:tcBorders>
               <w:left w:val="single" w:sz="4" w:space="0" w:color="auto"/>
@@ -1023,7 +1057,7 @@
         </w:tc>
         <w:tc>
           <w:tcPr>
-            <w:tcW w:w="4418" w:type="dxa"/>
+            <w:tcW w:w="4424" w:type="dxa"/>
             <w:noWrap/>
           </w:tcPr>
           <w:p>
@@ -1049,7 +1083,7 @@
         </w:tc>
         <w:tc>
           <w:tcPr>
-            <w:tcW w:w="1371" w:type="dxa"/>
+            <w:tcW w:w="1372" w:type="dxa"/>
             <w:noWrap/>
           </w:tcPr>
           <w:p>
@@ -1078,26 +1112,26 @@
         </w:tc>
         <w:tc>
           <w:tcPr>
-            <w:tcW w:w="1272" w:type="dxa"/>
-            <w:noWrap/>
-          </w:tcPr>
-          <w:p>
-            <w:pPr>
-              <w:jc w:val="center"/>
-              <w:cnfStyle w:val="000000100000" w:firstRow="0" w:lastRow="0" w:firstColumn="0" w:lastColumn="0" w:oddVBand="0" w:evenVBand="0" w:oddHBand="1" w:evenHBand="0" w:firstRowFirstColumn="0" w:firstRowLastColumn="0" w:lastRowFirstColumn="0" w:lastRowLastColumn="0"/>
-              <w:rPr>
-                <w:rFonts w:ascii="Times New Roman" w:eastAsia="Times New Roman" w:hAnsi="Times New Roman" w:cs="Times New Roman"/>
-                <w:sz w:val="20"/>
-                <w:szCs w:val="20"/>
-                <w:highlight w:val="yellow"/>
-                <w:lang w:eastAsia="cs-CZ"/>
-              </w:rPr>
-            </w:pPr>
-          </w:p>
-        </w:tc>
-        <w:tc>
-          <w:tcPr>
-            <w:tcW w:w="2260" w:type="dxa"/>
+            <w:tcW w:w="1273" w:type="dxa"/>
+            <w:noWrap/>
+          </w:tcPr>
+          <w:p>
+            <w:pPr>
+              <w:jc w:val="center"/>
+              <w:cnfStyle w:val="000000100000" w:firstRow="0" w:lastRow="0" w:firstColumn="0" w:lastColumn="0" w:oddVBand="0" w:evenVBand="0" w:oddHBand="1" w:evenHBand="0" w:firstRowFirstColumn="0" w:firstRowLastColumn="0" w:lastRowFirstColumn="0" w:lastRowLastColumn="0"/>
+              <w:rPr>
+                <w:rFonts w:ascii="Times New Roman" w:eastAsia="Times New Roman" w:hAnsi="Times New Roman" w:cs="Times New Roman"/>
+                <w:sz w:val="20"/>
+                <w:szCs w:val="20"/>
+                <w:highlight w:val="yellow"/>
+                <w:lang w:eastAsia="cs-CZ"/>
+              </w:rPr>
+            </w:pPr>
+          </w:p>
+        </w:tc>
+        <w:tc>
+          <w:tcPr>
+            <w:tcW w:w="2263" w:type="dxa"/>
             <w:noWrap/>
           </w:tcPr>
           <w:p>
@@ -1116,12 +1150,12 @@
       </w:tr>
       <w:tr>
         <w:trPr>
-          <w:trHeight w:val="300"/>
+          <w:trHeight w:val="294"/>
         </w:trPr>
         <w:tc>
           <w:tcPr>
             <w:cnfStyle w:val="001000000000" w:firstRow="0" w:lastRow="0" w:firstColumn="1" w:lastColumn="0" w:oddVBand="0" w:evenVBand="0" w:oddHBand="0" w:evenHBand="0" w:firstRowFirstColumn="0" w:firstRowLastColumn="0" w:lastRowFirstColumn="0" w:lastRowLastColumn="0"/>
-            <w:tcW w:w="1582" w:type="dxa"/>
+            <w:tcW w:w="1584" w:type="dxa"/>
             <w:vMerge/>
             <w:tcBorders>
               <w:left w:val="single" w:sz="4" w:space="0" w:color="auto"/>
@@ -1142,7 +1176,7 @@
         </w:tc>
         <w:tc>
           <w:tcPr>
-            <w:tcW w:w="4418" w:type="dxa"/>
+            <w:tcW w:w="4424" w:type="dxa"/>
             <w:noWrap/>
           </w:tcPr>
           <w:p>
@@ -1168,7 +1202,7 @@
         </w:tc>
         <w:tc>
           <w:tcPr>
-            <w:tcW w:w="1371" w:type="dxa"/>
+            <w:tcW w:w="1372" w:type="dxa"/>
             <w:noWrap/>
           </w:tcPr>
           <w:p>
@@ -1197,7 +1231,7 @@
         </w:tc>
         <w:tc>
           <w:tcPr>
-            <w:tcW w:w="1272" w:type="dxa"/>
+            <w:tcW w:w="1273" w:type="dxa"/>
             <w:noWrap/>
           </w:tcPr>
           <w:p>
@@ -1226,7 +1260,7 @@
         </w:tc>
         <w:tc>
           <w:tcPr>
-            <w:tcW w:w="2260" w:type="dxa"/>
+            <w:tcW w:w="2263" w:type="dxa"/>
             <w:noWrap/>
           </w:tcPr>
           <w:p>
@@ -1246,12 +1280,12 @@
       <w:tr>
         <w:trPr>
           <w:cnfStyle w:val="000000100000" w:firstRow="0" w:lastRow="0" w:firstColumn="0" w:lastColumn="0" w:oddVBand="0" w:evenVBand="0" w:oddHBand="1" w:evenHBand="0" w:firstRowFirstColumn="0" w:firstRowLastColumn="0" w:lastRowFirstColumn="0" w:lastRowLastColumn="0"/>
-          <w:trHeight w:val="300"/>
+          <w:trHeight w:val="294"/>
         </w:trPr>
         <w:tc>
           <w:tcPr>
             <w:cnfStyle w:val="001000000000" w:firstRow="0" w:lastRow="0" w:firstColumn="1" w:lastColumn="0" w:oddVBand="0" w:evenVBand="0" w:oddHBand="0" w:evenHBand="0" w:firstRowFirstColumn="0" w:firstRowLastColumn="0" w:lastRowFirstColumn="0" w:lastRowLastColumn="0"/>
-            <w:tcW w:w="1582" w:type="dxa"/>
+            <w:tcW w:w="1584" w:type="dxa"/>
             <w:vMerge/>
             <w:tcBorders>
               <w:left w:val="single" w:sz="4" w:space="0" w:color="auto"/>
@@ -1273,7 +1307,7 @@
         </w:tc>
         <w:tc>
           <w:tcPr>
-            <w:tcW w:w="4418" w:type="dxa"/>
+            <w:tcW w:w="4424" w:type="dxa"/>
             <w:noWrap/>
           </w:tcPr>
           <w:p>
@@ -1299,7 +1333,7 @@
         </w:tc>
         <w:tc>
           <w:tcPr>
-            <w:tcW w:w="1371" w:type="dxa"/>
+            <w:tcW w:w="1372" w:type="dxa"/>
             <w:noWrap/>
           </w:tcPr>
           <w:p>
@@ -1328,26 +1362,26 @@
         </w:tc>
         <w:tc>
           <w:tcPr>
-            <w:tcW w:w="1272" w:type="dxa"/>
-            <w:noWrap/>
-          </w:tcPr>
-          <w:p>
-            <w:pPr>
-              <w:jc w:val="center"/>
-              <w:cnfStyle w:val="000000100000" w:firstRow="0" w:lastRow="0" w:firstColumn="0" w:lastColumn="0" w:oddVBand="0" w:evenVBand="0" w:oddHBand="1" w:evenHBand="0" w:firstRowFirstColumn="0" w:firstRowLastColumn="0" w:lastRowFirstColumn="0" w:lastRowLastColumn="0"/>
-              <w:rPr>
-                <w:rFonts w:ascii="Times New Roman" w:eastAsia="Times New Roman" w:hAnsi="Times New Roman" w:cs="Times New Roman"/>
-                <w:sz w:val="20"/>
-                <w:szCs w:val="20"/>
-                <w:highlight w:val="yellow"/>
-                <w:lang w:eastAsia="cs-CZ"/>
-              </w:rPr>
-            </w:pPr>
-          </w:p>
-        </w:tc>
-        <w:tc>
-          <w:tcPr>
-            <w:tcW w:w="2260" w:type="dxa"/>
+            <w:tcW w:w="1273" w:type="dxa"/>
+            <w:noWrap/>
+          </w:tcPr>
+          <w:p>
+            <w:pPr>
+              <w:jc w:val="center"/>
+              <w:cnfStyle w:val="000000100000" w:firstRow="0" w:lastRow="0" w:firstColumn="0" w:lastColumn="0" w:oddVBand="0" w:evenVBand="0" w:oddHBand="1" w:evenHBand="0" w:firstRowFirstColumn="0" w:firstRowLastColumn="0" w:lastRowFirstColumn="0" w:lastRowLastColumn="0"/>
+              <w:rPr>
+                <w:rFonts w:ascii="Times New Roman" w:eastAsia="Times New Roman" w:hAnsi="Times New Roman" w:cs="Times New Roman"/>
+                <w:sz w:val="20"/>
+                <w:szCs w:val="20"/>
+                <w:highlight w:val="yellow"/>
+                <w:lang w:eastAsia="cs-CZ"/>
+              </w:rPr>
+            </w:pPr>
+          </w:p>
+        </w:tc>
+        <w:tc>
+          <w:tcPr>
+            <w:tcW w:w="2263" w:type="dxa"/>
             <w:noWrap/>
           </w:tcPr>
           <w:p>
@@ -1366,12 +1400,12 @@
       </w:tr>
       <w:tr>
         <w:trPr>
-          <w:trHeight w:val="300"/>
+          <w:trHeight w:val="294"/>
         </w:trPr>
         <w:tc>
           <w:tcPr>
             <w:cnfStyle w:val="001000000000" w:firstRow="0" w:lastRow="0" w:firstColumn="1" w:lastColumn="0" w:oddVBand="0" w:evenVBand="0" w:oddHBand="0" w:evenHBand="0" w:firstRowFirstColumn="0" w:firstRowLastColumn="0" w:lastRowFirstColumn="0" w:lastRowLastColumn="0"/>
-            <w:tcW w:w="1582" w:type="dxa"/>
+            <w:tcW w:w="1584" w:type="dxa"/>
             <w:vMerge w:val="restart"/>
             <w:tcBorders>
               <w:top w:val="single" w:sz="4" w:space="0" w:color="auto"/>
@@ -1404,7 +1438,7 @@
         </w:tc>
         <w:tc>
           <w:tcPr>
-            <w:tcW w:w="4418" w:type="dxa"/>
+            <w:tcW w:w="4424" w:type="dxa"/>
             <w:noWrap/>
             <w:hideMark/>
           </w:tcPr>
@@ -1458,7 +1492,7 @@
         </w:tc>
         <w:tc>
           <w:tcPr>
-            <w:tcW w:w="1371" w:type="dxa"/>
+            <w:tcW w:w="1372" w:type="dxa"/>
             <w:noWrap/>
             <w:hideMark/>
           </w:tcPr>
@@ -1488,7 +1522,7 @@
         </w:tc>
         <w:tc>
           <w:tcPr>
-            <w:tcW w:w="1272" w:type="dxa"/>
+            <w:tcW w:w="1273" w:type="dxa"/>
             <w:noWrap/>
             <w:hideMark/>
           </w:tcPr>
@@ -1548,7 +1582,7 @@
         </w:tc>
         <w:tc>
           <w:tcPr>
-            <w:tcW w:w="2260" w:type="dxa"/>
+            <w:tcW w:w="2263" w:type="dxa"/>
             <w:noWrap/>
             <w:hideMark/>
           </w:tcPr>
@@ -1570,52 +1604,61 @@
                 <w:szCs w:val="20"/>
                 <w:lang w:eastAsia="cs-CZ"/>
               </w:rPr>
-              <w:t>Implementovány</w:t>
-            </w:r>
-            <w:r>
-              <w:rPr>
-                <w:rFonts w:ascii="Times New Roman" w:eastAsia="Times New Roman" w:hAnsi="Times New Roman" w:cs="Times New Roman"/>
-                <w:sz w:val="20"/>
-                <w:szCs w:val="20"/>
-                <w:lang w:eastAsia="cs-CZ"/>
-              </w:rPr>
-              <w:t xml:space="preserve"> v</w:t>
-            </w:r>
-            <w:r>
-              <w:rPr>
-                <w:rFonts w:ascii="Times New Roman" w:eastAsia="Times New Roman" w:hAnsi="Times New Roman" w:cs="Times New Roman"/>
-                <w:sz w:val="20"/>
-                <w:szCs w:val="20"/>
-                <w:lang w:eastAsia="cs-CZ"/>
-              </w:rPr>
-              <w:t>š</w:t>
-            </w:r>
-            <w:r>
-              <w:rPr>
-                <w:rFonts w:ascii="Times New Roman" w:eastAsia="Times New Roman" w:hAnsi="Times New Roman" w:cs="Times New Roman"/>
-                <w:sz w:val="20"/>
-                <w:szCs w:val="20"/>
-                <w:lang w:eastAsia="cs-CZ"/>
-              </w:rPr>
-              <w:t>echny</w:t>
-            </w:r>
-            <w:r>
-              <w:rPr>
-                <w:rFonts w:ascii="Times New Roman" w:eastAsia="Times New Roman" w:hAnsi="Times New Roman" w:cs="Times New Roman"/>
-                <w:sz w:val="20"/>
-                <w:szCs w:val="20"/>
-                <w:lang w:eastAsia="cs-CZ"/>
-              </w:rPr>
-              <w:t xml:space="preserve"> základní</w:t>
-            </w:r>
-            <w:r>
-              <w:rPr>
-                <w:rFonts w:ascii="Times New Roman" w:eastAsia="Times New Roman" w:hAnsi="Times New Roman" w:cs="Times New Roman"/>
-                <w:sz w:val="20"/>
-                <w:szCs w:val="20"/>
-                <w:lang w:eastAsia="cs-CZ"/>
-              </w:rPr>
-              <w:t xml:space="preserve"> interaktivně</w:t>
+              <w:t>Interakti</w:t>
+            </w:r>
+            <w:r>
+              <w:rPr>
+                <w:rFonts w:ascii="Times New Roman" w:eastAsia="Times New Roman" w:hAnsi="Times New Roman" w:cs="Times New Roman"/>
+                <w:sz w:val="20"/>
+                <w:szCs w:val="20"/>
+                <w:lang w:eastAsia="cs-CZ"/>
+              </w:rPr>
+              <w:t>v</w:t>
+            </w:r>
+            <w:r>
+              <w:rPr>
+                <w:rFonts w:ascii="Times New Roman" w:eastAsia="Times New Roman" w:hAnsi="Times New Roman" w:cs="Times New Roman"/>
+                <w:sz w:val="20"/>
+                <w:szCs w:val="20"/>
+                <w:lang w:eastAsia="cs-CZ"/>
+              </w:rPr>
+              <w:t xml:space="preserve">ně </w:t>
+            </w:r>
+            <w:r>
+              <w:rPr>
+                <w:rFonts w:ascii="Times New Roman" w:eastAsia="Times New Roman" w:hAnsi="Times New Roman" w:cs="Times New Roman"/>
+                <w:sz w:val="20"/>
+                <w:szCs w:val="20"/>
+                <w:lang w:eastAsia="cs-CZ"/>
+              </w:rPr>
+              <w:t>implementovány</w:t>
+            </w:r>
+            <w:r>
+              <w:rPr>
+                <w:rFonts w:ascii="Times New Roman" w:eastAsia="Times New Roman" w:hAnsi="Times New Roman" w:cs="Times New Roman"/>
+                <w:sz w:val="20"/>
+                <w:szCs w:val="20"/>
+                <w:lang w:eastAsia="cs-CZ"/>
+              </w:rPr>
+              <w:t xml:space="preserve"> všechny zákl. tra</w:t>
+            </w:r>
+            <w:r>
+              <w:rPr>
+                <w:rFonts w:ascii="Times New Roman" w:eastAsia="Times New Roman" w:hAnsi="Times New Roman" w:cs="Times New Roman"/>
+                <w:sz w:val="20"/>
+                <w:szCs w:val="20"/>
+                <w:lang w:eastAsia="cs-CZ"/>
+              </w:rPr>
+              <w:t>ns</w:t>
+            </w:r>
+            <w:r>
+              <w:rPr>
+                <w:rFonts w:ascii="Times New Roman" w:eastAsia="Times New Roman" w:hAnsi="Times New Roman" w:cs="Times New Roman"/>
+                <w:sz w:val="20"/>
+                <w:szCs w:val="20"/>
+                <w:lang w:eastAsia="cs-CZ"/>
+              </w:rPr>
+              <w:t>.</w:t>
             </w:r>
           </w:p>
         </w:tc>
@@ -1623,12 +1666,12 @@
       <w:tr>
         <w:trPr>
           <w:cnfStyle w:val="000000100000" w:firstRow="0" w:lastRow="0" w:firstColumn="0" w:lastColumn="0" w:oddVBand="0" w:evenVBand="0" w:oddHBand="1" w:evenHBand="0" w:firstRowFirstColumn="0" w:firstRowLastColumn="0" w:lastRowFirstColumn="0" w:lastRowLastColumn="0"/>
-          <w:trHeight w:val="300"/>
+          <w:trHeight w:val="294"/>
         </w:trPr>
         <w:tc>
           <w:tcPr>
             <w:cnfStyle w:val="001000000000" w:firstRow="0" w:lastRow="0" w:firstColumn="1" w:lastColumn="0" w:oddVBand="0" w:evenVBand="0" w:oddHBand="0" w:evenHBand="0" w:firstRowFirstColumn="0" w:firstRowLastColumn="0" w:lastRowFirstColumn="0" w:lastRowLastColumn="0"/>
-            <w:tcW w:w="1582" w:type="dxa"/>
+            <w:tcW w:w="1584" w:type="dxa"/>
             <w:vMerge/>
             <w:tcBorders>
               <w:left w:val="single" w:sz="4" w:space="0" w:color="auto"/>
@@ -1650,7 +1693,7 @@
         </w:tc>
         <w:tc>
           <w:tcPr>
-            <w:tcW w:w="4418" w:type="dxa"/>
+            <w:tcW w:w="4424" w:type="dxa"/>
             <w:noWrap/>
             <w:hideMark/>
           </w:tcPr>
@@ -1677,7 +1720,7 @@
         </w:tc>
         <w:tc>
           <w:tcPr>
-            <w:tcW w:w="1371" w:type="dxa"/>
+            <w:tcW w:w="1372" w:type="dxa"/>
             <w:noWrap/>
             <w:hideMark/>
           </w:tcPr>
@@ -1707,7 +1750,7 @@
         </w:tc>
         <w:tc>
           <w:tcPr>
-            <w:tcW w:w="1272" w:type="dxa"/>
+            <w:tcW w:w="1273" w:type="dxa"/>
             <w:noWrap/>
             <w:hideMark/>
           </w:tcPr>
@@ -1737,7 +1780,7 @@
         </w:tc>
         <w:tc>
           <w:tcPr>
-            <w:tcW w:w="2260" w:type="dxa"/>
+            <w:tcW w:w="2263" w:type="dxa"/>
             <w:noWrap/>
             <w:hideMark/>
           </w:tcPr>
@@ -1757,12 +1800,12 @@
       </w:tr>
       <w:tr>
         <w:trPr>
-          <w:trHeight w:val="300"/>
+          <w:trHeight w:val="294"/>
         </w:trPr>
         <w:tc>
           <w:tcPr>
             <w:cnfStyle w:val="001000000000" w:firstRow="0" w:lastRow="0" w:firstColumn="1" w:lastColumn="0" w:oddVBand="0" w:evenVBand="0" w:oddHBand="0" w:evenHBand="0" w:firstRowFirstColumn="0" w:firstRowLastColumn="0" w:lastRowFirstColumn="0" w:lastRowLastColumn="0"/>
-            <w:tcW w:w="1582" w:type="dxa"/>
+            <w:tcW w:w="1584" w:type="dxa"/>
             <w:vMerge/>
             <w:tcBorders>
               <w:left w:val="single" w:sz="4" w:space="0" w:color="auto"/>
@@ -1784,7 +1827,7 @@
         </w:tc>
         <w:tc>
           <w:tcPr>
-            <w:tcW w:w="4418" w:type="dxa"/>
+            <w:tcW w:w="4424" w:type="dxa"/>
             <w:noWrap/>
             <w:hideMark/>
           </w:tcPr>
@@ -1811,7 +1854,7 @@
         </w:tc>
         <w:tc>
           <w:tcPr>
-            <w:tcW w:w="1371" w:type="dxa"/>
+            <w:tcW w:w="1372" w:type="dxa"/>
             <w:noWrap/>
             <w:hideMark/>
           </w:tcPr>
@@ -1841,7 +1884,7 @@
         </w:tc>
         <w:tc>
           <w:tcPr>
-            <w:tcW w:w="1272" w:type="dxa"/>
+            <w:tcW w:w="1273" w:type="dxa"/>
             <w:noWrap/>
             <w:hideMark/>
           </w:tcPr>
@@ -1871,7 +1914,7 @@
         </w:tc>
         <w:tc>
           <w:tcPr>
-            <w:tcW w:w="2260" w:type="dxa"/>
+            <w:tcW w:w="2263" w:type="dxa"/>
             <w:noWrap/>
             <w:hideMark/>
           </w:tcPr>
@@ -1892,12 +1935,12 @@
       <w:tr>
         <w:trPr>
           <w:cnfStyle w:val="000000100000" w:firstRow="0" w:lastRow="0" w:firstColumn="0" w:lastColumn="0" w:oddVBand="0" w:evenVBand="0" w:oddHBand="1" w:evenHBand="0" w:firstRowFirstColumn="0" w:firstRowLastColumn="0" w:lastRowFirstColumn="0" w:lastRowLastColumn="0"/>
-          <w:trHeight w:val="300"/>
+          <w:trHeight w:val="294"/>
         </w:trPr>
         <w:tc>
           <w:tcPr>
             <w:cnfStyle w:val="001000000000" w:firstRow="0" w:lastRow="0" w:firstColumn="1" w:lastColumn="0" w:oddVBand="0" w:evenVBand="0" w:oddHBand="0" w:evenHBand="0" w:firstRowFirstColumn="0" w:firstRowLastColumn="0" w:lastRowFirstColumn="0" w:lastRowLastColumn="0"/>
-            <w:tcW w:w="1582" w:type="dxa"/>
+            <w:tcW w:w="1584" w:type="dxa"/>
             <w:vMerge/>
             <w:tcBorders>
               <w:left w:val="single" w:sz="4" w:space="0" w:color="auto"/>
@@ -1920,7 +1963,7 @@
         </w:tc>
         <w:tc>
           <w:tcPr>
-            <w:tcW w:w="4418" w:type="dxa"/>
+            <w:tcW w:w="4424" w:type="dxa"/>
             <w:noWrap/>
             <w:hideMark/>
           </w:tcPr>
@@ -1947,7 +1990,7 @@
         </w:tc>
         <w:tc>
           <w:tcPr>
-            <w:tcW w:w="1371" w:type="dxa"/>
+            <w:tcW w:w="1372" w:type="dxa"/>
             <w:noWrap/>
             <w:hideMark/>
           </w:tcPr>
@@ -1977,7 +2020,7 @@
         </w:tc>
         <w:tc>
           <w:tcPr>
-            <w:tcW w:w="1272" w:type="dxa"/>
+            <w:tcW w:w="1273" w:type="dxa"/>
             <w:noWrap/>
             <w:hideMark/>
           </w:tcPr>
@@ -2007,7 +2050,7 @@
         </w:tc>
         <w:tc>
           <w:tcPr>
-            <w:tcW w:w="2260" w:type="dxa"/>
+            <w:tcW w:w="2263" w:type="dxa"/>
             <w:noWrap/>
             <w:hideMark/>
           </w:tcPr>
@@ -2027,12 +2070,12 @@
       </w:tr>
       <w:tr>
         <w:trPr>
-          <w:trHeight w:val="300"/>
+          <w:trHeight w:val="294"/>
         </w:trPr>
         <w:tc>
           <w:tcPr>
             <w:cnfStyle w:val="001000000000" w:firstRow="0" w:lastRow="0" w:firstColumn="1" w:lastColumn="0" w:oddVBand="0" w:evenVBand="0" w:oddHBand="0" w:evenHBand="0" w:firstRowFirstColumn="0" w:firstRowLastColumn="0" w:lastRowFirstColumn="0" w:lastRowLastColumn="0"/>
-            <w:tcW w:w="1582" w:type="dxa"/>
+            <w:tcW w:w="1584" w:type="dxa"/>
             <w:vMerge w:val="restart"/>
             <w:tcBorders>
               <w:top w:val="single" w:sz="4" w:space="0" w:color="auto"/>
@@ -2064,7 +2107,7 @@
         </w:tc>
         <w:tc>
           <w:tcPr>
-            <w:tcW w:w="4418" w:type="dxa"/>
+            <w:tcW w:w="4424" w:type="dxa"/>
             <w:noWrap/>
           </w:tcPr>
           <w:p>
@@ -2090,7 +2133,7 @@
         </w:tc>
         <w:tc>
           <w:tcPr>
-            <w:tcW w:w="1371" w:type="dxa"/>
+            <w:tcW w:w="1372" w:type="dxa"/>
             <w:noWrap/>
           </w:tcPr>
           <w:p>
@@ -2119,26 +2162,26 @@
         </w:tc>
         <w:tc>
           <w:tcPr>
-            <w:tcW w:w="1272" w:type="dxa"/>
-            <w:noWrap/>
-          </w:tcPr>
-          <w:p>
-            <w:pPr>
-              <w:jc w:val="center"/>
-              <w:cnfStyle w:val="000000000000" w:firstRow="0" w:lastRow="0" w:firstColumn="0" w:lastColumn="0" w:oddVBand="0" w:evenVBand="0" w:oddHBand="0" w:evenHBand="0" w:firstRowFirstColumn="0" w:firstRowLastColumn="0" w:lastRowFirstColumn="0" w:lastRowLastColumn="0"/>
-              <w:rPr>
-                <w:rFonts w:ascii="Times New Roman" w:eastAsia="Times New Roman" w:hAnsi="Times New Roman" w:cs="Times New Roman"/>
-                <w:sz w:val="20"/>
-                <w:szCs w:val="20"/>
-                <w:highlight w:val="yellow"/>
-                <w:lang w:eastAsia="cs-CZ"/>
-              </w:rPr>
-            </w:pPr>
-          </w:p>
-        </w:tc>
-        <w:tc>
-          <w:tcPr>
-            <w:tcW w:w="2260" w:type="dxa"/>
+            <w:tcW w:w="1273" w:type="dxa"/>
+            <w:noWrap/>
+          </w:tcPr>
+          <w:p>
+            <w:pPr>
+              <w:jc w:val="center"/>
+              <w:cnfStyle w:val="000000000000" w:firstRow="0" w:lastRow="0" w:firstColumn="0" w:lastColumn="0" w:oddVBand="0" w:evenVBand="0" w:oddHBand="0" w:evenHBand="0" w:firstRowFirstColumn="0" w:firstRowLastColumn="0" w:lastRowFirstColumn="0" w:lastRowLastColumn="0"/>
+              <w:rPr>
+                <w:rFonts w:ascii="Times New Roman" w:eastAsia="Times New Roman" w:hAnsi="Times New Roman" w:cs="Times New Roman"/>
+                <w:sz w:val="20"/>
+                <w:szCs w:val="20"/>
+                <w:highlight w:val="yellow"/>
+                <w:lang w:eastAsia="cs-CZ"/>
+              </w:rPr>
+            </w:pPr>
+          </w:p>
+        </w:tc>
+        <w:tc>
+          <w:tcPr>
+            <w:tcW w:w="2263" w:type="dxa"/>
             <w:noWrap/>
           </w:tcPr>
           <w:p>
@@ -2167,12 +2210,12 @@
       <w:tr>
         <w:trPr>
           <w:cnfStyle w:val="000000100000" w:firstRow="0" w:lastRow="0" w:firstColumn="0" w:lastColumn="0" w:oddVBand="0" w:evenVBand="0" w:oddHBand="1" w:evenHBand="0" w:firstRowFirstColumn="0" w:firstRowLastColumn="0" w:lastRowFirstColumn="0" w:lastRowLastColumn="0"/>
-          <w:trHeight w:val="300"/>
+          <w:trHeight w:val="294"/>
         </w:trPr>
         <w:tc>
           <w:tcPr>
             <w:cnfStyle w:val="001000000000" w:firstRow="0" w:lastRow="0" w:firstColumn="1" w:lastColumn="0" w:oddVBand="0" w:evenVBand="0" w:oddHBand="0" w:evenHBand="0" w:firstRowFirstColumn="0" w:firstRowLastColumn="0" w:lastRowFirstColumn="0" w:lastRowLastColumn="0"/>
-            <w:tcW w:w="1582" w:type="dxa"/>
+            <w:tcW w:w="1584" w:type="dxa"/>
             <w:vMerge/>
             <w:tcBorders>
               <w:left w:val="single" w:sz="4" w:space="0" w:color="auto"/>
@@ -2193,7 +2236,7 @@
         </w:tc>
         <w:tc>
           <w:tcPr>
-            <w:tcW w:w="4418" w:type="dxa"/>
+            <w:tcW w:w="4424" w:type="dxa"/>
             <w:noWrap/>
           </w:tcPr>
           <w:p>
@@ -2219,7 +2262,7 @@
         </w:tc>
         <w:tc>
           <w:tcPr>
-            <w:tcW w:w="1371" w:type="dxa"/>
+            <w:tcW w:w="1372" w:type="dxa"/>
             <w:noWrap/>
           </w:tcPr>
           <w:p>
@@ -2248,26 +2291,26 @@
         </w:tc>
         <w:tc>
           <w:tcPr>
-            <w:tcW w:w="1272" w:type="dxa"/>
-            <w:noWrap/>
-          </w:tcPr>
-          <w:p>
-            <w:pPr>
-              <w:jc w:val="center"/>
-              <w:cnfStyle w:val="000000100000" w:firstRow="0" w:lastRow="0" w:firstColumn="0" w:lastColumn="0" w:oddVBand="0" w:evenVBand="0" w:oddHBand="1" w:evenHBand="0" w:firstRowFirstColumn="0" w:firstRowLastColumn="0" w:lastRowFirstColumn="0" w:lastRowLastColumn="0"/>
-              <w:rPr>
-                <w:rFonts w:ascii="Times New Roman" w:eastAsia="Times New Roman" w:hAnsi="Times New Roman" w:cs="Times New Roman"/>
-                <w:sz w:val="20"/>
-                <w:szCs w:val="20"/>
-                <w:highlight w:val="yellow"/>
-                <w:lang w:eastAsia="cs-CZ"/>
-              </w:rPr>
-            </w:pPr>
-          </w:p>
-        </w:tc>
-        <w:tc>
-          <w:tcPr>
-            <w:tcW w:w="2260" w:type="dxa"/>
+            <w:tcW w:w="1273" w:type="dxa"/>
+            <w:noWrap/>
+          </w:tcPr>
+          <w:p>
+            <w:pPr>
+              <w:jc w:val="center"/>
+              <w:cnfStyle w:val="000000100000" w:firstRow="0" w:lastRow="0" w:firstColumn="0" w:lastColumn="0" w:oddVBand="0" w:evenVBand="0" w:oddHBand="1" w:evenHBand="0" w:firstRowFirstColumn="0" w:firstRowLastColumn="0" w:lastRowFirstColumn="0" w:lastRowLastColumn="0"/>
+              <w:rPr>
+                <w:rFonts w:ascii="Times New Roman" w:eastAsia="Times New Roman" w:hAnsi="Times New Roman" w:cs="Times New Roman"/>
+                <w:sz w:val="20"/>
+                <w:szCs w:val="20"/>
+                <w:highlight w:val="yellow"/>
+                <w:lang w:eastAsia="cs-CZ"/>
+              </w:rPr>
+            </w:pPr>
+          </w:p>
+        </w:tc>
+        <w:tc>
+          <w:tcPr>
+            <w:tcW w:w="2263" w:type="dxa"/>
             <w:noWrap/>
           </w:tcPr>
           <w:p>
@@ -2286,12 +2329,12 @@
       </w:tr>
       <w:tr>
         <w:trPr>
-          <w:trHeight w:val="300"/>
+          <w:trHeight w:val="294"/>
         </w:trPr>
         <w:tc>
           <w:tcPr>
             <w:cnfStyle w:val="001000000000" w:firstRow="0" w:lastRow="0" w:firstColumn="1" w:lastColumn="0" w:oddVBand="0" w:evenVBand="0" w:oddHBand="0" w:evenHBand="0" w:firstRowFirstColumn="0" w:firstRowLastColumn="0" w:lastRowFirstColumn="0" w:lastRowLastColumn="0"/>
-            <w:tcW w:w="1582" w:type="dxa"/>
+            <w:tcW w:w="1584" w:type="dxa"/>
             <w:vMerge w:val="restart"/>
             <w:tcBorders>
               <w:top w:val="single" w:sz="4" w:space="0" w:color="auto"/>
@@ -2324,7 +2367,7 @@
         </w:tc>
         <w:tc>
           <w:tcPr>
-            <w:tcW w:w="4418" w:type="dxa"/>
+            <w:tcW w:w="4424" w:type="dxa"/>
             <w:noWrap/>
             <w:hideMark/>
           </w:tcPr>
@@ -2345,13 +2388,33 @@
                 <w:szCs w:val="24"/>
                 <w:lang w:eastAsia="cs-CZ"/>
               </w:rPr>
-              <w:t>Pozice xyz – v souřadnicích pozorovatele</w:t>
-            </w:r>
-          </w:p>
-        </w:tc>
-        <w:tc>
-          <w:tcPr>
-            <w:tcW w:w="1371" w:type="dxa"/>
+              <w:t xml:space="preserve">Pozice </w:t>
+            </w:r>
+            <w:proofErr w:type="spellStart"/>
+            <w:r>
+              <w:rPr>
+                <w:rFonts w:ascii="Arial" w:eastAsia="Times New Roman" w:hAnsi="Arial" w:cs="Arial"/>
+                <w:sz w:val="20"/>
+                <w:szCs w:val="24"/>
+                <w:lang w:eastAsia="cs-CZ"/>
+              </w:rPr>
+              <w:t>xyz</w:t>
+            </w:r>
+            <w:proofErr w:type="spellEnd"/>
+            <w:r>
+              <w:rPr>
+                <w:rFonts w:ascii="Arial" w:eastAsia="Times New Roman" w:hAnsi="Arial" w:cs="Arial"/>
+                <w:sz w:val="20"/>
+                <w:szCs w:val="24"/>
+                <w:lang w:eastAsia="cs-CZ"/>
+              </w:rPr>
+              <w:t xml:space="preserve"> – v souřadnicích pozorovatele</w:t>
+            </w:r>
+          </w:p>
+        </w:tc>
+        <w:tc>
+          <w:tcPr>
+            <w:tcW w:w="1372" w:type="dxa"/>
             <w:noWrap/>
             <w:hideMark/>
           </w:tcPr>
@@ -2381,7 +2444,7 @@
         </w:tc>
         <w:tc>
           <w:tcPr>
-            <w:tcW w:w="1272" w:type="dxa"/>
+            <w:tcW w:w="1273" w:type="dxa"/>
             <w:noWrap/>
             <w:hideMark/>
           </w:tcPr>
@@ -2401,7 +2464,7 @@
         </w:tc>
         <w:tc>
           <w:tcPr>
-            <w:tcW w:w="2260" w:type="dxa"/>
+            <w:tcW w:w="2263" w:type="dxa"/>
             <w:noWrap/>
             <w:hideMark/>
           </w:tcPr>
@@ -2416,6 +2479,7 @@
                 <w:lang w:eastAsia="cs-CZ"/>
               </w:rPr>
             </w:pPr>
+            <w:proofErr w:type="spellStart"/>
             <w:r>
               <w:rPr>
                 <w:rFonts w:ascii="Times New Roman" w:eastAsia="Times New Roman" w:hAnsi="Times New Roman" w:cs="Times New Roman"/>
@@ -2425,6 +2489,7 @@
               </w:rPr>
               <w:t>appMode</w:t>
             </w:r>
+            <w:proofErr w:type="spellEnd"/>
             <w:r>
               <w:rPr>
                 <w:rFonts w:ascii="Times New Roman" w:eastAsia="Times New Roman" w:hAnsi="Times New Roman" w:cs="Times New Roman"/>
@@ -2440,12 +2505,12 @@
       <w:tr>
         <w:trPr>
           <w:cnfStyle w:val="000000100000" w:firstRow="0" w:lastRow="0" w:firstColumn="0" w:lastColumn="0" w:oddVBand="0" w:evenVBand="0" w:oddHBand="1" w:evenHBand="0" w:firstRowFirstColumn="0" w:firstRowLastColumn="0" w:lastRowFirstColumn="0" w:lastRowLastColumn="0"/>
-          <w:trHeight w:val="300"/>
+          <w:trHeight w:val="294"/>
         </w:trPr>
         <w:tc>
           <w:tcPr>
             <w:cnfStyle w:val="001000000000" w:firstRow="0" w:lastRow="0" w:firstColumn="1" w:lastColumn="0" w:oddVBand="0" w:evenVBand="0" w:oddHBand="0" w:evenHBand="0" w:firstRowFirstColumn="0" w:firstRowLastColumn="0" w:lastRowFirstColumn="0" w:lastRowLastColumn="0"/>
-            <w:tcW w:w="1582" w:type="dxa"/>
+            <w:tcW w:w="1584" w:type="dxa"/>
             <w:vMerge/>
             <w:tcBorders>
               <w:left w:val="single" w:sz="4" w:space="0" w:color="auto"/>
@@ -2467,7 +2532,7 @@
         </w:tc>
         <w:tc>
           <w:tcPr>
-            <w:tcW w:w="4418" w:type="dxa"/>
+            <w:tcW w:w="4424" w:type="dxa"/>
             <w:noWrap/>
             <w:hideMark/>
           </w:tcPr>
@@ -2488,13 +2553,33 @@
                 <w:szCs w:val="24"/>
                 <w:lang w:eastAsia="cs-CZ"/>
               </w:rPr>
-              <w:t>Hloubka – informace v depth bufferu</w:t>
-            </w:r>
-          </w:p>
-        </w:tc>
-        <w:tc>
-          <w:tcPr>
-            <w:tcW w:w="1371" w:type="dxa"/>
+              <w:t>Hloubka – informace v </w:t>
+            </w:r>
+            <w:proofErr w:type="spellStart"/>
+            <w:r>
+              <w:rPr>
+                <w:rFonts w:ascii="Arial" w:eastAsia="Times New Roman" w:hAnsi="Arial" w:cs="Arial"/>
+                <w:sz w:val="20"/>
+                <w:szCs w:val="24"/>
+                <w:lang w:eastAsia="cs-CZ"/>
+              </w:rPr>
+              <w:t>depth</w:t>
+            </w:r>
+            <w:proofErr w:type="spellEnd"/>
+            <w:r>
+              <w:rPr>
+                <w:rFonts w:ascii="Arial" w:eastAsia="Times New Roman" w:hAnsi="Arial" w:cs="Arial"/>
+                <w:sz w:val="20"/>
+                <w:szCs w:val="24"/>
+                <w:lang w:eastAsia="cs-CZ"/>
+              </w:rPr>
+              <w:t xml:space="preserve"> bufferu</w:t>
+            </w:r>
+          </w:p>
+        </w:tc>
+        <w:tc>
+          <w:tcPr>
+            <w:tcW w:w="1372" w:type="dxa"/>
             <w:noWrap/>
             <w:hideMark/>
           </w:tcPr>
@@ -2524,7 +2609,7 @@
         </w:tc>
         <w:tc>
           <w:tcPr>
-            <w:tcW w:w="1272" w:type="dxa"/>
+            <w:tcW w:w="1273" w:type="dxa"/>
             <w:noWrap/>
             <w:hideMark/>
           </w:tcPr>
@@ -2544,7 +2629,7 @@
         </w:tc>
         <w:tc>
           <w:tcPr>
-            <w:tcW w:w="2260" w:type="dxa"/>
+            <w:tcW w:w="2263" w:type="dxa"/>
             <w:noWrap/>
             <w:hideMark/>
           </w:tcPr>
@@ -2559,26 +2644,37 @@
                 <w:lang w:eastAsia="cs-CZ"/>
               </w:rPr>
             </w:pPr>
-            <w:r>
-              <w:rPr>
-                <w:rFonts w:ascii="Times New Roman" w:eastAsia="Times New Roman" w:hAnsi="Times New Roman" w:cs="Times New Roman"/>
-                <w:sz w:val="20"/>
-                <w:szCs w:val="20"/>
-                <w:lang w:eastAsia="cs-CZ"/>
-              </w:rPr>
-              <w:t>appMode 5</w:t>
+            <w:proofErr w:type="spellStart"/>
+            <w:r>
+              <w:rPr>
+                <w:rFonts w:ascii="Times New Roman" w:eastAsia="Times New Roman" w:hAnsi="Times New Roman" w:cs="Times New Roman"/>
+                <w:sz w:val="20"/>
+                <w:szCs w:val="20"/>
+                <w:lang w:eastAsia="cs-CZ"/>
+              </w:rPr>
+              <w:t>appMode</w:t>
+            </w:r>
+            <w:proofErr w:type="spellEnd"/>
+            <w:r>
+              <w:rPr>
+                <w:rFonts w:ascii="Times New Roman" w:eastAsia="Times New Roman" w:hAnsi="Times New Roman" w:cs="Times New Roman"/>
+                <w:sz w:val="20"/>
+                <w:szCs w:val="20"/>
+                <w:lang w:eastAsia="cs-CZ"/>
+              </w:rPr>
+              <w:t xml:space="preserve"> 5</w:t>
             </w:r>
           </w:p>
         </w:tc>
       </w:tr>
       <w:tr>
         <w:trPr>
-          <w:trHeight w:val="300"/>
+          <w:trHeight w:val="294"/>
         </w:trPr>
         <w:tc>
           <w:tcPr>
             <w:cnfStyle w:val="001000000000" w:firstRow="0" w:lastRow="0" w:firstColumn="1" w:lastColumn="0" w:oddVBand="0" w:evenVBand="0" w:oddHBand="0" w:evenHBand="0" w:firstRowFirstColumn="0" w:firstRowLastColumn="0" w:lastRowFirstColumn="0" w:lastRowLastColumn="0"/>
-            <w:tcW w:w="1582" w:type="dxa"/>
+            <w:tcW w:w="1584" w:type="dxa"/>
             <w:vMerge/>
             <w:tcBorders>
               <w:left w:val="single" w:sz="4" w:space="0" w:color="auto"/>
@@ -2599,27 +2695,47 @@
         </w:tc>
         <w:tc>
           <w:tcPr>
-            <w:tcW w:w="4418" w:type="dxa"/>
-            <w:noWrap/>
-          </w:tcPr>
-          <w:p>
-            <w:pPr>
-              <w:cnfStyle w:val="000000000000" w:firstRow="0" w:lastRow="0" w:firstColumn="0" w:lastColumn="0" w:oddVBand="0" w:evenVBand="0" w:oddHBand="0" w:evenHBand="0" w:firstRowFirstColumn="0" w:firstRowLastColumn="0" w:lastRowFirstColumn="0" w:lastRowLastColumn="0"/>
-              <w:rPr>
-                <w:rFonts w:ascii="Arial" w:eastAsia="Times New Roman" w:hAnsi="Arial" w:cs="Arial"/>
-                <w:sz w:val="20"/>
-                <w:szCs w:val="24"/>
-                <w:lang w:eastAsia="cs-CZ"/>
-              </w:rPr>
-            </w:pPr>
-            <w:r>
-              <w:rPr>
-                <w:rFonts w:ascii="Arial" w:eastAsia="Times New Roman" w:hAnsi="Arial" w:cs="Arial"/>
-                <w:sz w:val="20"/>
-                <w:szCs w:val="24"/>
-                <w:lang w:eastAsia="cs-CZ"/>
-              </w:rPr>
-              <w:t xml:space="preserve">Normála xyz </w:t>
+            <w:tcW w:w="4424" w:type="dxa"/>
+            <w:noWrap/>
+          </w:tcPr>
+          <w:p>
+            <w:pPr>
+              <w:cnfStyle w:val="000000000000" w:firstRow="0" w:lastRow="0" w:firstColumn="0" w:lastColumn="0" w:oddVBand="0" w:evenVBand="0" w:oddHBand="0" w:evenHBand="0" w:firstRowFirstColumn="0" w:firstRowLastColumn="0" w:lastRowFirstColumn="0" w:lastRowLastColumn="0"/>
+              <w:rPr>
+                <w:rFonts w:ascii="Arial" w:eastAsia="Times New Roman" w:hAnsi="Arial" w:cs="Arial"/>
+                <w:sz w:val="20"/>
+                <w:szCs w:val="24"/>
+                <w:lang w:eastAsia="cs-CZ"/>
+              </w:rPr>
+            </w:pPr>
+            <w:r>
+              <w:rPr>
+                <w:rFonts w:ascii="Arial" w:eastAsia="Times New Roman" w:hAnsi="Arial" w:cs="Arial"/>
+                <w:sz w:val="20"/>
+                <w:szCs w:val="24"/>
+                <w:lang w:eastAsia="cs-CZ"/>
+              </w:rPr>
+              <w:t xml:space="preserve">Normála </w:t>
+            </w:r>
+            <w:proofErr w:type="spellStart"/>
+            <w:r>
+              <w:rPr>
+                <w:rFonts w:ascii="Arial" w:eastAsia="Times New Roman" w:hAnsi="Arial" w:cs="Arial"/>
+                <w:sz w:val="20"/>
+                <w:szCs w:val="24"/>
+                <w:lang w:eastAsia="cs-CZ"/>
+              </w:rPr>
+              <w:t>xyz</w:t>
+            </w:r>
+            <w:proofErr w:type="spellEnd"/>
+            <w:r>
+              <w:rPr>
+                <w:rFonts w:ascii="Arial" w:eastAsia="Times New Roman" w:hAnsi="Arial" w:cs="Arial"/>
+                <w:sz w:val="20"/>
+                <w:szCs w:val="24"/>
+                <w:lang w:eastAsia="cs-CZ"/>
+              </w:rPr>
+              <w:t xml:space="preserve"> </w:t>
             </w:r>
             <w:r>
               <w:rPr>
@@ -2661,7 +2777,7 @@
         </w:tc>
         <w:tc>
           <w:tcPr>
-            <w:tcW w:w="1371" w:type="dxa"/>
+            <w:tcW w:w="1372" w:type="dxa"/>
             <w:noWrap/>
           </w:tcPr>
           <w:p>
@@ -2690,47 +2806,58 @@
         </w:tc>
         <w:tc>
           <w:tcPr>
-            <w:tcW w:w="1272" w:type="dxa"/>
-            <w:noWrap/>
-          </w:tcPr>
-          <w:p>
-            <w:pPr>
-              <w:jc w:val="center"/>
-              <w:cnfStyle w:val="000000000000" w:firstRow="0" w:lastRow="0" w:firstColumn="0" w:lastColumn="0" w:oddVBand="0" w:evenVBand="0" w:oddHBand="0" w:evenHBand="0" w:firstRowFirstColumn="0" w:firstRowLastColumn="0" w:lastRowFirstColumn="0" w:lastRowLastColumn="0"/>
-              <w:rPr>
-                <w:rFonts w:ascii="Times New Roman" w:eastAsia="Times New Roman" w:hAnsi="Times New Roman" w:cs="Times New Roman"/>
-                <w:sz w:val="20"/>
-                <w:szCs w:val="20"/>
-                <w:highlight w:val="yellow"/>
-                <w:lang w:eastAsia="cs-CZ"/>
-              </w:rPr>
-            </w:pPr>
-          </w:p>
-        </w:tc>
-        <w:tc>
-          <w:tcPr>
-            <w:tcW w:w="2260" w:type="dxa"/>
-            <w:noWrap/>
-          </w:tcPr>
-          <w:p>
-            <w:pPr>
-              <w:jc w:val="center"/>
-              <w:cnfStyle w:val="000000000000" w:firstRow="0" w:lastRow="0" w:firstColumn="0" w:lastColumn="0" w:oddVBand="0" w:evenVBand="0" w:oddHBand="0" w:evenHBand="0" w:firstRowFirstColumn="0" w:firstRowLastColumn="0" w:lastRowFirstColumn="0" w:lastRowLastColumn="0"/>
-              <w:rPr>
-                <w:rFonts w:ascii="Times New Roman" w:eastAsia="Times New Roman" w:hAnsi="Times New Roman" w:cs="Times New Roman"/>
-                <w:sz w:val="20"/>
-                <w:szCs w:val="20"/>
-                <w:lang w:eastAsia="cs-CZ"/>
-              </w:rPr>
-            </w:pPr>
-            <w:r>
-              <w:rPr>
-                <w:rFonts w:ascii="Times New Roman" w:eastAsia="Times New Roman" w:hAnsi="Times New Roman" w:cs="Times New Roman"/>
-                <w:sz w:val="20"/>
-                <w:szCs w:val="20"/>
-                <w:lang w:eastAsia="cs-CZ"/>
-              </w:rPr>
-              <w:t>appMode 4</w:t>
+            <w:tcW w:w="1273" w:type="dxa"/>
+            <w:noWrap/>
+          </w:tcPr>
+          <w:p>
+            <w:pPr>
+              <w:jc w:val="center"/>
+              <w:cnfStyle w:val="000000000000" w:firstRow="0" w:lastRow="0" w:firstColumn="0" w:lastColumn="0" w:oddVBand="0" w:evenVBand="0" w:oddHBand="0" w:evenHBand="0" w:firstRowFirstColumn="0" w:firstRowLastColumn="0" w:lastRowFirstColumn="0" w:lastRowLastColumn="0"/>
+              <w:rPr>
+                <w:rFonts w:ascii="Times New Roman" w:eastAsia="Times New Roman" w:hAnsi="Times New Roman" w:cs="Times New Roman"/>
+                <w:sz w:val="20"/>
+                <w:szCs w:val="20"/>
+                <w:highlight w:val="yellow"/>
+                <w:lang w:eastAsia="cs-CZ"/>
+              </w:rPr>
+            </w:pPr>
+          </w:p>
+        </w:tc>
+        <w:tc>
+          <w:tcPr>
+            <w:tcW w:w="2263" w:type="dxa"/>
+            <w:noWrap/>
+          </w:tcPr>
+          <w:p>
+            <w:pPr>
+              <w:jc w:val="center"/>
+              <w:cnfStyle w:val="000000000000" w:firstRow="0" w:lastRow="0" w:firstColumn="0" w:lastColumn="0" w:oddVBand="0" w:evenVBand="0" w:oddHBand="0" w:evenHBand="0" w:firstRowFirstColumn="0" w:firstRowLastColumn="0" w:lastRowFirstColumn="0" w:lastRowLastColumn="0"/>
+              <w:rPr>
+                <w:rFonts w:ascii="Times New Roman" w:eastAsia="Times New Roman" w:hAnsi="Times New Roman" w:cs="Times New Roman"/>
+                <w:sz w:val="20"/>
+                <w:szCs w:val="20"/>
+                <w:lang w:eastAsia="cs-CZ"/>
+              </w:rPr>
+            </w:pPr>
+            <w:proofErr w:type="spellStart"/>
+            <w:r>
+              <w:rPr>
+                <w:rFonts w:ascii="Times New Roman" w:eastAsia="Times New Roman" w:hAnsi="Times New Roman" w:cs="Times New Roman"/>
+                <w:sz w:val="20"/>
+                <w:szCs w:val="20"/>
+                <w:lang w:eastAsia="cs-CZ"/>
+              </w:rPr>
+              <w:t>appMode</w:t>
+            </w:r>
+            <w:proofErr w:type="spellEnd"/>
+            <w:r>
+              <w:rPr>
+                <w:rFonts w:ascii="Times New Roman" w:eastAsia="Times New Roman" w:hAnsi="Times New Roman" w:cs="Times New Roman"/>
+                <w:sz w:val="20"/>
+                <w:szCs w:val="20"/>
+                <w:lang w:eastAsia="cs-CZ"/>
+              </w:rPr>
+              <w:t xml:space="preserve"> 4</w:t>
             </w:r>
           </w:p>
         </w:tc>
@@ -2738,12 +2865,12 @@
       <w:tr>
         <w:trPr>
           <w:cnfStyle w:val="000000100000" w:firstRow="0" w:lastRow="0" w:firstColumn="0" w:lastColumn="0" w:oddVBand="0" w:evenVBand="0" w:oddHBand="1" w:evenHBand="0" w:firstRowFirstColumn="0" w:firstRowLastColumn="0" w:lastRowFirstColumn="0" w:lastRowLastColumn="0"/>
-          <w:trHeight w:val="300"/>
+          <w:trHeight w:val="294"/>
         </w:trPr>
         <w:tc>
           <w:tcPr>
             <w:cnfStyle w:val="001000000000" w:firstRow="0" w:lastRow="0" w:firstColumn="1" w:lastColumn="0" w:oddVBand="0" w:evenVBand="0" w:oddHBand="0" w:evenHBand="0" w:firstRowFirstColumn="0" w:firstRowLastColumn="0" w:lastRowFirstColumn="0" w:lastRowLastColumn="0"/>
-            <w:tcW w:w="1582" w:type="dxa"/>
+            <w:tcW w:w="1584" w:type="dxa"/>
             <w:vMerge/>
             <w:tcBorders>
               <w:left w:val="single" w:sz="4" w:space="0" w:color="auto"/>
@@ -2765,7 +2892,7 @@
         </w:tc>
         <w:tc>
           <w:tcPr>
-            <w:tcW w:w="4418" w:type="dxa"/>
+            <w:tcW w:w="4424" w:type="dxa"/>
             <w:noWrap/>
             <w:hideMark/>
           </w:tcPr>
@@ -2786,13 +2913,24 @@
                 <w:szCs w:val="24"/>
                 <w:lang w:eastAsia="cs-CZ"/>
               </w:rPr>
-              <w:t>Mapovaná textura rgba</w:t>
-            </w:r>
-          </w:p>
-        </w:tc>
-        <w:tc>
-          <w:tcPr>
-            <w:tcW w:w="1371" w:type="dxa"/>
+              <w:t xml:space="preserve">Mapovaná textura </w:t>
+            </w:r>
+            <w:proofErr w:type="spellStart"/>
+            <w:r>
+              <w:rPr>
+                <w:rFonts w:ascii="Arial" w:eastAsia="Times New Roman" w:hAnsi="Arial" w:cs="Arial"/>
+                <w:sz w:val="20"/>
+                <w:szCs w:val="24"/>
+                <w:lang w:eastAsia="cs-CZ"/>
+              </w:rPr>
+              <w:t>rgba</w:t>
+            </w:r>
+            <w:proofErr w:type="spellEnd"/>
+          </w:p>
+        </w:tc>
+        <w:tc>
+          <w:tcPr>
+            <w:tcW w:w="1372" w:type="dxa"/>
             <w:noWrap/>
             <w:hideMark/>
           </w:tcPr>
@@ -2822,7 +2960,7 @@
         </w:tc>
         <w:tc>
           <w:tcPr>
-            <w:tcW w:w="1272" w:type="dxa"/>
+            <w:tcW w:w="1273" w:type="dxa"/>
             <w:noWrap/>
             <w:hideMark/>
           </w:tcPr>
@@ -2842,7 +2980,7 @@
         </w:tc>
         <w:tc>
           <w:tcPr>
-            <w:tcW w:w="2260" w:type="dxa"/>
+            <w:tcW w:w="2263" w:type="dxa"/>
             <w:noWrap/>
             <w:hideMark/>
           </w:tcPr>
@@ -2857,26 +2995,37 @@
                 <w:lang w:eastAsia="cs-CZ"/>
               </w:rPr>
             </w:pPr>
-            <w:r>
-              <w:rPr>
-                <w:rFonts w:ascii="Times New Roman" w:eastAsia="Times New Roman" w:hAnsi="Times New Roman" w:cs="Times New Roman"/>
-                <w:sz w:val="20"/>
-                <w:szCs w:val="20"/>
-                <w:lang w:eastAsia="cs-CZ"/>
-              </w:rPr>
-              <w:t>appMode 10</w:t>
+            <w:proofErr w:type="spellStart"/>
+            <w:r>
+              <w:rPr>
+                <w:rFonts w:ascii="Times New Roman" w:eastAsia="Times New Roman" w:hAnsi="Times New Roman" w:cs="Times New Roman"/>
+                <w:sz w:val="20"/>
+                <w:szCs w:val="20"/>
+                <w:lang w:eastAsia="cs-CZ"/>
+              </w:rPr>
+              <w:t>appMode</w:t>
+            </w:r>
+            <w:proofErr w:type="spellEnd"/>
+            <w:r>
+              <w:rPr>
+                <w:rFonts w:ascii="Times New Roman" w:eastAsia="Times New Roman" w:hAnsi="Times New Roman" w:cs="Times New Roman"/>
+                <w:sz w:val="20"/>
+                <w:szCs w:val="20"/>
+                <w:lang w:eastAsia="cs-CZ"/>
+              </w:rPr>
+              <w:t xml:space="preserve"> 10</w:t>
             </w:r>
           </w:p>
         </w:tc>
       </w:tr>
       <w:tr>
         <w:trPr>
-          <w:trHeight w:val="300"/>
+          <w:trHeight w:val="294"/>
         </w:trPr>
         <w:tc>
           <w:tcPr>
             <w:cnfStyle w:val="001000000000" w:firstRow="0" w:lastRow="0" w:firstColumn="1" w:lastColumn="0" w:oddVBand="0" w:evenVBand="0" w:oddHBand="0" w:evenHBand="0" w:firstRowFirstColumn="0" w:firstRowLastColumn="0" w:lastRowFirstColumn="0" w:lastRowLastColumn="0"/>
-            <w:tcW w:w="1582" w:type="dxa"/>
+            <w:tcW w:w="1584" w:type="dxa"/>
             <w:vMerge/>
             <w:tcBorders>
               <w:left w:val="single" w:sz="4" w:space="0" w:color="auto"/>
@@ -2898,7 +3047,7 @@
         </w:tc>
         <w:tc>
           <w:tcPr>
-            <w:tcW w:w="4418" w:type="dxa"/>
+            <w:tcW w:w="4424" w:type="dxa"/>
             <w:noWrap/>
             <w:hideMark/>
           </w:tcPr>
@@ -2919,13 +3068,24 @@
                 <w:szCs w:val="24"/>
                 <w:lang w:eastAsia="cs-CZ"/>
               </w:rPr>
-              <w:t>Souřadnice do textury uv</w:t>
-            </w:r>
-          </w:p>
-        </w:tc>
-        <w:tc>
-          <w:tcPr>
-            <w:tcW w:w="1371" w:type="dxa"/>
+              <w:t xml:space="preserve">Souřadnice do textury </w:t>
+            </w:r>
+            <w:proofErr w:type="spellStart"/>
+            <w:r>
+              <w:rPr>
+                <w:rFonts w:ascii="Arial" w:eastAsia="Times New Roman" w:hAnsi="Arial" w:cs="Arial"/>
+                <w:sz w:val="20"/>
+                <w:szCs w:val="24"/>
+                <w:lang w:eastAsia="cs-CZ"/>
+              </w:rPr>
+              <w:t>uv</w:t>
+            </w:r>
+            <w:proofErr w:type="spellEnd"/>
+          </w:p>
+        </w:tc>
+        <w:tc>
+          <w:tcPr>
+            <w:tcW w:w="1372" w:type="dxa"/>
             <w:noWrap/>
             <w:hideMark/>
           </w:tcPr>
@@ -2955,7 +3115,7 @@
         </w:tc>
         <w:tc>
           <w:tcPr>
-            <w:tcW w:w="1272" w:type="dxa"/>
+            <w:tcW w:w="1273" w:type="dxa"/>
             <w:noWrap/>
             <w:hideMark/>
           </w:tcPr>
@@ -2975,7 +3135,7 @@
         </w:tc>
         <w:tc>
           <w:tcPr>
-            <w:tcW w:w="2260" w:type="dxa"/>
+            <w:tcW w:w="2263" w:type="dxa"/>
             <w:noWrap/>
             <w:hideMark/>
           </w:tcPr>
@@ -2990,14 +3150,25 @@
                 <w:lang w:eastAsia="cs-CZ"/>
               </w:rPr>
             </w:pPr>
-            <w:r>
-              <w:rPr>
-                <w:rFonts w:ascii="Times New Roman" w:eastAsia="Times New Roman" w:hAnsi="Times New Roman" w:cs="Times New Roman"/>
-                <w:sz w:val="20"/>
-                <w:szCs w:val="20"/>
-                <w:lang w:eastAsia="cs-CZ"/>
-              </w:rPr>
-              <w:t>appMode 7</w:t>
+            <w:proofErr w:type="spellStart"/>
+            <w:r>
+              <w:rPr>
+                <w:rFonts w:ascii="Times New Roman" w:eastAsia="Times New Roman" w:hAnsi="Times New Roman" w:cs="Times New Roman"/>
+                <w:sz w:val="20"/>
+                <w:szCs w:val="20"/>
+                <w:lang w:eastAsia="cs-CZ"/>
+              </w:rPr>
+              <w:t>appMode</w:t>
+            </w:r>
+            <w:proofErr w:type="spellEnd"/>
+            <w:r>
+              <w:rPr>
+                <w:rFonts w:ascii="Times New Roman" w:eastAsia="Times New Roman" w:hAnsi="Times New Roman" w:cs="Times New Roman"/>
+                <w:sz w:val="20"/>
+                <w:szCs w:val="20"/>
+                <w:lang w:eastAsia="cs-CZ"/>
+              </w:rPr>
+              <w:t xml:space="preserve"> 7</w:t>
             </w:r>
           </w:p>
         </w:tc>
@@ -3005,12 +3176,12 @@
       <w:tr>
         <w:trPr>
           <w:cnfStyle w:val="000000100000" w:firstRow="0" w:lastRow="0" w:firstColumn="0" w:lastColumn="0" w:oddVBand="0" w:evenVBand="0" w:oddHBand="1" w:evenHBand="0" w:firstRowFirstColumn="0" w:firstRowLastColumn="0" w:lastRowFirstColumn="0" w:lastRowLastColumn="0"/>
-          <w:trHeight w:val="300"/>
+          <w:trHeight w:val="294"/>
         </w:trPr>
         <w:tc>
           <w:tcPr>
             <w:cnfStyle w:val="001000000000" w:firstRow="0" w:lastRow="0" w:firstColumn="1" w:lastColumn="0" w:oddVBand="0" w:evenVBand="0" w:oddHBand="0" w:evenHBand="0" w:firstRowFirstColumn="0" w:firstRowLastColumn="0" w:lastRowFirstColumn="0" w:lastRowLastColumn="0"/>
-            <w:tcW w:w="1582" w:type="dxa"/>
+            <w:tcW w:w="1584" w:type="dxa"/>
             <w:vMerge/>
             <w:tcBorders>
               <w:left w:val="single" w:sz="4" w:space="0" w:color="auto"/>
@@ -3031,7 +3202,7 @@
         </w:tc>
         <w:tc>
           <w:tcPr>
-            <w:tcW w:w="4418" w:type="dxa"/>
+            <w:tcW w:w="4424" w:type="dxa"/>
           </w:tcPr>
           <w:p>
             <w:pPr>
@@ -3056,7 +3227,7 @@
         </w:tc>
         <w:tc>
           <w:tcPr>
-            <w:tcW w:w="1371" w:type="dxa"/>
+            <w:tcW w:w="1372" w:type="dxa"/>
             <w:noWrap/>
           </w:tcPr>
           <w:p>
@@ -3085,59 +3256,70 @@
         </w:tc>
         <w:tc>
           <w:tcPr>
-            <w:tcW w:w="1272" w:type="dxa"/>
-            <w:noWrap/>
-          </w:tcPr>
-          <w:p>
-            <w:pPr>
-              <w:jc w:val="center"/>
-              <w:cnfStyle w:val="000000100000" w:firstRow="0" w:lastRow="0" w:firstColumn="0" w:lastColumn="0" w:oddVBand="0" w:evenVBand="0" w:oddHBand="1" w:evenHBand="0" w:firstRowFirstColumn="0" w:firstRowLastColumn="0" w:lastRowFirstColumn="0" w:lastRowLastColumn="0"/>
-              <w:rPr>
-                <w:rFonts w:ascii="Times New Roman" w:eastAsia="Times New Roman" w:hAnsi="Times New Roman" w:cs="Times New Roman"/>
-                <w:sz w:val="20"/>
-                <w:szCs w:val="20"/>
-                <w:highlight w:val="yellow"/>
-                <w:lang w:eastAsia="cs-CZ"/>
-              </w:rPr>
-            </w:pPr>
-          </w:p>
-        </w:tc>
-        <w:tc>
-          <w:tcPr>
-            <w:tcW w:w="2260" w:type="dxa"/>
-            <w:noWrap/>
-          </w:tcPr>
-          <w:p>
-            <w:pPr>
-              <w:jc w:val="center"/>
-              <w:cnfStyle w:val="000000100000" w:firstRow="0" w:lastRow="0" w:firstColumn="0" w:lastColumn="0" w:oddVBand="0" w:evenVBand="0" w:oddHBand="1" w:evenHBand="0" w:firstRowFirstColumn="0" w:firstRowLastColumn="0" w:lastRowFirstColumn="0" w:lastRowLastColumn="0"/>
-              <w:rPr>
-                <w:rFonts w:ascii="Times New Roman" w:eastAsia="Times New Roman" w:hAnsi="Times New Roman" w:cs="Times New Roman"/>
-                <w:sz w:val="20"/>
-                <w:szCs w:val="20"/>
-                <w:lang w:eastAsia="cs-CZ"/>
-              </w:rPr>
-            </w:pPr>
-            <w:r>
-              <w:rPr>
-                <w:rFonts w:ascii="Times New Roman" w:eastAsia="Times New Roman" w:hAnsi="Times New Roman" w:cs="Times New Roman"/>
-                <w:sz w:val="20"/>
-                <w:szCs w:val="20"/>
-                <w:lang w:eastAsia="cs-CZ"/>
-              </w:rPr>
-              <w:t>appMode 2</w:t>
+            <w:tcW w:w="1273" w:type="dxa"/>
+            <w:noWrap/>
+          </w:tcPr>
+          <w:p>
+            <w:pPr>
+              <w:jc w:val="center"/>
+              <w:cnfStyle w:val="000000100000" w:firstRow="0" w:lastRow="0" w:firstColumn="0" w:lastColumn="0" w:oddVBand="0" w:evenVBand="0" w:oddHBand="1" w:evenHBand="0" w:firstRowFirstColumn="0" w:firstRowLastColumn="0" w:lastRowFirstColumn="0" w:lastRowLastColumn="0"/>
+              <w:rPr>
+                <w:rFonts w:ascii="Times New Roman" w:eastAsia="Times New Roman" w:hAnsi="Times New Roman" w:cs="Times New Roman"/>
+                <w:sz w:val="20"/>
+                <w:szCs w:val="20"/>
+                <w:highlight w:val="yellow"/>
+                <w:lang w:eastAsia="cs-CZ"/>
+              </w:rPr>
+            </w:pPr>
+          </w:p>
+        </w:tc>
+        <w:tc>
+          <w:tcPr>
+            <w:tcW w:w="2263" w:type="dxa"/>
+            <w:noWrap/>
+          </w:tcPr>
+          <w:p>
+            <w:pPr>
+              <w:jc w:val="center"/>
+              <w:cnfStyle w:val="000000100000" w:firstRow="0" w:lastRow="0" w:firstColumn="0" w:lastColumn="0" w:oddVBand="0" w:evenVBand="0" w:oddHBand="1" w:evenHBand="0" w:firstRowFirstColumn="0" w:firstRowLastColumn="0" w:lastRowFirstColumn="0" w:lastRowLastColumn="0"/>
+              <w:rPr>
+                <w:rFonts w:ascii="Times New Roman" w:eastAsia="Times New Roman" w:hAnsi="Times New Roman" w:cs="Times New Roman"/>
+                <w:sz w:val="20"/>
+                <w:szCs w:val="20"/>
+                <w:lang w:eastAsia="cs-CZ"/>
+              </w:rPr>
+            </w:pPr>
+            <w:proofErr w:type="spellStart"/>
+            <w:r>
+              <w:rPr>
+                <w:rFonts w:ascii="Times New Roman" w:eastAsia="Times New Roman" w:hAnsi="Times New Roman" w:cs="Times New Roman"/>
+                <w:sz w:val="20"/>
+                <w:szCs w:val="20"/>
+                <w:lang w:eastAsia="cs-CZ"/>
+              </w:rPr>
+              <w:t>appMode</w:t>
+            </w:r>
+            <w:proofErr w:type="spellEnd"/>
+            <w:r>
+              <w:rPr>
+                <w:rFonts w:ascii="Times New Roman" w:eastAsia="Times New Roman" w:hAnsi="Times New Roman" w:cs="Times New Roman"/>
+                <w:sz w:val="20"/>
+                <w:szCs w:val="20"/>
+                <w:lang w:eastAsia="cs-CZ"/>
+              </w:rPr>
+              <w:t xml:space="preserve"> 2</w:t>
             </w:r>
           </w:p>
         </w:tc>
       </w:tr>
       <w:tr>
         <w:trPr>
-          <w:trHeight w:val="300"/>
+          <w:trHeight w:val="294"/>
         </w:trPr>
         <w:tc>
           <w:tcPr>
             <w:cnfStyle w:val="001000000000" w:firstRow="0" w:lastRow="0" w:firstColumn="1" w:lastColumn="0" w:oddVBand="0" w:evenVBand="0" w:oddHBand="0" w:evenHBand="0" w:firstRowFirstColumn="0" w:firstRowLastColumn="0" w:lastRowFirstColumn="0" w:lastRowLastColumn="0"/>
-            <w:tcW w:w="1582" w:type="dxa"/>
+            <w:tcW w:w="1584" w:type="dxa"/>
             <w:vMerge/>
             <w:tcBorders>
               <w:left w:val="single" w:sz="4" w:space="0" w:color="auto"/>
@@ -3158,7 +3340,7 @@
         </w:tc>
         <w:tc>
           <w:tcPr>
-            <w:tcW w:w="4418" w:type="dxa"/>
+            <w:tcW w:w="4424" w:type="dxa"/>
           </w:tcPr>
           <w:p>
             <w:pPr>
@@ -3183,7 +3365,7 @@
         </w:tc>
         <w:tc>
           <w:tcPr>
-            <w:tcW w:w="1371" w:type="dxa"/>
+            <w:tcW w:w="1372" w:type="dxa"/>
             <w:noWrap/>
           </w:tcPr>
           <w:p>
@@ -3212,47 +3394,58 @@
         </w:tc>
         <w:tc>
           <w:tcPr>
-            <w:tcW w:w="1272" w:type="dxa"/>
-            <w:noWrap/>
-          </w:tcPr>
-          <w:p>
-            <w:pPr>
-              <w:jc w:val="center"/>
-              <w:cnfStyle w:val="000000000000" w:firstRow="0" w:lastRow="0" w:firstColumn="0" w:lastColumn="0" w:oddVBand="0" w:evenVBand="0" w:oddHBand="0" w:evenHBand="0" w:firstRowFirstColumn="0" w:firstRowLastColumn="0" w:lastRowFirstColumn="0" w:lastRowLastColumn="0"/>
-              <w:rPr>
-                <w:rFonts w:ascii="Times New Roman" w:eastAsia="Times New Roman" w:hAnsi="Times New Roman" w:cs="Times New Roman"/>
-                <w:sz w:val="20"/>
-                <w:szCs w:val="20"/>
-                <w:highlight w:val="yellow"/>
-                <w:lang w:eastAsia="cs-CZ"/>
-              </w:rPr>
-            </w:pPr>
-          </w:p>
-        </w:tc>
-        <w:tc>
-          <w:tcPr>
-            <w:tcW w:w="2260" w:type="dxa"/>
-            <w:noWrap/>
-          </w:tcPr>
-          <w:p>
-            <w:pPr>
-              <w:jc w:val="center"/>
-              <w:cnfStyle w:val="000000000000" w:firstRow="0" w:lastRow="0" w:firstColumn="0" w:lastColumn="0" w:oddVBand="0" w:evenVBand="0" w:oddHBand="0" w:evenHBand="0" w:firstRowFirstColumn="0" w:firstRowLastColumn="0" w:lastRowFirstColumn="0" w:lastRowLastColumn="0"/>
-              <w:rPr>
-                <w:rFonts w:ascii="Times New Roman" w:eastAsia="Times New Roman" w:hAnsi="Times New Roman" w:cs="Times New Roman"/>
-                <w:sz w:val="20"/>
-                <w:szCs w:val="20"/>
-                <w:lang w:eastAsia="cs-CZ"/>
-              </w:rPr>
-            </w:pPr>
-            <w:r>
-              <w:rPr>
-                <w:rFonts w:ascii="Times New Roman" w:eastAsia="Times New Roman" w:hAnsi="Times New Roman" w:cs="Times New Roman"/>
-                <w:sz w:val="20"/>
-                <w:szCs w:val="20"/>
-                <w:lang w:eastAsia="cs-CZ"/>
-              </w:rPr>
-              <w:t>appMode 1</w:t>
+            <w:tcW w:w="1273" w:type="dxa"/>
+            <w:noWrap/>
+          </w:tcPr>
+          <w:p>
+            <w:pPr>
+              <w:jc w:val="center"/>
+              <w:cnfStyle w:val="000000000000" w:firstRow="0" w:lastRow="0" w:firstColumn="0" w:lastColumn="0" w:oddVBand="0" w:evenVBand="0" w:oddHBand="0" w:evenHBand="0" w:firstRowFirstColumn="0" w:firstRowLastColumn="0" w:lastRowFirstColumn="0" w:lastRowLastColumn="0"/>
+              <w:rPr>
+                <w:rFonts w:ascii="Times New Roman" w:eastAsia="Times New Roman" w:hAnsi="Times New Roman" w:cs="Times New Roman"/>
+                <w:sz w:val="20"/>
+                <w:szCs w:val="20"/>
+                <w:highlight w:val="yellow"/>
+                <w:lang w:eastAsia="cs-CZ"/>
+              </w:rPr>
+            </w:pPr>
+          </w:p>
+        </w:tc>
+        <w:tc>
+          <w:tcPr>
+            <w:tcW w:w="2263" w:type="dxa"/>
+            <w:noWrap/>
+          </w:tcPr>
+          <w:p>
+            <w:pPr>
+              <w:jc w:val="center"/>
+              <w:cnfStyle w:val="000000000000" w:firstRow="0" w:lastRow="0" w:firstColumn="0" w:lastColumn="0" w:oddVBand="0" w:evenVBand="0" w:oddHBand="0" w:evenHBand="0" w:firstRowFirstColumn="0" w:firstRowLastColumn="0" w:lastRowFirstColumn="0" w:lastRowLastColumn="0"/>
+              <w:rPr>
+                <w:rFonts w:ascii="Times New Roman" w:eastAsia="Times New Roman" w:hAnsi="Times New Roman" w:cs="Times New Roman"/>
+                <w:sz w:val="20"/>
+                <w:szCs w:val="20"/>
+                <w:lang w:eastAsia="cs-CZ"/>
+              </w:rPr>
+            </w:pPr>
+            <w:proofErr w:type="spellStart"/>
+            <w:r>
+              <w:rPr>
+                <w:rFonts w:ascii="Times New Roman" w:eastAsia="Times New Roman" w:hAnsi="Times New Roman" w:cs="Times New Roman"/>
+                <w:sz w:val="20"/>
+                <w:szCs w:val="20"/>
+                <w:lang w:eastAsia="cs-CZ"/>
+              </w:rPr>
+              <w:t>appMode</w:t>
+            </w:r>
+            <w:proofErr w:type="spellEnd"/>
+            <w:r>
+              <w:rPr>
+                <w:rFonts w:ascii="Times New Roman" w:eastAsia="Times New Roman" w:hAnsi="Times New Roman" w:cs="Times New Roman"/>
+                <w:sz w:val="20"/>
+                <w:szCs w:val="20"/>
+                <w:lang w:eastAsia="cs-CZ"/>
+              </w:rPr>
+              <w:t xml:space="preserve"> 1</w:t>
             </w:r>
           </w:p>
         </w:tc>
@@ -3260,12 +3453,12 @@
       <w:tr>
         <w:trPr>
           <w:cnfStyle w:val="000000100000" w:firstRow="0" w:lastRow="0" w:firstColumn="0" w:lastColumn="0" w:oddVBand="0" w:evenVBand="0" w:oddHBand="1" w:evenHBand="0" w:firstRowFirstColumn="0" w:firstRowLastColumn="0" w:lastRowFirstColumn="0" w:lastRowLastColumn="0"/>
-          <w:trHeight w:val="300"/>
+          <w:trHeight w:val="294"/>
         </w:trPr>
         <w:tc>
           <w:tcPr>
             <w:cnfStyle w:val="001000000000" w:firstRow="0" w:lastRow="0" w:firstColumn="1" w:lastColumn="0" w:oddVBand="0" w:evenVBand="0" w:oddHBand="0" w:evenHBand="0" w:firstRowFirstColumn="0" w:firstRowLastColumn="0" w:lastRowFirstColumn="0" w:lastRowLastColumn="0"/>
-            <w:tcW w:w="1582" w:type="dxa"/>
+            <w:tcW w:w="1584" w:type="dxa"/>
             <w:vMerge/>
             <w:tcBorders>
               <w:left w:val="single" w:sz="4" w:space="0" w:color="auto"/>
@@ -3287,7 +3480,7 @@
         </w:tc>
         <w:tc>
           <w:tcPr>
-            <w:tcW w:w="4418" w:type="dxa"/>
+            <w:tcW w:w="4424" w:type="dxa"/>
           </w:tcPr>
           <w:p>
             <w:pPr>
@@ -3312,7 +3505,7 @@
         </w:tc>
         <w:tc>
           <w:tcPr>
-            <w:tcW w:w="1371" w:type="dxa"/>
+            <w:tcW w:w="1372" w:type="dxa"/>
             <w:noWrap/>
           </w:tcPr>
           <w:p>
@@ -3341,59 +3534,70 @@
         </w:tc>
         <w:tc>
           <w:tcPr>
-            <w:tcW w:w="1272" w:type="dxa"/>
-            <w:noWrap/>
-          </w:tcPr>
-          <w:p>
-            <w:pPr>
-              <w:jc w:val="center"/>
-              <w:cnfStyle w:val="000000100000" w:firstRow="0" w:lastRow="0" w:firstColumn="0" w:lastColumn="0" w:oddVBand="0" w:evenVBand="0" w:oddHBand="1" w:evenHBand="0" w:firstRowFirstColumn="0" w:firstRowLastColumn="0" w:lastRowFirstColumn="0" w:lastRowLastColumn="0"/>
-              <w:rPr>
-                <w:rFonts w:ascii="Times New Roman" w:eastAsia="Times New Roman" w:hAnsi="Times New Roman" w:cs="Times New Roman"/>
-                <w:sz w:val="20"/>
-                <w:szCs w:val="20"/>
-                <w:highlight w:val="yellow"/>
-                <w:lang w:eastAsia="cs-CZ"/>
-              </w:rPr>
-            </w:pPr>
-          </w:p>
-        </w:tc>
-        <w:tc>
-          <w:tcPr>
-            <w:tcW w:w="2260" w:type="dxa"/>
-            <w:noWrap/>
-          </w:tcPr>
-          <w:p>
-            <w:pPr>
-              <w:jc w:val="center"/>
-              <w:cnfStyle w:val="000000100000" w:firstRow="0" w:lastRow="0" w:firstColumn="0" w:lastColumn="0" w:oddVBand="0" w:evenVBand="0" w:oddHBand="1" w:evenHBand="0" w:firstRowFirstColumn="0" w:firstRowLastColumn="0" w:lastRowFirstColumn="0" w:lastRowLastColumn="0"/>
-              <w:rPr>
-                <w:rFonts w:ascii="Times New Roman" w:eastAsia="Times New Roman" w:hAnsi="Times New Roman" w:cs="Times New Roman"/>
-                <w:sz w:val="20"/>
-                <w:szCs w:val="20"/>
-                <w:lang w:eastAsia="cs-CZ"/>
-              </w:rPr>
-            </w:pPr>
-            <w:r>
-              <w:rPr>
-                <w:rFonts w:ascii="Times New Roman" w:eastAsia="Times New Roman" w:hAnsi="Times New Roman" w:cs="Times New Roman"/>
-                <w:sz w:val="20"/>
-                <w:szCs w:val="20"/>
-                <w:lang w:eastAsia="cs-CZ"/>
-              </w:rPr>
-              <w:t>appMode 6</w:t>
+            <w:tcW w:w="1273" w:type="dxa"/>
+            <w:noWrap/>
+          </w:tcPr>
+          <w:p>
+            <w:pPr>
+              <w:jc w:val="center"/>
+              <w:cnfStyle w:val="000000100000" w:firstRow="0" w:lastRow="0" w:firstColumn="0" w:lastColumn="0" w:oddVBand="0" w:evenVBand="0" w:oddHBand="1" w:evenHBand="0" w:firstRowFirstColumn="0" w:firstRowLastColumn="0" w:lastRowFirstColumn="0" w:lastRowLastColumn="0"/>
+              <w:rPr>
+                <w:rFonts w:ascii="Times New Roman" w:eastAsia="Times New Roman" w:hAnsi="Times New Roman" w:cs="Times New Roman"/>
+                <w:sz w:val="20"/>
+                <w:szCs w:val="20"/>
+                <w:highlight w:val="yellow"/>
+                <w:lang w:eastAsia="cs-CZ"/>
+              </w:rPr>
+            </w:pPr>
+          </w:p>
+        </w:tc>
+        <w:tc>
+          <w:tcPr>
+            <w:tcW w:w="2263" w:type="dxa"/>
+            <w:noWrap/>
+          </w:tcPr>
+          <w:p>
+            <w:pPr>
+              <w:jc w:val="center"/>
+              <w:cnfStyle w:val="000000100000" w:firstRow="0" w:lastRow="0" w:firstColumn="0" w:lastColumn="0" w:oddVBand="0" w:evenVBand="0" w:oddHBand="1" w:evenHBand="0" w:firstRowFirstColumn="0" w:firstRowLastColumn="0" w:lastRowFirstColumn="0" w:lastRowLastColumn="0"/>
+              <w:rPr>
+                <w:rFonts w:ascii="Times New Roman" w:eastAsia="Times New Roman" w:hAnsi="Times New Roman" w:cs="Times New Roman"/>
+                <w:sz w:val="20"/>
+                <w:szCs w:val="20"/>
+                <w:lang w:eastAsia="cs-CZ"/>
+              </w:rPr>
+            </w:pPr>
+            <w:proofErr w:type="spellStart"/>
+            <w:r>
+              <w:rPr>
+                <w:rFonts w:ascii="Times New Roman" w:eastAsia="Times New Roman" w:hAnsi="Times New Roman" w:cs="Times New Roman"/>
+                <w:sz w:val="20"/>
+                <w:szCs w:val="20"/>
+                <w:lang w:eastAsia="cs-CZ"/>
+              </w:rPr>
+              <w:t>appMode</w:t>
+            </w:r>
+            <w:proofErr w:type="spellEnd"/>
+            <w:r>
+              <w:rPr>
+                <w:rFonts w:ascii="Times New Roman" w:eastAsia="Times New Roman" w:hAnsi="Times New Roman" w:cs="Times New Roman"/>
+                <w:sz w:val="20"/>
+                <w:szCs w:val="20"/>
+                <w:lang w:eastAsia="cs-CZ"/>
+              </w:rPr>
+              <w:t xml:space="preserve"> 6</w:t>
             </w:r>
           </w:p>
         </w:tc>
       </w:tr>
       <w:tr>
         <w:trPr>
-          <w:trHeight w:val="300"/>
+          <w:trHeight w:val="294"/>
         </w:trPr>
         <w:tc>
           <w:tcPr>
             <w:cnfStyle w:val="001000000000" w:firstRow="0" w:lastRow="0" w:firstColumn="1" w:lastColumn="0" w:oddVBand="0" w:evenVBand="0" w:oddHBand="0" w:evenHBand="0" w:firstRowFirstColumn="0" w:firstRowLastColumn="0" w:lastRowFirstColumn="0" w:lastRowLastColumn="0"/>
-            <w:tcW w:w="1582" w:type="dxa"/>
+            <w:tcW w:w="1584" w:type="dxa"/>
             <w:vMerge w:val="restart"/>
             <w:tcBorders>
               <w:top w:val="single" w:sz="4" w:space="0" w:color="auto"/>
@@ -3425,7 +3629,7 @@
         </w:tc>
         <w:tc>
           <w:tcPr>
-            <w:tcW w:w="4418" w:type="dxa"/>
+            <w:tcW w:w="4424" w:type="dxa"/>
           </w:tcPr>
           <w:p>
             <w:pPr>
@@ -3450,7 +3654,7 @@
         </w:tc>
         <w:tc>
           <w:tcPr>
-            <w:tcW w:w="1371" w:type="dxa"/>
+            <w:tcW w:w="1372" w:type="dxa"/>
             <w:noWrap/>
           </w:tcPr>
           <w:p>
@@ -3479,26 +3683,26 @@
         </w:tc>
         <w:tc>
           <w:tcPr>
-            <w:tcW w:w="1272" w:type="dxa"/>
-            <w:noWrap/>
-          </w:tcPr>
-          <w:p>
-            <w:pPr>
-              <w:jc w:val="center"/>
-              <w:cnfStyle w:val="000000000000" w:firstRow="0" w:lastRow="0" w:firstColumn="0" w:lastColumn="0" w:oddVBand="0" w:evenVBand="0" w:oddHBand="0" w:evenHBand="0" w:firstRowFirstColumn="0" w:firstRowLastColumn="0" w:lastRowFirstColumn="0" w:lastRowLastColumn="0"/>
-              <w:rPr>
-                <w:rFonts w:ascii="Times New Roman" w:eastAsia="Times New Roman" w:hAnsi="Times New Roman" w:cs="Times New Roman"/>
-                <w:sz w:val="20"/>
-                <w:szCs w:val="20"/>
-                <w:highlight w:val="yellow"/>
-                <w:lang w:eastAsia="cs-CZ"/>
-              </w:rPr>
-            </w:pPr>
-          </w:p>
-        </w:tc>
-        <w:tc>
-          <w:tcPr>
-            <w:tcW w:w="2260" w:type="dxa"/>
+            <w:tcW w:w="1273" w:type="dxa"/>
+            <w:noWrap/>
+          </w:tcPr>
+          <w:p>
+            <w:pPr>
+              <w:jc w:val="center"/>
+              <w:cnfStyle w:val="000000000000" w:firstRow="0" w:lastRow="0" w:firstColumn="0" w:lastColumn="0" w:oddVBand="0" w:evenVBand="0" w:oddHBand="0" w:evenHBand="0" w:firstRowFirstColumn="0" w:firstRowLastColumn="0" w:lastRowFirstColumn="0" w:lastRowLastColumn="0"/>
+              <w:rPr>
+                <w:rFonts w:ascii="Times New Roman" w:eastAsia="Times New Roman" w:hAnsi="Times New Roman" w:cs="Times New Roman"/>
+                <w:sz w:val="20"/>
+                <w:szCs w:val="20"/>
+                <w:highlight w:val="yellow"/>
+                <w:lang w:eastAsia="cs-CZ"/>
+              </w:rPr>
+            </w:pPr>
+          </w:p>
+        </w:tc>
+        <w:tc>
+          <w:tcPr>
+            <w:tcW w:w="2263" w:type="dxa"/>
             <w:noWrap/>
           </w:tcPr>
           <w:p>
@@ -3518,12 +3722,12 @@
       <w:tr>
         <w:trPr>
           <w:cnfStyle w:val="000000100000" w:firstRow="0" w:lastRow="0" w:firstColumn="0" w:lastColumn="0" w:oddVBand="0" w:evenVBand="0" w:oddHBand="1" w:evenHBand="0" w:firstRowFirstColumn="0" w:firstRowLastColumn="0" w:lastRowFirstColumn="0" w:lastRowLastColumn="0"/>
-          <w:trHeight w:val="300"/>
+          <w:trHeight w:val="294"/>
         </w:trPr>
         <w:tc>
           <w:tcPr>
             <w:cnfStyle w:val="001000000000" w:firstRow="0" w:lastRow="0" w:firstColumn="1" w:lastColumn="0" w:oddVBand="0" w:evenVBand="0" w:oddHBand="0" w:evenHBand="0" w:firstRowFirstColumn="0" w:firstRowLastColumn="0" w:lastRowFirstColumn="0" w:lastRowLastColumn="0"/>
-            <w:tcW w:w="1582" w:type="dxa"/>
+            <w:tcW w:w="1584" w:type="dxa"/>
             <w:vMerge/>
             <w:tcBorders>
               <w:left w:val="single" w:sz="4" w:space="0" w:color="auto"/>
@@ -3543,7 +3747,7 @@
         </w:tc>
         <w:tc>
           <w:tcPr>
-            <w:tcW w:w="4418" w:type="dxa"/>
+            <w:tcW w:w="4424" w:type="dxa"/>
           </w:tcPr>
           <w:p>
             <w:pPr>
@@ -3568,7 +3772,7 @@
         </w:tc>
         <w:tc>
           <w:tcPr>
-            <w:tcW w:w="1371" w:type="dxa"/>
+            <w:tcW w:w="1372" w:type="dxa"/>
             <w:noWrap/>
           </w:tcPr>
           <w:p>
@@ -3597,7 +3801,7 @@
         </w:tc>
         <w:tc>
           <w:tcPr>
-            <w:tcW w:w="1272" w:type="dxa"/>
+            <w:tcW w:w="1273" w:type="dxa"/>
             <w:noWrap/>
           </w:tcPr>
           <w:p>
@@ -3626,7 +3830,7 @@
         </w:tc>
         <w:tc>
           <w:tcPr>
-            <w:tcW w:w="2260" w:type="dxa"/>
+            <w:tcW w:w="2263" w:type="dxa"/>
             <w:noWrap/>
           </w:tcPr>
           <w:p>
@@ -3645,12 +3849,12 @@
       </w:tr>
       <w:tr>
         <w:trPr>
-          <w:trHeight w:val="300"/>
+          <w:trHeight w:val="294"/>
         </w:trPr>
         <w:tc>
           <w:tcPr>
             <w:cnfStyle w:val="001000000000" w:firstRow="0" w:lastRow="0" w:firstColumn="1" w:lastColumn="0" w:oddVBand="0" w:evenVBand="0" w:oddHBand="0" w:evenHBand="0" w:firstRowFirstColumn="0" w:firstRowLastColumn="0" w:lastRowFirstColumn="0" w:lastRowLastColumn="0"/>
-            <w:tcW w:w="1582" w:type="dxa"/>
+            <w:tcW w:w="1584" w:type="dxa"/>
             <w:vMerge/>
             <w:tcBorders>
               <w:left w:val="single" w:sz="4" w:space="0" w:color="auto"/>
@@ -3670,7 +3874,7 @@
         </w:tc>
         <w:tc>
           <w:tcPr>
-            <w:tcW w:w="4418" w:type="dxa"/>
+            <w:tcW w:w="4424" w:type="dxa"/>
           </w:tcPr>
           <w:p>
             <w:pPr>
@@ -3695,7 +3899,7 @@
         </w:tc>
         <w:tc>
           <w:tcPr>
-            <w:tcW w:w="1371" w:type="dxa"/>
+            <w:tcW w:w="1372" w:type="dxa"/>
             <w:noWrap/>
           </w:tcPr>
           <w:p>
@@ -3724,7 +3928,7 @@
         </w:tc>
         <w:tc>
           <w:tcPr>
-            <w:tcW w:w="1272" w:type="dxa"/>
+            <w:tcW w:w="1273" w:type="dxa"/>
             <w:noWrap/>
           </w:tcPr>
           <w:p>
@@ -3753,7 +3957,7 @@
         </w:tc>
         <w:tc>
           <w:tcPr>
-            <w:tcW w:w="2260" w:type="dxa"/>
+            <w:tcW w:w="2263" w:type="dxa"/>
             <w:noWrap/>
           </w:tcPr>
           <w:p>
@@ -3773,12 +3977,12 @@
       <w:tr>
         <w:trPr>
           <w:cnfStyle w:val="000000100000" w:firstRow="0" w:lastRow="0" w:firstColumn="0" w:lastColumn="0" w:oddVBand="0" w:evenVBand="0" w:oddHBand="1" w:evenHBand="0" w:firstRowFirstColumn="0" w:firstRowLastColumn="0" w:lastRowFirstColumn="0" w:lastRowLastColumn="0"/>
-          <w:trHeight w:val="300"/>
+          <w:trHeight w:val="294"/>
         </w:trPr>
         <w:tc>
           <w:tcPr>
             <w:cnfStyle w:val="001000000000" w:firstRow="0" w:lastRow="0" w:firstColumn="1" w:lastColumn="0" w:oddVBand="0" w:evenVBand="0" w:oddHBand="0" w:evenHBand="0" w:firstRowFirstColumn="0" w:firstRowLastColumn="0" w:lastRowFirstColumn="0" w:lastRowLastColumn="0"/>
-            <w:tcW w:w="1582" w:type="dxa"/>
+            <w:tcW w:w="1584" w:type="dxa"/>
             <w:vMerge/>
             <w:tcBorders>
               <w:left w:val="single" w:sz="4" w:space="0" w:color="auto"/>
@@ -3798,7 +4002,7 @@
         </w:tc>
         <w:tc>
           <w:tcPr>
-            <w:tcW w:w="4418" w:type="dxa"/>
+            <w:tcW w:w="4424" w:type="dxa"/>
           </w:tcPr>
           <w:p>
             <w:pPr>
@@ -3823,7 +4027,7 @@
         </w:tc>
         <w:tc>
           <w:tcPr>
-            <w:tcW w:w="1371" w:type="dxa"/>
+            <w:tcW w:w="1372" w:type="dxa"/>
             <w:noWrap/>
           </w:tcPr>
           <w:p>
@@ -3852,7 +4056,7 @@
         </w:tc>
         <w:tc>
           <w:tcPr>
-            <w:tcW w:w="1272" w:type="dxa"/>
+            <w:tcW w:w="1273" w:type="dxa"/>
             <w:noWrap/>
           </w:tcPr>
           <w:p>
@@ -3881,7 +4085,7 @@
         </w:tc>
         <w:tc>
           <w:tcPr>
-            <w:tcW w:w="2260" w:type="dxa"/>
+            <w:tcW w:w="2263" w:type="dxa"/>
             <w:noWrap/>
           </w:tcPr>
           <w:p>
@@ -3900,12 +4104,12 @@
       </w:tr>
       <w:tr>
         <w:trPr>
-          <w:trHeight w:val="300"/>
+          <w:trHeight w:val="294"/>
         </w:trPr>
         <w:tc>
           <w:tcPr>
             <w:cnfStyle w:val="001000000000" w:firstRow="0" w:lastRow="0" w:firstColumn="1" w:lastColumn="0" w:oddVBand="0" w:evenVBand="0" w:oddHBand="0" w:evenHBand="0" w:firstRowFirstColumn="0" w:firstRowLastColumn="0" w:lastRowFirstColumn="0" w:lastRowLastColumn="0"/>
-            <w:tcW w:w="1582" w:type="dxa"/>
+            <w:tcW w:w="1584" w:type="dxa"/>
             <w:vMerge/>
             <w:tcBorders>
               <w:left w:val="single" w:sz="4" w:space="0" w:color="auto"/>
@@ -3925,7 +4129,7 @@
         </w:tc>
         <w:tc>
           <w:tcPr>
-            <w:tcW w:w="4418" w:type="dxa"/>
+            <w:tcW w:w="4424" w:type="dxa"/>
           </w:tcPr>
           <w:p>
             <w:pPr>
@@ -3950,7 +4154,7 @@
         </w:tc>
         <w:tc>
           <w:tcPr>
-            <w:tcW w:w="1371" w:type="dxa"/>
+            <w:tcW w:w="1372" w:type="dxa"/>
             <w:noWrap/>
           </w:tcPr>
           <w:p>
@@ -3979,47 +4183,58 @@
         </w:tc>
         <w:tc>
           <w:tcPr>
-            <w:tcW w:w="1272" w:type="dxa"/>
-            <w:noWrap/>
-          </w:tcPr>
-          <w:p>
-            <w:pPr>
-              <w:jc w:val="center"/>
-              <w:cnfStyle w:val="000000000000" w:firstRow="0" w:lastRow="0" w:firstColumn="0" w:lastColumn="0" w:oddVBand="0" w:evenVBand="0" w:oddHBand="0" w:evenHBand="0" w:firstRowFirstColumn="0" w:firstRowLastColumn="0" w:lastRowFirstColumn="0" w:lastRowLastColumn="0"/>
-              <w:rPr>
-                <w:rFonts w:ascii="Times New Roman" w:eastAsia="Times New Roman" w:hAnsi="Times New Roman" w:cs="Times New Roman"/>
-                <w:sz w:val="20"/>
-                <w:szCs w:val="20"/>
-                <w:highlight w:val="yellow"/>
-                <w:lang w:eastAsia="cs-CZ"/>
-              </w:rPr>
-            </w:pPr>
-          </w:p>
-        </w:tc>
-        <w:tc>
-          <w:tcPr>
-            <w:tcW w:w="2260" w:type="dxa"/>
-            <w:noWrap/>
-          </w:tcPr>
-          <w:p>
-            <w:pPr>
-              <w:jc w:val="center"/>
-              <w:cnfStyle w:val="000000000000" w:firstRow="0" w:lastRow="0" w:firstColumn="0" w:lastColumn="0" w:oddVBand="0" w:evenVBand="0" w:oddHBand="0" w:evenHBand="0" w:firstRowFirstColumn="0" w:firstRowLastColumn="0" w:lastRowFirstColumn="0" w:lastRowLastColumn="0"/>
-              <w:rPr>
-                <w:rFonts w:ascii="Times New Roman" w:eastAsia="Times New Roman" w:hAnsi="Times New Roman" w:cs="Times New Roman"/>
-                <w:sz w:val="20"/>
-                <w:szCs w:val="20"/>
-                <w:lang w:eastAsia="cs-CZ"/>
-              </w:rPr>
-            </w:pPr>
-            <w:r>
-              <w:rPr>
-                <w:rFonts w:ascii="Times New Roman" w:eastAsia="Times New Roman" w:hAnsi="Times New Roman" w:cs="Times New Roman"/>
-                <w:sz w:val="20"/>
-                <w:szCs w:val="20"/>
-                <w:lang w:eastAsia="cs-CZ"/>
-              </w:rPr>
-              <w:t xml:space="preserve">appMode </w:t>
+            <w:tcW w:w="1273" w:type="dxa"/>
+            <w:noWrap/>
+          </w:tcPr>
+          <w:p>
+            <w:pPr>
+              <w:jc w:val="center"/>
+              <w:cnfStyle w:val="000000000000" w:firstRow="0" w:lastRow="0" w:firstColumn="0" w:lastColumn="0" w:oddVBand="0" w:evenVBand="0" w:oddHBand="0" w:evenHBand="0" w:firstRowFirstColumn="0" w:firstRowLastColumn="0" w:lastRowFirstColumn="0" w:lastRowLastColumn="0"/>
+              <w:rPr>
+                <w:rFonts w:ascii="Times New Roman" w:eastAsia="Times New Roman" w:hAnsi="Times New Roman" w:cs="Times New Roman"/>
+                <w:sz w:val="20"/>
+                <w:szCs w:val="20"/>
+                <w:highlight w:val="yellow"/>
+                <w:lang w:eastAsia="cs-CZ"/>
+              </w:rPr>
+            </w:pPr>
+          </w:p>
+        </w:tc>
+        <w:tc>
+          <w:tcPr>
+            <w:tcW w:w="2263" w:type="dxa"/>
+            <w:noWrap/>
+          </w:tcPr>
+          <w:p>
+            <w:pPr>
+              <w:jc w:val="center"/>
+              <w:cnfStyle w:val="000000000000" w:firstRow="0" w:lastRow="0" w:firstColumn="0" w:lastColumn="0" w:oddVBand="0" w:evenVBand="0" w:oddHBand="0" w:evenHBand="0" w:firstRowFirstColumn="0" w:firstRowLastColumn="0" w:lastRowFirstColumn="0" w:lastRowLastColumn="0"/>
+              <w:rPr>
+                <w:rFonts w:ascii="Times New Roman" w:eastAsia="Times New Roman" w:hAnsi="Times New Roman" w:cs="Times New Roman"/>
+                <w:sz w:val="20"/>
+                <w:szCs w:val="20"/>
+                <w:lang w:eastAsia="cs-CZ"/>
+              </w:rPr>
+            </w:pPr>
+            <w:proofErr w:type="spellStart"/>
+            <w:r>
+              <w:rPr>
+                <w:rFonts w:ascii="Times New Roman" w:eastAsia="Times New Roman" w:hAnsi="Times New Roman" w:cs="Times New Roman"/>
+                <w:sz w:val="20"/>
+                <w:szCs w:val="20"/>
+                <w:lang w:eastAsia="cs-CZ"/>
+              </w:rPr>
+              <w:t>appMode</w:t>
+            </w:r>
+            <w:proofErr w:type="spellEnd"/>
+            <w:r>
+              <w:rPr>
+                <w:rFonts w:ascii="Times New Roman" w:eastAsia="Times New Roman" w:hAnsi="Times New Roman" w:cs="Times New Roman"/>
+                <w:sz w:val="20"/>
+                <w:szCs w:val="20"/>
+                <w:lang w:eastAsia="cs-CZ"/>
+              </w:rPr>
+              <w:t xml:space="preserve"> </w:t>
             </w:r>
             <w:r>
               <w:rPr>
@@ -4036,12 +4251,12 @@
       <w:tr>
         <w:trPr>
           <w:cnfStyle w:val="000000100000" w:firstRow="0" w:lastRow="0" w:firstColumn="0" w:lastColumn="0" w:oddVBand="0" w:evenVBand="0" w:oddHBand="1" w:evenHBand="0" w:firstRowFirstColumn="0" w:firstRowLastColumn="0" w:lastRowFirstColumn="0" w:lastRowLastColumn="0"/>
-          <w:trHeight w:val="300"/>
+          <w:trHeight w:val="294"/>
         </w:trPr>
         <w:tc>
           <w:tcPr>
             <w:cnfStyle w:val="001000000000" w:firstRow="0" w:lastRow="0" w:firstColumn="1" w:lastColumn="0" w:oddVBand="0" w:evenVBand="0" w:oddHBand="0" w:evenHBand="0" w:firstRowFirstColumn="0" w:firstRowLastColumn="0" w:lastRowFirstColumn="0" w:lastRowLastColumn="0"/>
-            <w:tcW w:w="1582" w:type="dxa"/>
+            <w:tcW w:w="1584" w:type="dxa"/>
             <w:vMerge/>
             <w:tcBorders>
               <w:left w:val="single" w:sz="4" w:space="0" w:color="auto"/>
@@ -4062,7 +4277,7 @@
         </w:tc>
         <w:tc>
           <w:tcPr>
-            <w:tcW w:w="4418" w:type="dxa"/>
+            <w:tcW w:w="4424" w:type="dxa"/>
           </w:tcPr>
           <w:p>
             <w:pPr>
@@ -4087,7 +4302,7 @@
         </w:tc>
         <w:tc>
           <w:tcPr>
-            <w:tcW w:w="1371" w:type="dxa"/>
+            <w:tcW w:w="1372" w:type="dxa"/>
             <w:noWrap/>
           </w:tcPr>
           <w:p>
@@ -4116,26 +4331,26 @@
         </w:tc>
         <w:tc>
           <w:tcPr>
-            <w:tcW w:w="1272" w:type="dxa"/>
-            <w:noWrap/>
-          </w:tcPr>
-          <w:p>
-            <w:pPr>
-              <w:jc w:val="center"/>
-              <w:cnfStyle w:val="000000100000" w:firstRow="0" w:lastRow="0" w:firstColumn="0" w:lastColumn="0" w:oddVBand="0" w:evenVBand="0" w:oddHBand="1" w:evenHBand="0" w:firstRowFirstColumn="0" w:firstRowLastColumn="0" w:lastRowFirstColumn="0" w:lastRowLastColumn="0"/>
-              <w:rPr>
-                <w:rFonts w:ascii="Times New Roman" w:eastAsia="Times New Roman" w:hAnsi="Times New Roman" w:cs="Times New Roman"/>
-                <w:sz w:val="20"/>
-                <w:szCs w:val="20"/>
-                <w:highlight w:val="yellow"/>
-                <w:lang w:eastAsia="cs-CZ"/>
-              </w:rPr>
-            </w:pPr>
-          </w:p>
-        </w:tc>
-        <w:tc>
-          <w:tcPr>
-            <w:tcW w:w="2260" w:type="dxa"/>
+            <w:tcW w:w="1273" w:type="dxa"/>
+            <w:noWrap/>
+          </w:tcPr>
+          <w:p>
+            <w:pPr>
+              <w:jc w:val="center"/>
+              <w:cnfStyle w:val="000000100000" w:firstRow="0" w:lastRow="0" w:firstColumn="0" w:lastColumn="0" w:oddVBand="0" w:evenVBand="0" w:oddHBand="1" w:evenHBand="0" w:firstRowFirstColumn="0" w:firstRowLastColumn="0" w:lastRowFirstColumn="0" w:lastRowLastColumn="0"/>
+              <w:rPr>
+                <w:rFonts w:ascii="Times New Roman" w:eastAsia="Times New Roman" w:hAnsi="Times New Roman" w:cs="Times New Roman"/>
+                <w:sz w:val="20"/>
+                <w:szCs w:val="20"/>
+                <w:highlight w:val="yellow"/>
+                <w:lang w:eastAsia="cs-CZ"/>
+              </w:rPr>
+            </w:pPr>
+          </w:p>
+        </w:tc>
+        <w:tc>
+          <w:tcPr>
+            <w:tcW w:w="2263" w:type="dxa"/>
             <w:noWrap/>
           </w:tcPr>
           <w:p>
@@ -4154,12 +4369,12 @@
       </w:tr>
       <w:tr>
         <w:trPr>
-          <w:trHeight w:val="300"/>
+          <w:trHeight w:val="294"/>
         </w:trPr>
         <w:tc>
           <w:tcPr>
             <w:cnfStyle w:val="001000000000" w:firstRow="0" w:lastRow="0" w:firstColumn="1" w:lastColumn="0" w:oddVBand="0" w:evenVBand="0" w:oddHBand="0" w:evenHBand="0" w:firstRowFirstColumn="0" w:firstRowLastColumn="0" w:lastRowFirstColumn="0" w:lastRowLastColumn="0"/>
-            <w:tcW w:w="1582" w:type="dxa"/>
+            <w:tcW w:w="1584" w:type="dxa"/>
             <w:vMerge/>
             <w:tcBorders>
               <w:left w:val="single" w:sz="4" w:space="0" w:color="auto"/>
@@ -4180,7 +4395,7 @@
         </w:tc>
         <w:tc>
           <w:tcPr>
-            <w:tcW w:w="4418" w:type="dxa"/>
+            <w:tcW w:w="4424" w:type="dxa"/>
           </w:tcPr>
           <w:p>
             <w:pPr>
@@ -4205,7 +4420,7 @@
         </w:tc>
         <w:tc>
           <w:tcPr>
-            <w:tcW w:w="1371" w:type="dxa"/>
+            <w:tcW w:w="1372" w:type="dxa"/>
             <w:noWrap/>
           </w:tcPr>
           <w:p>
@@ -4234,7 +4449,7 @@
         </w:tc>
         <w:tc>
           <w:tcPr>
-            <w:tcW w:w="1272" w:type="dxa"/>
+            <w:tcW w:w="1273" w:type="dxa"/>
             <w:noWrap/>
           </w:tcPr>
           <w:p>
@@ -4263,7 +4478,7 @@
         </w:tc>
         <w:tc>
           <w:tcPr>
-            <w:tcW w:w="2260" w:type="dxa"/>
+            <w:tcW w:w="2263" w:type="dxa"/>
             <w:noWrap/>
           </w:tcPr>
           <w:p>
@@ -4283,12 +4498,12 @@
       <w:tr>
         <w:trPr>
           <w:cnfStyle w:val="000000100000" w:firstRow="0" w:lastRow="0" w:firstColumn="0" w:lastColumn="0" w:oddVBand="0" w:evenVBand="0" w:oddHBand="1" w:evenHBand="0" w:firstRowFirstColumn="0" w:firstRowLastColumn="0" w:lastRowFirstColumn="0" w:lastRowLastColumn="0"/>
-          <w:trHeight w:val="300"/>
+          <w:trHeight w:val="294"/>
         </w:trPr>
         <w:tc>
           <w:tcPr>
             <w:cnfStyle w:val="001000000000" w:firstRow="0" w:lastRow="0" w:firstColumn="1" w:lastColumn="0" w:oddVBand="0" w:evenVBand="0" w:oddHBand="0" w:evenHBand="0" w:firstRowFirstColumn="0" w:firstRowLastColumn="0" w:lastRowFirstColumn="0" w:lastRowLastColumn="0"/>
-            <w:tcW w:w="1582" w:type="dxa"/>
+            <w:tcW w:w="1584" w:type="dxa"/>
             <w:vMerge/>
             <w:tcBorders>
               <w:left w:val="single" w:sz="4" w:space="0" w:color="auto"/>
@@ -4309,7 +4524,7 @@
         </w:tc>
         <w:tc>
           <w:tcPr>
-            <w:tcW w:w="4418" w:type="dxa"/>
+            <w:tcW w:w="4424" w:type="dxa"/>
           </w:tcPr>
           <w:p>
             <w:pPr>
@@ -4337,7 +4552,7 @@
         </w:tc>
         <w:tc>
           <w:tcPr>
-            <w:tcW w:w="1371" w:type="dxa"/>
+            <w:tcW w:w="1372" w:type="dxa"/>
             <w:noWrap/>
           </w:tcPr>
           <w:p>
@@ -4366,47 +4581,58 @@
         </w:tc>
         <w:tc>
           <w:tcPr>
-            <w:tcW w:w="1272" w:type="dxa"/>
-            <w:noWrap/>
-          </w:tcPr>
-          <w:p>
-            <w:pPr>
-              <w:jc w:val="center"/>
-              <w:cnfStyle w:val="000000100000" w:firstRow="0" w:lastRow="0" w:firstColumn="0" w:lastColumn="0" w:oddVBand="0" w:evenVBand="0" w:oddHBand="1" w:evenHBand="0" w:firstRowFirstColumn="0" w:firstRowLastColumn="0" w:lastRowFirstColumn="0" w:lastRowLastColumn="0"/>
-              <w:rPr>
-                <w:rFonts w:ascii="Times New Roman" w:eastAsia="Times New Roman" w:hAnsi="Times New Roman" w:cs="Times New Roman"/>
-                <w:sz w:val="20"/>
-                <w:szCs w:val="20"/>
-                <w:highlight w:val="yellow"/>
-                <w:lang w:eastAsia="cs-CZ"/>
-              </w:rPr>
-            </w:pPr>
-          </w:p>
-        </w:tc>
-        <w:tc>
-          <w:tcPr>
-            <w:tcW w:w="2260" w:type="dxa"/>
-            <w:noWrap/>
-          </w:tcPr>
-          <w:p>
-            <w:pPr>
-              <w:jc w:val="center"/>
-              <w:cnfStyle w:val="000000100000" w:firstRow="0" w:lastRow="0" w:firstColumn="0" w:lastColumn="0" w:oddVBand="0" w:evenVBand="0" w:oddHBand="1" w:evenHBand="0" w:firstRowFirstColumn="0" w:firstRowLastColumn="0" w:lastRowFirstColumn="0" w:lastRowLastColumn="0"/>
-              <w:rPr>
-                <w:rFonts w:ascii="Times New Roman" w:eastAsia="Times New Roman" w:hAnsi="Times New Roman" w:cs="Times New Roman"/>
-                <w:sz w:val="20"/>
-                <w:szCs w:val="20"/>
-                <w:lang w:eastAsia="cs-CZ"/>
-              </w:rPr>
-            </w:pPr>
-            <w:r>
-              <w:rPr>
-                <w:rFonts w:ascii="Times New Roman" w:eastAsia="Times New Roman" w:hAnsi="Times New Roman" w:cs="Times New Roman"/>
-                <w:sz w:val="20"/>
-                <w:szCs w:val="20"/>
-                <w:lang w:eastAsia="cs-CZ"/>
-              </w:rPr>
-              <w:t xml:space="preserve">appMode </w:t>
+            <w:tcW w:w="1273" w:type="dxa"/>
+            <w:noWrap/>
+          </w:tcPr>
+          <w:p>
+            <w:pPr>
+              <w:jc w:val="center"/>
+              <w:cnfStyle w:val="000000100000" w:firstRow="0" w:lastRow="0" w:firstColumn="0" w:lastColumn="0" w:oddVBand="0" w:evenVBand="0" w:oddHBand="1" w:evenHBand="0" w:firstRowFirstColumn="0" w:firstRowLastColumn="0" w:lastRowFirstColumn="0" w:lastRowLastColumn="0"/>
+              <w:rPr>
+                <w:rFonts w:ascii="Times New Roman" w:eastAsia="Times New Roman" w:hAnsi="Times New Roman" w:cs="Times New Roman"/>
+                <w:sz w:val="20"/>
+                <w:szCs w:val="20"/>
+                <w:highlight w:val="yellow"/>
+                <w:lang w:eastAsia="cs-CZ"/>
+              </w:rPr>
+            </w:pPr>
+          </w:p>
+        </w:tc>
+        <w:tc>
+          <w:tcPr>
+            <w:tcW w:w="2263" w:type="dxa"/>
+            <w:noWrap/>
+          </w:tcPr>
+          <w:p>
+            <w:pPr>
+              <w:jc w:val="center"/>
+              <w:cnfStyle w:val="000000100000" w:firstRow="0" w:lastRow="0" w:firstColumn="0" w:lastColumn="0" w:oddVBand="0" w:evenVBand="0" w:oddHBand="1" w:evenHBand="0" w:firstRowFirstColumn="0" w:firstRowLastColumn="0" w:lastRowFirstColumn="0" w:lastRowLastColumn="0"/>
+              <w:rPr>
+                <w:rFonts w:ascii="Times New Roman" w:eastAsia="Times New Roman" w:hAnsi="Times New Roman" w:cs="Times New Roman"/>
+                <w:sz w:val="20"/>
+                <w:szCs w:val="20"/>
+                <w:lang w:eastAsia="cs-CZ"/>
+              </w:rPr>
+            </w:pPr>
+            <w:proofErr w:type="spellStart"/>
+            <w:r>
+              <w:rPr>
+                <w:rFonts w:ascii="Times New Roman" w:eastAsia="Times New Roman" w:hAnsi="Times New Roman" w:cs="Times New Roman"/>
+                <w:sz w:val="20"/>
+                <w:szCs w:val="20"/>
+                <w:lang w:eastAsia="cs-CZ"/>
+              </w:rPr>
+              <w:t>appMode</w:t>
+            </w:r>
+            <w:proofErr w:type="spellEnd"/>
+            <w:r>
+              <w:rPr>
+                <w:rFonts w:ascii="Times New Roman" w:eastAsia="Times New Roman" w:hAnsi="Times New Roman" w:cs="Times New Roman"/>
+                <w:sz w:val="20"/>
+                <w:szCs w:val="20"/>
+                <w:lang w:eastAsia="cs-CZ"/>
+              </w:rPr>
+              <w:t xml:space="preserve"> </w:t>
             </w:r>
             <w:r>
               <w:rPr>
@@ -4422,12 +4648,12 @@
       </w:tr>
       <w:tr>
         <w:trPr>
-          <w:trHeight w:val="300"/>
+          <w:trHeight w:val="294"/>
         </w:trPr>
         <w:tc>
           <w:tcPr>
             <w:cnfStyle w:val="001000000000" w:firstRow="0" w:lastRow="0" w:firstColumn="1" w:lastColumn="0" w:oddVBand="0" w:evenVBand="0" w:oddHBand="0" w:evenHBand="0" w:firstRowFirstColumn="0" w:firstRowLastColumn="0" w:lastRowFirstColumn="0" w:lastRowLastColumn="0"/>
-            <w:tcW w:w="1582" w:type="dxa"/>
+            <w:tcW w:w="1584" w:type="dxa"/>
             <w:vMerge/>
             <w:tcBorders>
               <w:left w:val="single" w:sz="4" w:space="0" w:color="auto"/>
@@ -4449,7 +4675,7 @@
         </w:tc>
         <w:tc>
           <w:tcPr>
-            <w:tcW w:w="4418" w:type="dxa"/>
+            <w:tcW w:w="4424" w:type="dxa"/>
           </w:tcPr>
           <w:p>
             <w:pPr>
@@ -4486,7 +4712,7 @@
         </w:tc>
         <w:tc>
           <w:tcPr>
-            <w:tcW w:w="1371" w:type="dxa"/>
+            <w:tcW w:w="1372" w:type="dxa"/>
             <w:noWrap/>
           </w:tcPr>
           <w:p>
@@ -4515,30 +4741,41 @@
         </w:tc>
         <w:tc>
           <w:tcPr>
-            <w:tcW w:w="1272" w:type="dxa"/>
-            <w:noWrap/>
-          </w:tcPr>
-          <w:p>
-            <w:pPr>
-              <w:jc w:val="center"/>
-              <w:cnfStyle w:val="000000000000" w:firstRow="0" w:lastRow="0" w:firstColumn="0" w:lastColumn="0" w:oddVBand="0" w:evenVBand="0" w:oddHBand="0" w:evenHBand="0" w:firstRowFirstColumn="0" w:firstRowLastColumn="0" w:lastRowFirstColumn="0" w:lastRowLastColumn="0"/>
-              <w:rPr>
-                <w:rFonts w:ascii="Times New Roman" w:eastAsia="Times New Roman" w:hAnsi="Times New Roman" w:cs="Times New Roman"/>
-                <w:sz w:val="20"/>
-                <w:szCs w:val="20"/>
-                <w:highlight w:val="yellow"/>
-                <w:lang w:eastAsia="cs-CZ"/>
-              </w:rPr>
-            </w:pPr>
-            <w:r>
-              <w:rPr>
-                <w:rFonts w:ascii="Times New Roman" w:eastAsia="Times New Roman" w:hAnsi="Times New Roman" w:cs="Times New Roman"/>
-                <w:sz w:val="20"/>
-                <w:szCs w:val="20"/>
-                <w:highlight w:val="yellow"/>
-                <w:lang w:eastAsia="cs-CZ"/>
-              </w:rPr>
-              <w:t>[2,8;4,6]</w:t>
+            <w:tcW w:w="1273" w:type="dxa"/>
+            <w:noWrap/>
+          </w:tcPr>
+          <w:p>
+            <w:pPr>
+              <w:jc w:val="center"/>
+              <w:cnfStyle w:val="000000000000" w:firstRow="0" w:lastRow="0" w:firstColumn="0" w:lastColumn="0" w:oddVBand="0" w:evenVBand="0" w:oddHBand="0" w:evenHBand="0" w:firstRowFirstColumn="0" w:firstRowLastColumn="0" w:lastRowFirstColumn="0" w:lastRowLastColumn="0"/>
+              <w:rPr>
+                <w:rFonts w:ascii="Times New Roman" w:eastAsia="Times New Roman" w:hAnsi="Times New Roman" w:cs="Times New Roman"/>
+                <w:sz w:val="20"/>
+                <w:szCs w:val="20"/>
+                <w:highlight w:val="yellow"/>
+                <w:lang w:eastAsia="cs-CZ"/>
+              </w:rPr>
+            </w:pPr>
+            <w:r>
+              <w:rPr>
+                <w:rFonts w:ascii="Times New Roman" w:eastAsia="Times New Roman" w:hAnsi="Times New Roman" w:cs="Times New Roman"/>
+                <w:sz w:val="20"/>
+                <w:szCs w:val="20"/>
+                <w:highlight w:val="yellow"/>
+                <w:lang w:eastAsia="cs-CZ"/>
+              </w:rPr>
+              <w:t>[2,8;4,6</w:t>
+            </w:r>
+            <w:proofErr w:type="gramStart"/>
+            <w:r>
+              <w:rPr>
+                <w:rFonts w:ascii="Times New Roman" w:eastAsia="Times New Roman" w:hAnsi="Times New Roman" w:cs="Times New Roman"/>
+                <w:sz w:val="20"/>
+                <w:szCs w:val="20"/>
+                <w:highlight w:val="yellow"/>
+                <w:lang w:eastAsia="cs-CZ"/>
+              </w:rPr>
+              <w:t>]</w:t>
             </w:r>
             <w:r>
               <w:rPr>
@@ -4558,13 +4795,24 @@
                 <w:highlight w:val="yellow"/>
                 <w:lang w:eastAsia="cs-CZ"/>
               </w:rPr>
-              <w:t>[1,3</w:t>
-            </w:r>
-          </w:p>
-        </w:tc>
-        <w:tc>
-          <w:tcPr>
-            <w:tcW w:w="2260" w:type="dxa"/>
+              <w:t>[</w:t>
+            </w:r>
+            <w:proofErr w:type="gramEnd"/>
+            <w:r>
+              <w:rPr>
+                <w:rFonts w:ascii="Times New Roman" w:eastAsia="Times New Roman" w:hAnsi="Times New Roman" w:cs="Times New Roman"/>
+                <w:sz w:val="20"/>
+                <w:szCs w:val="20"/>
+                <w:highlight w:val="yellow"/>
+                <w:lang w:eastAsia="cs-CZ"/>
+              </w:rPr>
+              <w:t>1,3</w:t>
+            </w:r>
+          </w:p>
+        </w:tc>
+        <w:tc>
+          <w:tcPr>
+            <w:tcW w:w="2263" w:type="dxa"/>
             <w:noWrap/>
           </w:tcPr>
           <w:p>
@@ -4584,12 +4832,12 @@
       <w:tr>
         <w:trPr>
           <w:cnfStyle w:val="000000100000" w:firstRow="0" w:lastRow="0" w:firstColumn="0" w:lastColumn="0" w:oddVBand="0" w:evenVBand="0" w:oddHBand="1" w:evenHBand="0" w:firstRowFirstColumn="0" w:firstRowLastColumn="0" w:lastRowFirstColumn="0" w:lastRowLastColumn="0"/>
-          <w:trHeight w:val="300"/>
+          <w:trHeight w:val="294"/>
         </w:trPr>
         <w:tc>
           <w:tcPr>
             <w:cnfStyle w:val="001000000000" w:firstRow="0" w:lastRow="0" w:firstColumn="1" w:lastColumn="0" w:oddVBand="0" w:evenVBand="0" w:oddHBand="0" w:evenHBand="0" w:firstRowFirstColumn="0" w:firstRowLastColumn="0" w:lastRowFirstColumn="0" w:lastRowLastColumn="0"/>
-            <w:tcW w:w="1582" w:type="dxa"/>
+            <w:tcW w:w="1584" w:type="dxa"/>
             <w:vMerge w:val="restart"/>
             <w:tcBorders>
               <w:top w:val="single" w:sz="4" w:space="0" w:color="auto"/>
@@ -4621,32 +4869,63 @@
         </w:tc>
         <w:tc>
           <w:tcPr>
-            <w:tcW w:w="4418" w:type="dxa"/>
-          </w:tcPr>
-          <w:p>
-            <w:pPr>
-              <w:cnfStyle w:val="000000100000" w:firstRow="0" w:lastRow="0" w:firstColumn="0" w:lastColumn="0" w:oddVBand="0" w:evenVBand="0" w:oddHBand="1" w:evenHBand="0" w:firstRowFirstColumn="0" w:firstRowLastColumn="0" w:lastRowFirstColumn="0" w:lastRowLastColumn="0"/>
-              <w:rPr>
-                <w:rFonts w:ascii="Arial" w:eastAsia="Times New Roman" w:hAnsi="Arial" w:cs="Arial"/>
-                <w:sz w:val="20"/>
-                <w:szCs w:val="24"/>
-                <w:lang w:eastAsia="cs-CZ"/>
-              </w:rPr>
-            </w:pPr>
-            <w:r>
-              <w:rPr>
-                <w:rFonts w:ascii="Arial" w:eastAsia="Times New Roman" w:hAnsi="Arial" w:cs="Arial"/>
-                <w:sz w:val="20"/>
-                <w:szCs w:val="24"/>
-                <w:lang w:eastAsia="cs-CZ"/>
-              </w:rPr>
-              <w:t>Implementace algoritmu shadow maps</w:t>
-            </w:r>
-          </w:p>
-        </w:tc>
-        <w:tc>
-          <w:tcPr>
-            <w:tcW w:w="1371" w:type="dxa"/>
+            <w:tcW w:w="4424" w:type="dxa"/>
+          </w:tcPr>
+          <w:p>
+            <w:pPr>
+              <w:cnfStyle w:val="000000100000" w:firstRow="0" w:lastRow="0" w:firstColumn="0" w:lastColumn="0" w:oddVBand="0" w:evenVBand="0" w:oddHBand="1" w:evenHBand="0" w:firstRowFirstColumn="0" w:firstRowLastColumn="0" w:lastRowFirstColumn="0" w:lastRowLastColumn="0"/>
+              <w:rPr>
+                <w:rFonts w:ascii="Arial" w:eastAsia="Times New Roman" w:hAnsi="Arial" w:cs="Arial"/>
+                <w:sz w:val="20"/>
+                <w:szCs w:val="24"/>
+                <w:lang w:eastAsia="cs-CZ"/>
+              </w:rPr>
+            </w:pPr>
+            <w:r>
+              <w:rPr>
+                <w:rFonts w:ascii="Arial" w:eastAsia="Times New Roman" w:hAnsi="Arial" w:cs="Arial"/>
+                <w:sz w:val="20"/>
+                <w:szCs w:val="24"/>
+                <w:lang w:eastAsia="cs-CZ"/>
+              </w:rPr>
+              <w:t xml:space="preserve">Implementace algoritmu </w:t>
+            </w:r>
+            <w:proofErr w:type="spellStart"/>
+            <w:r>
+              <w:rPr>
+                <w:rFonts w:ascii="Arial" w:eastAsia="Times New Roman" w:hAnsi="Arial" w:cs="Arial"/>
+                <w:sz w:val="20"/>
+                <w:szCs w:val="24"/>
+                <w:lang w:eastAsia="cs-CZ"/>
+              </w:rPr>
+              <w:t>shadow</w:t>
+            </w:r>
+            <w:proofErr w:type="spellEnd"/>
+            <w:r>
+              <w:rPr>
+                <w:rFonts w:ascii="Arial" w:eastAsia="Times New Roman" w:hAnsi="Arial" w:cs="Arial"/>
+                <w:sz w:val="20"/>
+                <w:szCs w:val="24"/>
+                <w:lang w:eastAsia="cs-CZ"/>
+              </w:rPr>
+              <w:t xml:space="preserve"> </w:t>
+            </w:r>
+            <w:proofErr w:type="spellStart"/>
+            <w:r>
+              <w:rPr>
+                <w:rFonts w:ascii="Arial" w:eastAsia="Times New Roman" w:hAnsi="Arial" w:cs="Arial"/>
+                <w:sz w:val="20"/>
+                <w:szCs w:val="24"/>
+                <w:lang w:eastAsia="cs-CZ"/>
+              </w:rPr>
+              <w:t>maps</w:t>
+            </w:r>
+            <w:proofErr w:type="spellEnd"/>
+          </w:p>
+        </w:tc>
+        <w:tc>
+          <w:tcPr>
+            <w:tcW w:w="1372" w:type="dxa"/>
             <w:noWrap/>
             <w:hideMark/>
           </w:tcPr>
@@ -4676,7 +4955,7 @@
         </w:tc>
         <w:tc>
           <w:tcPr>
-            <w:tcW w:w="1272" w:type="dxa"/>
+            <w:tcW w:w="1273" w:type="dxa"/>
             <w:noWrap/>
             <w:hideMark/>
           </w:tcPr>
@@ -4696,7 +4975,7 @@
         </w:tc>
         <w:tc>
           <w:tcPr>
-            <w:tcW w:w="2260" w:type="dxa"/>
+            <w:tcW w:w="2263" w:type="dxa"/>
             <w:noWrap/>
             <w:hideMark/>
           </w:tcPr>
@@ -4716,12 +4995,12 @@
       </w:tr>
       <w:tr>
         <w:trPr>
-          <w:trHeight w:val="300"/>
+          <w:trHeight w:val="294"/>
         </w:trPr>
         <w:tc>
           <w:tcPr>
             <w:cnfStyle w:val="001000000000" w:firstRow="0" w:lastRow="0" w:firstColumn="1" w:lastColumn="0" w:oddVBand="0" w:evenVBand="0" w:oddHBand="0" w:evenHBand="0" w:firstRowFirstColumn="0" w:firstRowLastColumn="0" w:lastRowFirstColumn="0" w:lastRowLastColumn="0"/>
-            <w:tcW w:w="1582" w:type="dxa"/>
+            <w:tcW w:w="1584" w:type="dxa"/>
             <w:vMerge/>
             <w:tcBorders>
               <w:left w:val="single" w:sz="4" w:space="0" w:color="auto"/>
@@ -4742,7 +5021,7 @@
         </w:tc>
         <w:tc>
           <w:tcPr>
-            <w:tcW w:w="4418" w:type="dxa"/>
+            <w:tcW w:w="4424" w:type="dxa"/>
           </w:tcPr>
           <w:p>
             <w:pPr>
@@ -4767,7 +5046,7 @@
         </w:tc>
         <w:tc>
           <w:tcPr>
-            <w:tcW w:w="1371" w:type="dxa"/>
+            <w:tcW w:w="1372" w:type="dxa"/>
             <w:noWrap/>
           </w:tcPr>
           <w:p>
@@ -4796,39 +5075,40 @@
         </w:tc>
         <w:tc>
           <w:tcPr>
-            <w:tcW w:w="1272" w:type="dxa"/>
-            <w:noWrap/>
-          </w:tcPr>
-          <w:p>
-            <w:pPr>
-              <w:jc w:val="center"/>
-              <w:cnfStyle w:val="000000000000" w:firstRow="0" w:lastRow="0" w:firstColumn="0" w:lastColumn="0" w:oddVBand="0" w:evenVBand="0" w:oddHBand="0" w:evenHBand="0" w:firstRowFirstColumn="0" w:firstRowLastColumn="0" w:lastRowFirstColumn="0" w:lastRowLastColumn="0"/>
-              <w:rPr>
-                <w:rFonts w:ascii="Times New Roman" w:eastAsia="Times New Roman" w:hAnsi="Times New Roman" w:cs="Times New Roman"/>
-                <w:sz w:val="20"/>
-                <w:szCs w:val="20"/>
-                <w:highlight w:val="yellow"/>
-                <w:lang w:eastAsia="cs-CZ"/>
-              </w:rPr>
-            </w:pPr>
-          </w:p>
-        </w:tc>
-        <w:tc>
-          <w:tcPr>
-            <w:tcW w:w="2260" w:type="dxa"/>
-            <w:noWrap/>
-          </w:tcPr>
-          <w:p>
-            <w:pPr>
-              <w:jc w:val="center"/>
-              <w:cnfStyle w:val="000000000000" w:firstRow="0" w:lastRow="0" w:firstColumn="0" w:lastColumn="0" w:oddVBand="0" w:evenVBand="0" w:oddHBand="0" w:evenHBand="0" w:firstRowFirstColumn="0" w:firstRowLastColumn="0" w:lastRowFirstColumn="0" w:lastRowLastColumn="0"/>
-              <w:rPr>
-                <w:rFonts w:ascii="Times New Roman" w:eastAsia="Times New Roman" w:hAnsi="Times New Roman" w:cs="Times New Roman"/>
-                <w:sz w:val="20"/>
-                <w:szCs w:val="20"/>
-                <w:lang w:eastAsia="cs-CZ"/>
-              </w:rPr>
-            </w:pPr>
+            <w:tcW w:w="1273" w:type="dxa"/>
+            <w:noWrap/>
+          </w:tcPr>
+          <w:p>
+            <w:pPr>
+              <w:jc w:val="center"/>
+              <w:cnfStyle w:val="000000000000" w:firstRow="0" w:lastRow="0" w:firstColumn="0" w:lastColumn="0" w:oddVBand="0" w:evenVBand="0" w:oddHBand="0" w:evenHBand="0" w:firstRowFirstColumn="0" w:firstRowLastColumn="0" w:lastRowFirstColumn="0" w:lastRowLastColumn="0"/>
+              <w:rPr>
+                <w:rFonts w:ascii="Times New Roman" w:eastAsia="Times New Roman" w:hAnsi="Times New Roman" w:cs="Times New Roman"/>
+                <w:sz w:val="20"/>
+                <w:szCs w:val="20"/>
+                <w:highlight w:val="yellow"/>
+                <w:lang w:eastAsia="cs-CZ"/>
+              </w:rPr>
+            </w:pPr>
+          </w:p>
+        </w:tc>
+        <w:tc>
+          <w:tcPr>
+            <w:tcW w:w="2263" w:type="dxa"/>
+            <w:noWrap/>
+          </w:tcPr>
+          <w:p>
+            <w:pPr>
+              <w:jc w:val="center"/>
+              <w:cnfStyle w:val="000000000000" w:firstRow="0" w:lastRow="0" w:firstColumn="0" w:lastColumn="0" w:oddVBand="0" w:evenVBand="0" w:oddHBand="0" w:evenHBand="0" w:firstRowFirstColumn="0" w:firstRowLastColumn="0" w:lastRowFirstColumn="0" w:lastRowLastColumn="0"/>
+              <w:rPr>
+                <w:rFonts w:ascii="Times New Roman" w:eastAsia="Times New Roman" w:hAnsi="Times New Roman" w:cs="Times New Roman"/>
+                <w:sz w:val="20"/>
+                <w:szCs w:val="20"/>
+                <w:lang w:eastAsia="cs-CZ"/>
+              </w:rPr>
+            </w:pPr>
+            <w:proofErr w:type="spellStart"/>
             <w:r>
               <w:rPr>
                 <w:rFonts w:ascii="Times New Roman" w:eastAsia="Times New Roman" w:hAnsi="Times New Roman" w:cs="Times New Roman"/>
@@ -4838,18 +5118,19 @@
               </w:rPr>
               <w:t>svetlo</w:t>
             </w:r>
+            <w:proofErr w:type="spellEnd"/>
           </w:p>
         </w:tc>
       </w:tr>
       <w:tr>
         <w:trPr>
           <w:cnfStyle w:val="000000100000" w:firstRow="0" w:lastRow="0" w:firstColumn="0" w:lastColumn="0" w:oddVBand="0" w:evenVBand="0" w:oddHBand="1" w:evenHBand="0" w:firstRowFirstColumn="0" w:firstRowLastColumn="0" w:lastRowFirstColumn="0" w:lastRowLastColumn="0"/>
-          <w:trHeight w:val="300"/>
+          <w:trHeight w:val="294"/>
         </w:trPr>
         <w:tc>
           <w:tcPr>
             <w:cnfStyle w:val="001000000000" w:firstRow="0" w:lastRow="0" w:firstColumn="1" w:lastColumn="0" w:oddVBand="0" w:evenVBand="0" w:oddHBand="0" w:evenHBand="0" w:firstRowFirstColumn="0" w:firstRowLastColumn="0" w:lastRowFirstColumn="0" w:lastRowLastColumn="0"/>
-            <w:tcW w:w="1582" w:type="dxa"/>
+            <w:tcW w:w="1584" w:type="dxa"/>
             <w:vMerge/>
             <w:tcBorders>
               <w:left w:val="single" w:sz="4" w:space="0" w:color="auto"/>
@@ -4871,7 +5152,7 @@
         </w:tc>
         <w:tc>
           <w:tcPr>
-            <w:tcW w:w="4418" w:type="dxa"/>
+            <w:tcW w:w="4424" w:type="dxa"/>
           </w:tcPr>
           <w:p>
             <w:pPr>
@@ -4896,7 +5177,7 @@
         </w:tc>
         <w:tc>
           <w:tcPr>
-            <w:tcW w:w="1371" w:type="dxa"/>
+            <w:tcW w:w="1372" w:type="dxa"/>
             <w:noWrap/>
           </w:tcPr>
           <w:p>
@@ -4925,26 +5206,26 @@
         </w:tc>
         <w:tc>
           <w:tcPr>
-            <w:tcW w:w="1272" w:type="dxa"/>
-            <w:noWrap/>
-          </w:tcPr>
-          <w:p>
-            <w:pPr>
-              <w:jc w:val="center"/>
-              <w:cnfStyle w:val="000000100000" w:firstRow="0" w:lastRow="0" w:firstColumn="0" w:lastColumn="0" w:oddVBand="0" w:evenVBand="0" w:oddHBand="1" w:evenHBand="0" w:firstRowFirstColumn="0" w:firstRowLastColumn="0" w:lastRowFirstColumn="0" w:lastRowLastColumn="0"/>
-              <w:rPr>
-                <w:rFonts w:ascii="Times New Roman" w:eastAsia="Times New Roman" w:hAnsi="Times New Roman" w:cs="Times New Roman"/>
-                <w:sz w:val="20"/>
-                <w:szCs w:val="20"/>
-                <w:highlight w:val="yellow"/>
-                <w:lang w:eastAsia="cs-CZ"/>
-              </w:rPr>
-            </w:pPr>
-          </w:p>
-        </w:tc>
-        <w:tc>
-          <w:tcPr>
-            <w:tcW w:w="2260" w:type="dxa"/>
+            <w:tcW w:w="1273" w:type="dxa"/>
+            <w:noWrap/>
+          </w:tcPr>
+          <w:p>
+            <w:pPr>
+              <w:jc w:val="center"/>
+              <w:cnfStyle w:val="000000100000" w:firstRow="0" w:lastRow="0" w:firstColumn="0" w:lastColumn="0" w:oddVBand="0" w:evenVBand="0" w:oddHBand="1" w:evenHBand="0" w:firstRowFirstColumn="0" w:firstRowLastColumn="0" w:lastRowFirstColumn="0" w:lastRowLastColumn="0"/>
+              <w:rPr>
+                <w:rFonts w:ascii="Times New Roman" w:eastAsia="Times New Roman" w:hAnsi="Times New Roman" w:cs="Times New Roman"/>
+                <w:sz w:val="20"/>
+                <w:szCs w:val="20"/>
+                <w:highlight w:val="yellow"/>
+                <w:lang w:eastAsia="cs-CZ"/>
+              </w:rPr>
+            </w:pPr>
+          </w:p>
+        </w:tc>
+        <w:tc>
+          <w:tcPr>
+            <w:tcW w:w="2263" w:type="dxa"/>
             <w:noWrap/>
           </w:tcPr>
           <w:p>
@@ -4963,12 +5244,12 @@
       </w:tr>
       <w:tr>
         <w:trPr>
-          <w:trHeight w:val="300"/>
+          <w:trHeight w:val="294"/>
         </w:trPr>
         <w:tc>
           <w:tcPr>
             <w:cnfStyle w:val="001000000000" w:firstRow="0" w:lastRow="0" w:firstColumn="1" w:lastColumn="0" w:oddVBand="0" w:evenVBand="0" w:oddHBand="0" w:evenHBand="0" w:firstRowFirstColumn="0" w:firstRowLastColumn="0" w:lastRowFirstColumn="0" w:lastRowLastColumn="0"/>
-            <w:tcW w:w="1582" w:type="dxa"/>
+            <w:tcW w:w="1584" w:type="dxa"/>
             <w:vMerge w:val="restart"/>
             <w:tcBorders>
               <w:top w:val="single" w:sz="4" w:space="0" w:color="auto"/>
@@ -5004,13 +5285,25 @@
                 <w:szCs w:val="24"/>
                 <w:lang w:eastAsia="cs-CZ"/>
               </w:rPr>
-              <w:t>pomocí gitu</w:t>
-            </w:r>
-          </w:p>
-        </w:tc>
-        <w:tc>
-          <w:tcPr>
-            <w:tcW w:w="4418" w:type="dxa"/>
+              <w:t xml:space="preserve">pomocí </w:t>
+            </w:r>
+            <w:proofErr w:type="spellStart"/>
+            <w:r>
+              <w:rPr>
+                <w:rFonts w:ascii="Arial" w:eastAsia="Times New Roman" w:hAnsi="Arial" w:cs="Arial"/>
+                <w:i w:val="0"/>
+                <w:sz w:val="20"/>
+                <w:szCs w:val="24"/>
+                <w:lang w:eastAsia="cs-CZ"/>
+              </w:rPr>
+              <w:t>gitu</w:t>
+            </w:r>
+            <w:proofErr w:type="spellEnd"/>
+          </w:p>
+        </w:tc>
+        <w:tc>
+          <w:tcPr>
+            <w:tcW w:w="4424" w:type="dxa"/>
           </w:tcPr>
           <w:p>
             <w:pPr>
@@ -5047,7 +5340,7 @@
         </w:tc>
         <w:tc>
           <w:tcPr>
-            <w:tcW w:w="1371" w:type="dxa"/>
+            <w:tcW w:w="1372" w:type="dxa"/>
             <w:noWrap/>
           </w:tcPr>
           <w:p>
@@ -5076,26 +5369,26 @@
         </w:tc>
         <w:tc>
           <w:tcPr>
-            <w:tcW w:w="1272" w:type="dxa"/>
-            <w:noWrap/>
-          </w:tcPr>
-          <w:p>
-            <w:pPr>
-              <w:jc w:val="center"/>
-              <w:cnfStyle w:val="000000000000" w:firstRow="0" w:lastRow="0" w:firstColumn="0" w:lastColumn="0" w:oddVBand="0" w:evenVBand="0" w:oddHBand="0" w:evenHBand="0" w:firstRowFirstColumn="0" w:firstRowLastColumn="0" w:lastRowFirstColumn="0" w:lastRowLastColumn="0"/>
-              <w:rPr>
-                <w:rFonts w:ascii="Times New Roman" w:eastAsia="Times New Roman" w:hAnsi="Times New Roman" w:cs="Times New Roman"/>
-                <w:sz w:val="20"/>
-                <w:szCs w:val="20"/>
-                <w:highlight w:val="yellow"/>
-                <w:lang w:eastAsia="cs-CZ"/>
-              </w:rPr>
-            </w:pPr>
-          </w:p>
-        </w:tc>
-        <w:tc>
-          <w:tcPr>
-            <w:tcW w:w="2260" w:type="dxa"/>
+            <w:tcW w:w="1273" w:type="dxa"/>
+            <w:noWrap/>
+          </w:tcPr>
+          <w:p>
+            <w:pPr>
+              <w:jc w:val="center"/>
+              <w:cnfStyle w:val="000000000000" w:firstRow="0" w:lastRow="0" w:firstColumn="0" w:lastColumn="0" w:oddVBand="0" w:evenVBand="0" w:oddHBand="0" w:evenHBand="0" w:firstRowFirstColumn="0" w:firstRowLastColumn="0" w:lastRowFirstColumn="0" w:lastRowLastColumn="0"/>
+              <w:rPr>
+                <w:rFonts w:ascii="Times New Roman" w:eastAsia="Times New Roman" w:hAnsi="Times New Roman" w:cs="Times New Roman"/>
+                <w:sz w:val="20"/>
+                <w:szCs w:val="20"/>
+                <w:highlight w:val="yellow"/>
+                <w:lang w:eastAsia="cs-CZ"/>
+              </w:rPr>
+            </w:pPr>
+          </w:p>
+        </w:tc>
+        <w:tc>
+          <w:tcPr>
+            <w:tcW w:w="2263" w:type="dxa"/>
             <w:noWrap/>
           </w:tcPr>
           <w:p>
@@ -5115,12 +5408,12 @@
       <w:tr>
         <w:trPr>
           <w:cnfStyle w:val="000000100000" w:firstRow="0" w:lastRow="0" w:firstColumn="0" w:lastColumn="0" w:oddVBand="0" w:evenVBand="0" w:oddHBand="1" w:evenHBand="0" w:firstRowFirstColumn="0" w:firstRowLastColumn="0" w:lastRowFirstColumn="0" w:lastRowLastColumn="0"/>
-          <w:trHeight w:val="300"/>
+          <w:trHeight w:val="294"/>
         </w:trPr>
         <w:tc>
           <w:tcPr>
             <w:cnfStyle w:val="001000000000" w:firstRow="0" w:lastRow="0" w:firstColumn="1" w:lastColumn="0" w:oddVBand="0" w:evenVBand="0" w:oddHBand="0" w:evenHBand="0" w:firstRowFirstColumn="0" w:firstRowLastColumn="0" w:lastRowFirstColumn="0" w:lastRowLastColumn="0"/>
-            <w:tcW w:w="1582" w:type="dxa"/>
+            <w:tcW w:w="1584" w:type="dxa"/>
             <w:vMerge/>
             <w:tcBorders>
               <w:left w:val="single" w:sz="4" w:space="0" w:color="auto"/>
@@ -5142,7 +5435,7 @@
         </w:tc>
         <w:tc>
           <w:tcPr>
-            <w:tcW w:w="4418" w:type="dxa"/>
+            <w:tcW w:w="4424" w:type="dxa"/>
           </w:tcPr>
           <w:p>
             <w:pPr>
@@ -5173,13 +5466,25 @@
                 <w:szCs w:val="24"/>
                 <w:lang w:eastAsia="cs-CZ"/>
               </w:rPr>
-              <w:t>ravidelné komentované commity</w:t>
-            </w:r>
-          </w:p>
-        </w:tc>
-        <w:tc>
-          <w:tcPr>
-            <w:tcW w:w="1371" w:type="dxa"/>
+              <w:t xml:space="preserve">ravidelné komentované </w:t>
+            </w:r>
+            <w:proofErr w:type="spellStart"/>
+            <w:r>
+              <w:rPr>
+                <w:rFonts w:ascii="Arial" w:eastAsia="Times New Roman" w:hAnsi="Arial" w:cs="Arial"/>
+                <w:bCs/>
+                <w:sz w:val="20"/>
+                <w:szCs w:val="24"/>
+                <w:lang w:eastAsia="cs-CZ"/>
+              </w:rPr>
+              <w:t>commity</w:t>
+            </w:r>
+            <w:proofErr w:type="spellEnd"/>
+          </w:p>
+        </w:tc>
+        <w:tc>
+          <w:tcPr>
+            <w:tcW w:w="1372" w:type="dxa"/>
             <w:noWrap/>
           </w:tcPr>
           <w:p>
@@ -5208,39 +5513,41 @@
         </w:tc>
         <w:tc>
           <w:tcPr>
-            <w:tcW w:w="1272" w:type="dxa"/>
-            <w:noWrap/>
-          </w:tcPr>
-          <w:p>
-            <w:pPr>
-              <w:jc w:val="center"/>
-              <w:cnfStyle w:val="000000100000" w:firstRow="0" w:lastRow="0" w:firstColumn="0" w:lastColumn="0" w:oddVBand="0" w:evenVBand="0" w:oddHBand="1" w:evenHBand="0" w:firstRowFirstColumn="0" w:firstRowLastColumn="0" w:lastRowFirstColumn="0" w:lastRowLastColumn="0"/>
-              <w:rPr>
-                <w:rFonts w:ascii="Times New Roman" w:eastAsia="Times New Roman" w:hAnsi="Times New Roman" w:cs="Times New Roman"/>
-                <w:sz w:val="20"/>
-                <w:szCs w:val="20"/>
-                <w:highlight w:val="yellow"/>
-                <w:lang w:eastAsia="cs-CZ"/>
-              </w:rPr>
-            </w:pPr>
-          </w:p>
-        </w:tc>
-        <w:tc>
-          <w:tcPr>
-            <w:tcW w:w="2260" w:type="dxa"/>
-            <w:noWrap/>
-          </w:tcPr>
-          <w:p>
-            <w:pPr>
-              <w:jc w:val="center"/>
-              <w:cnfStyle w:val="000000100000" w:firstRow="0" w:lastRow="0" w:firstColumn="0" w:lastColumn="0" w:oddVBand="0" w:evenVBand="0" w:oddHBand="1" w:evenHBand="0" w:firstRowFirstColumn="0" w:firstRowLastColumn="0" w:lastRowFirstColumn="0" w:lastRowLastColumn="0"/>
-              <w:rPr>
-                <w:rFonts w:ascii="Times New Roman" w:eastAsia="Times New Roman" w:hAnsi="Times New Roman" w:cs="Times New Roman"/>
-                <w:sz w:val="20"/>
-                <w:szCs w:val="20"/>
-                <w:lang w:eastAsia="cs-CZ"/>
-              </w:rPr>
-            </w:pPr>
+            <w:tcW w:w="1273" w:type="dxa"/>
+            <w:noWrap/>
+          </w:tcPr>
+          <w:p>
+            <w:pPr>
+              <w:jc w:val="center"/>
+              <w:cnfStyle w:val="000000100000" w:firstRow="0" w:lastRow="0" w:firstColumn="0" w:lastColumn="0" w:oddVBand="0" w:evenVBand="0" w:oddHBand="1" w:evenHBand="0" w:firstRowFirstColumn="0" w:firstRowLastColumn="0" w:lastRowFirstColumn="0" w:lastRowLastColumn="0"/>
+              <w:rPr>
+                <w:rFonts w:ascii="Times New Roman" w:eastAsia="Times New Roman" w:hAnsi="Times New Roman" w:cs="Times New Roman"/>
+                <w:sz w:val="20"/>
+                <w:szCs w:val="20"/>
+                <w:highlight w:val="yellow"/>
+                <w:lang w:eastAsia="cs-CZ"/>
+              </w:rPr>
+            </w:pPr>
+          </w:p>
+        </w:tc>
+        <w:tc>
+          <w:tcPr>
+            <w:tcW w:w="2263" w:type="dxa"/>
+            <w:noWrap/>
+          </w:tcPr>
+          <w:p>
+            <w:pPr>
+              <w:jc w:val="center"/>
+              <w:cnfStyle w:val="000000100000" w:firstRow="0" w:lastRow="0" w:firstColumn="0" w:lastColumn="0" w:oddVBand="0" w:evenVBand="0" w:oddHBand="1" w:evenHBand="0" w:firstRowFirstColumn="0" w:firstRowLastColumn="0" w:lastRowFirstColumn="0" w:lastRowLastColumn="0"/>
+              <w:rPr>
+                <w:rFonts w:ascii="Times New Roman" w:eastAsia="Times New Roman" w:hAnsi="Times New Roman" w:cs="Times New Roman"/>
+                <w:sz w:val="20"/>
+                <w:szCs w:val="20"/>
+                <w:lang w:eastAsia="cs-CZ"/>
+              </w:rPr>
+            </w:pPr>
+            <w:proofErr w:type="spellStart"/>
+            <w:proofErr w:type="gramStart"/>
             <w:r>
               <w:rPr>
                 <w:rFonts w:ascii="Times New Roman" w:eastAsia="Times New Roman" w:hAnsi="Times New Roman" w:cs="Times New Roman"/>
@@ -5259,17 +5566,19 @@
               </w:rPr>
               <w:t>gregoja</w:t>
             </w:r>
+            <w:proofErr w:type="spellEnd"/>
+            <w:proofErr w:type="gramEnd"/>
           </w:p>
         </w:tc>
       </w:tr>
       <w:tr>
         <w:trPr>
-          <w:trHeight w:val="300"/>
+          <w:trHeight w:val="294"/>
         </w:trPr>
         <w:tc>
           <w:tcPr>
             <w:cnfStyle w:val="001000000000" w:firstRow="0" w:lastRow="0" w:firstColumn="1" w:lastColumn="0" w:oddVBand="0" w:evenVBand="0" w:oddHBand="0" w:evenHBand="0" w:firstRowFirstColumn="0" w:firstRowLastColumn="0" w:lastRowFirstColumn="0" w:lastRowLastColumn="0"/>
-            <w:tcW w:w="1582" w:type="dxa"/>
+            <w:tcW w:w="1584" w:type="dxa"/>
             <w:vMerge w:val="restart"/>
             <w:tcBorders>
               <w:top w:val="single" w:sz="4" w:space="0" w:color="auto"/>
@@ -5302,7 +5611,7 @@
         </w:tc>
         <w:tc>
           <w:tcPr>
-            <w:tcW w:w="4418" w:type="dxa"/>
+            <w:tcW w:w="4424" w:type="dxa"/>
             <w:noWrap/>
             <w:hideMark/>
           </w:tcPr>
@@ -5323,7 +5632,27 @@
                 <w:szCs w:val="24"/>
                 <w:lang w:eastAsia="cs-CZ"/>
               </w:rPr>
-              <w:t xml:space="preserve">Normála xyz </w:t>
+              <w:t xml:space="preserve">Normála </w:t>
+            </w:r>
+            <w:proofErr w:type="spellStart"/>
+            <w:r>
+              <w:rPr>
+                <w:rFonts w:ascii="Arial" w:eastAsia="Times New Roman" w:hAnsi="Arial" w:cs="Arial"/>
+                <w:sz w:val="20"/>
+                <w:szCs w:val="24"/>
+                <w:lang w:eastAsia="cs-CZ"/>
+              </w:rPr>
+              <w:t>xyz</w:t>
+            </w:r>
+            <w:proofErr w:type="spellEnd"/>
+            <w:r>
+              <w:rPr>
+                <w:rFonts w:ascii="Arial" w:eastAsia="Times New Roman" w:hAnsi="Arial" w:cs="Arial"/>
+                <w:sz w:val="20"/>
+                <w:szCs w:val="24"/>
+                <w:lang w:eastAsia="cs-CZ"/>
+              </w:rPr>
+              <w:t xml:space="preserve"> </w:t>
             </w:r>
             <w:r>
               <w:rPr>
@@ -5374,7 +5703,7 @@
         </w:tc>
         <w:tc>
           <w:tcPr>
-            <w:tcW w:w="1371" w:type="dxa"/>
+            <w:tcW w:w="1372" w:type="dxa"/>
             <w:noWrap/>
             <w:hideMark/>
           </w:tcPr>
@@ -5403,7 +5732,7 @@
         </w:tc>
         <w:tc>
           <w:tcPr>
-            <w:tcW w:w="1272" w:type="dxa"/>
+            <w:tcW w:w="1273" w:type="dxa"/>
             <w:noWrap/>
             <w:hideMark/>
           </w:tcPr>
@@ -5422,7 +5751,7 @@
         </w:tc>
         <w:tc>
           <w:tcPr>
-            <w:tcW w:w="2260" w:type="dxa"/>
+            <w:tcW w:w="2263" w:type="dxa"/>
             <w:noWrap/>
             <w:hideMark/>
           </w:tcPr>
@@ -5437,14 +5766,25 @@
                 <w:lang w:eastAsia="cs-CZ"/>
               </w:rPr>
             </w:pPr>
-            <w:r>
-              <w:rPr>
-                <w:rFonts w:ascii="Times New Roman" w:eastAsia="Times New Roman" w:hAnsi="Times New Roman" w:cs="Times New Roman"/>
-                <w:sz w:val="20"/>
-                <w:szCs w:val="20"/>
-                <w:lang w:eastAsia="cs-CZ"/>
-              </w:rPr>
-              <w:t>appMode 3</w:t>
+            <w:proofErr w:type="spellStart"/>
+            <w:r>
+              <w:rPr>
+                <w:rFonts w:ascii="Times New Roman" w:eastAsia="Times New Roman" w:hAnsi="Times New Roman" w:cs="Times New Roman"/>
+                <w:sz w:val="20"/>
+                <w:szCs w:val="20"/>
+                <w:lang w:eastAsia="cs-CZ"/>
+              </w:rPr>
+              <w:t>appMode</w:t>
+            </w:r>
+            <w:proofErr w:type="spellEnd"/>
+            <w:r>
+              <w:rPr>
+                <w:rFonts w:ascii="Times New Roman" w:eastAsia="Times New Roman" w:hAnsi="Times New Roman" w:cs="Times New Roman"/>
+                <w:sz w:val="20"/>
+                <w:szCs w:val="20"/>
+                <w:lang w:eastAsia="cs-CZ"/>
+              </w:rPr>
+              <w:t xml:space="preserve"> 3</w:t>
             </w:r>
           </w:p>
         </w:tc>
@@ -5452,12 +5792,12 @@
       <w:tr>
         <w:trPr>
           <w:cnfStyle w:val="000000100000" w:firstRow="0" w:lastRow="0" w:firstColumn="0" w:lastColumn="0" w:oddVBand="0" w:evenVBand="0" w:oddHBand="1" w:evenHBand="0" w:firstRowFirstColumn="0" w:firstRowLastColumn="0" w:lastRowFirstColumn="0" w:lastRowLastColumn="0"/>
-          <w:trHeight w:val="300"/>
+          <w:trHeight w:val="294"/>
         </w:trPr>
         <w:tc>
           <w:tcPr>
             <w:cnfStyle w:val="001000000000" w:firstRow="0" w:lastRow="0" w:firstColumn="1" w:lastColumn="0" w:oddVBand="0" w:evenVBand="0" w:oddHBand="0" w:evenHBand="0" w:firstRowFirstColumn="0" w:firstRowLastColumn="0" w:lastRowFirstColumn="0" w:lastRowLastColumn="0"/>
-            <w:tcW w:w="1582" w:type="dxa"/>
+            <w:tcW w:w="1584" w:type="dxa"/>
             <w:vMerge/>
             <w:tcBorders>
               <w:left w:val="single" w:sz="4" w:space="0" w:color="auto"/>
@@ -5478,27 +5818,47 @@
         </w:tc>
         <w:tc>
           <w:tcPr>
-            <w:tcW w:w="4418" w:type="dxa"/>
-            <w:noWrap/>
-          </w:tcPr>
-          <w:p>
-            <w:pPr>
-              <w:cnfStyle w:val="000000100000" w:firstRow="0" w:lastRow="0" w:firstColumn="0" w:lastColumn="0" w:oddVBand="0" w:evenVBand="0" w:oddHBand="1" w:evenHBand="0" w:firstRowFirstColumn="0" w:firstRowLastColumn="0" w:lastRowFirstColumn="0" w:lastRowLastColumn="0"/>
-              <w:rPr>
-                <w:rFonts w:ascii="Arial" w:eastAsia="Times New Roman" w:hAnsi="Arial" w:cs="Arial"/>
-                <w:sz w:val="20"/>
-                <w:szCs w:val="24"/>
-                <w:lang w:eastAsia="cs-CZ"/>
-              </w:rPr>
-            </w:pPr>
-            <w:r>
-              <w:rPr>
-                <w:rFonts w:ascii="Arial" w:eastAsia="Times New Roman" w:hAnsi="Arial" w:cs="Arial"/>
-                <w:sz w:val="20"/>
-                <w:szCs w:val="24"/>
-                <w:lang w:eastAsia="cs-CZ"/>
-              </w:rPr>
-              <w:t xml:space="preserve">Pozice xyz – v souřadnicích </w:t>
+            <w:tcW w:w="4424" w:type="dxa"/>
+            <w:noWrap/>
+          </w:tcPr>
+          <w:p>
+            <w:pPr>
+              <w:cnfStyle w:val="000000100000" w:firstRow="0" w:lastRow="0" w:firstColumn="0" w:lastColumn="0" w:oddVBand="0" w:evenVBand="0" w:oddHBand="1" w:evenHBand="0" w:firstRowFirstColumn="0" w:firstRowLastColumn="0" w:lastRowFirstColumn="0" w:lastRowLastColumn="0"/>
+              <w:rPr>
+                <w:rFonts w:ascii="Arial" w:eastAsia="Times New Roman" w:hAnsi="Arial" w:cs="Arial"/>
+                <w:sz w:val="20"/>
+                <w:szCs w:val="24"/>
+                <w:lang w:eastAsia="cs-CZ"/>
+              </w:rPr>
+            </w:pPr>
+            <w:r>
+              <w:rPr>
+                <w:rFonts w:ascii="Arial" w:eastAsia="Times New Roman" w:hAnsi="Arial" w:cs="Arial"/>
+                <w:sz w:val="20"/>
+                <w:szCs w:val="24"/>
+                <w:lang w:eastAsia="cs-CZ"/>
+              </w:rPr>
+              <w:t xml:space="preserve">Pozice </w:t>
+            </w:r>
+            <w:proofErr w:type="spellStart"/>
+            <w:r>
+              <w:rPr>
+                <w:rFonts w:ascii="Arial" w:eastAsia="Times New Roman" w:hAnsi="Arial" w:cs="Arial"/>
+                <w:sz w:val="20"/>
+                <w:szCs w:val="24"/>
+                <w:lang w:eastAsia="cs-CZ"/>
+              </w:rPr>
+              <w:t>xyz</w:t>
+            </w:r>
+            <w:proofErr w:type="spellEnd"/>
+            <w:r>
+              <w:rPr>
+                <w:rFonts w:ascii="Arial" w:eastAsia="Times New Roman" w:hAnsi="Arial" w:cs="Arial"/>
+                <w:sz w:val="20"/>
+                <w:szCs w:val="24"/>
+                <w:lang w:eastAsia="cs-CZ"/>
+              </w:rPr>
+              <w:t xml:space="preserve"> – v souřadnicích </w:t>
             </w:r>
             <w:r>
               <w:rPr>
@@ -5513,7 +5873,7 @@
         </w:tc>
         <w:tc>
           <w:tcPr>
-            <w:tcW w:w="1371" w:type="dxa"/>
+            <w:tcW w:w="1372" w:type="dxa"/>
             <w:noWrap/>
           </w:tcPr>
           <w:p>
@@ -5541,67 +5901,69 @@
         </w:tc>
         <w:tc>
           <w:tcPr>
-            <w:tcW w:w="1272" w:type="dxa"/>
-            <w:noWrap/>
-          </w:tcPr>
-          <w:p>
-            <w:pPr>
-              <w:jc w:val="center"/>
-              <w:cnfStyle w:val="000000100000" w:firstRow="0" w:lastRow="0" w:firstColumn="0" w:lastColumn="0" w:oddVBand="0" w:evenVBand="0" w:oddHBand="1" w:evenHBand="0" w:firstRowFirstColumn="0" w:firstRowLastColumn="0" w:lastRowFirstColumn="0" w:lastRowLastColumn="0"/>
-              <w:rPr>
-                <w:rFonts w:ascii="Times New Roman" w:eastAsia="Times New Roman" w:hAnsi="Times New Roman" w:cs="Times New Roman"/>
-                <w:sz w:val="20"/>
-                <w:szCs w:val="20"/>
-                <w:lang w:eastAsia="cs-CZ"/>
-              </w:rPr>
-            </w:pPr>
-          </w:p>
-        </w:tc>
-        <w:tc>
-          <w:tcPr>
-            <w:tcW w:w="2260" w:type="dxa"/>
-            <w:noWrap/>
-          </w:tcPr>
-          <w:p>
-            <w:pPr>
-              <w:jc w:val="center"/>
-              <w:cnfStyle w:val="000000100000" w:firstRow="0" w:lastRow="0" w:firstColumn="0" w:lastColumn="0" w:oddVBand="0" w:evenVBand="0" w:oddHBand="1" w:evenHBand="0" w:firstRowFirstColumn="0" w:firstRowLastColumn="0" w:lastRowFirstColumn="0" w:lastRowLastColumn="0"/>
-              <w:rPr>
-                <w:rFonts w:ascii="Times New Roman" w:eastAsia="Times New Roman" w:hAnsi="Times New Roman" w:cs="Times New Roman"/>
-                <w:sz w:val="20"/>
-                <w:szCs w:val="20"/>
-                <w:lang w:eastAsia="cs-CZ"/>
-              </w:rPr>
-            </w:pPr>
-            <w:r>
-              <w:rPr>
-                <w:rFonts w:ascii="Times New Roman" w:eastAsia="Times New Roman" w:hAnsi="Times New Roman" w:cs="Times New Roman"/>
-                <w:sz w:val="20"/>
-                <w:szCs w:val="20"/>
-                <w:lang w:eastAsia="cs-CZ"/>
-              </w:rPr>
-              <w:t xml:space="preserve">appMode </w:t>
-            </w:r>
-            <w:r>
-              <w:rPr>
-                <w:rFonts w:ascii="Times New Roman" w:eastAsia="Times New Roman" w:hAnsi="Times New Roman" w:cs="Times New Roman"/>
-                <w:sz w:val="20"/>
-                <w:szCs w:val="20"/>
-                <w:lang w:eastAsia="cs-CZ"/>
-              </w:rPr>
-              <w:t>9</w:t>
+            <w:tcW w:w="1273" w:type="dxa"/>
+            <w:noWrap/>
+          </w:tcPr>
+          <w:p>
+            <w:pPr>
+              <w:jc w:val="center"/>
+              <w:cnfStyle w:val="000000100000" w:firstRow="0" w:lastRow="0" w:firstColumn="0" w:lastColumn="0" w:oddVBand="0" w:evenVBand="0" w:oddHBand="1" w:evenHBand="0" w:firstRowFirstColumn="0" w:firstRowLastColumn="0" w:lastRowFirstColumn="0" w:lastRowLastColumn="0"/>
+              <w:rPr>
+                <w:rFonts w:ascii="Times New Roman" w:eastAsia="Times New Roman" w:hAnsi="Times New Roman" w:cs="Times New Roman"/>
+                <w:sz w:val="20"/>
+                <w:szCs w:val="20"/>
+                <w:lang w:eastAsia="cs-CZ"/>
+              </w:rPr>
+            </w:pPr>
+          </w:p>
+        </w:tc>
+        <w:tc>
+          <w:tcPr>
+            <w:tcW w:w="2263" w:type="dxa"/>
+            <w:noWrap/>
+          </w:tcPr>
+          <w:p>
+            <w:pPr>
+              <w:jc w:val="center"/>
+              <w:cnfStyle w:val="000000100000" w:firstRow="0" w:lastRow="0" w:firstColumn="0" w:lastColumn="0" w:oddVBand="0" w:evenVBand="0" w:oddHBand="1" w:evenHBand="0" w:firstRowFirstColumn="0" w:firstRowLastColumn="0" w:lastRowFirstColumn="0" w:lastRowLastColumn="0"/>
+              <w:rPr>
+                <w:rFonts w:ascii="Times New Roman" w:eastAsia="Times New Roman" w:hAnsi="Times New Roman" w:cs="Times New Roman"/>
+                <w:sz w:val="20"/>
+                <w:szCs w:val="20"/>
+                <w:lang w:eastAsia="cs-CZ"/>
+              </w:rPr>
+            </w:pPr>
+            <w:proofErr w:type="spellStart"/>
+            <w:r>
+              <w:rPr>
+                <w:rFonts w:ascii="Times New Roman" w:eastAsia="Times New Roman" w:hAnsi="Times New Roman" w:cs="Times New Roman"/>
+                <w:sz w:val="20"/>
+                <w:szCs w:val="20"/>
+                <w:lang w:eastAsia="cs-CZ"/>
+              </w:rPr>
+              <w:t>appMode</w:t>
+            </w:r>
+            <w:proofErr w:type="spellEnd"/>
+            <w:r>
+              <w:rPr>
+                <w:rFonts w:ascii="Times New Roman" w:eastAsia="Times New Roman" w:hAnsi="Times New Roman" w:cs="Times New Roman"/>
+                <w:sz w:val="20"/>
+                <w:szCs w:val="20"/>
+                <w:lang w:eastAsia="cs-CZ"/>
+              </w:rPr>
+              <w:t xml:space="preserve"> 9</w:t>
             </w:r>
           </w:p>
         </w:tc>
       </w:tr>
       <w:tr>
         <w:trPr>
-          <w:trHeight w:val="300"/>
+          <w:trHeight w:val="294"/>
         </w:trPr>
         <w:tc>
           <w:tcPr>
             <w:cnfStyle w:val="001000000000" w:firstRow="0" w:lastRow="0" w:firstColumn="1" w:lastColumn="0" w:oddVBand="0" w:evenVBand="0" w:oddHBand="0" w:evenHBand="0" w:firstRowFirstColumn="0" w:firstRowLastColumn="0" w:lastRowFirstColumn="0" w:lastRowLastColumn="0"/>
-            <w:tcW w:w="1582" w:type="dxa"/>
+            <w:tcW w:w="1584" w:type="dxa"/>
             <w:vMerge/>
             <w:tcBorders>
               <w:left w:val="single" w:sz="4" w:space="0" w:color="auto"/>
@@ -5622,60 +5984,44 @@
         </w:tc>
         <w:tc>
           <w:tcPr>
-            <w:tcW w:w="4418" w:type="dxa"/>
-            <w:noWrap/>
-          </w:tcPr>
-          <w:p>
-            <w:pPr>
-              <w:cnfStyle w:val="000000000000" w:firstRow="0" w:lastRow="0" w:firstColumn="0" w:lastColumn="0" w:oddVBand="0" w:evenVBand="0" w:oddHBand="0" w:evenHBand="0" w:firstRowFirstColumn="0" w:firstRowLastColumn="0" w:lastRowFirstColumn="0" w:lastRowLastColumn="0"/>
-              <w:rPr>
-                <w:rFonts w:ascii="Arial" w:eastAsia="Times New Roman" w:hAnsi="Arial" w:cs="Arial"/>
-                <w:sz w:val="20"/>
-                <w:szCs w:val="24"/>
-                <w:lang w:eastAsia="cs-CZ"/>
-              </w:rPr>
-            </w:pPr>
-            <w:r>
-              <w:rPr>
-                <w:rFonts w:ascii="Arial" w:eastAsia="Times New Roman" w:hAnsi="Arial" w:cs="Arial"/>
-                <w:sz w:val="20"/>
-                <w:szCs w:val="24"/>
-                <w:lang w:eastAsia="cs-CZ"/>
-              </w:rPr>
-              <w:t>Změna r</w:t>
-            </w:r>
-            <w:r>
-              <w:rPr>
-                <w:rFonts w:ascii="Arial" w:eastAsia="Times New Roman" w:hAnsi="Arial" w:cs="Arial"/>
-                <w:sz w:val="20"/>
-                <w:szCs w:val="24"/>
-                <w:lang w:eastAsia="cs-CZ"/>
-              </w:rPr>
-              <w:t>ozměr</w:t>
-            </w:r>
-            <w:r>
-              <w:rPr>
-                <w:rFonts w:ascii="Arial" w:eastAsia="Times New Roman" w:hAnsi="Arial" w:cs="Arial"/>
-                <w:sz w:val="20"/>
-                <w:szCs w:val="24"/>
-                <w:lang w:eastAsia="cs-CZ"/>
-              </w:rPr>
-              <w:t>u</w:t>
-            </w:r>
-            <w:r>
-              <w:rPr>
-                <w:rFonts w:ascii="Arial" w:eastAsia="Times New Roman" w:hAnsi="Arial" w:cs="Arial"/>
-                <w:sz w:val="20"/>
-                <w:szCs w:val="24"/>
-                <w:lang w:eastAsia="cs-CZ"/>
-              </w:rPr>
-              <w:t xml:space="preserve"> Gridu</w:t>
-            </w:r>
-          </w:p>
-        </w:tc>
-        <w:tc>
-          <w:tcPr>
-            <w:tcW w:w="1371" w:type="dxa"/>
+            <w:tcW w:w="4424" w:type="dxa"/>
+            <w:noWrap/>
+          </w:tcPr>
+          <w:p>
+            <w:pPr>
+              <w:cnfStyle w:val="000000000000" w:firstRow="0" w:lastRow="0" w:firstColumn="0" w:lastColumn="0" w:oddVBand="0" w:evenVBand="0" w:oddHBand="0" w:evenHBand="0" w:firstRowFirstColumn="0" w:firstRowLastColumn="0" w:lastRowFirstColumn="0" w:lastRowLastColumn="0"/>
+              <w:rPr>
+                <w:rFonts w:ascii="Arial" w:eastAsia="Times New Roman" w:hAnsi="Arial" w:cs="Arial"/>
+                <w:sz w:val="20"/>
+                <w:szCs w:val="24"/>
+                <w:lang w:eastAsia="cs-CZ"/>
+              </w:rPr>
+            </w:pPr>
+            <w:r>
+              <w:rPr>
+                <w:rFonts w:ascii="Arial" w:eastAsia="Times New Roman" w:hAnsi="Arial" w:cs="Arial"/>
+                <w:sz w:val="20"/>
+                <w:szCs w:val="24"/>
+                <w:lang w:eastAsia="cs-CZ"/>
+              </w:rPr>
+              <w:t xml:space="preserve">Změna rozměru </w:t>
+            </w:r>
+            <w:proofErr w:type="spellStart"/>
+            <w:r>
+              <w:rPr>
+                <w:rFonts w:ascii="Arial" w:eastAsia="Times New Roman" w:hAnsi="Arial" w:cs="Arial"/>
+                <w:sz w:val="20"/>
+                <w:szCs w:val="24"/>
+                <w:lang w:eastAsia="cs-CZ"/>
+              </w:rPr>
+              <w:t>Gridu</w:t>
+            </w:r>
+            <w:proofErr w:type="spellEnd"/>
+          </w:p>
+        </w:tc>
+        <w:tc>
+          <w:tcPr>
+            <w:tcW w:w="1372" w:type="dxa"/>
             <w:noWrap/>
           </w:tcPr>
           <w:p>
@@ -5703,36 +6049,60 @@
         </w:tc>
         <w:tc>
           <w:tcPr>
-            <w:tcW w:w="1272" w:type="dxa"/>
-            <w:noWrap/>
-          </w:tcPr>
-          <w:p>
-            <w:pPr>
-              <w:jc w:val="center"/>
-              <w:cnfStyle w:val="000000000000" w:firstRow="0" w:lastRow="0" w:firstColumn="0" w:lastColumn="0" w:oddVBand="0" w:evenVBand="0" w:oddHBand="0" w:evenHBand="0" w:firstRowFirstColumn="0" w:firstRowLastColumn="0" w:lastRowFirstColumn="0" w:lastRowLastColumn="0"/>
-              <w:rPr>
-                <w:rFonts w:ascii="Arial" w:eastAsia="Times New Roman" w:hAnsi="Arial" w:cs="Arial"/>
-                <w:sz w:val="20"/>
-                <w:szCs w:val="20"/>
-                <w:highlight w:val="yellow"/>
-                <w:lang w:eastAsia="cs-CZ"/>
-              </w:rPr>
-            </w:pPr>
-            <w:r>
-              <w:rPr>
-                <w:rFonts w:ascii="Arial" w:eastAsia="Times New Roman" w:hAnsi="Arial" w:cs="Arial"/>
-                <w:sz w:val="20"/>
-                <w:szCs w:val="20"/>
-                <w:highlight w:val="yellow"/>
-                <w:lang w:eastAsia="cs-CZ"/>
-              </w:rPr>
-              <w:t>[ú,v]</w:t>
-            </w:r>
-          </w:p>
-        </w:tc>
-        <w:tc>
-          <w:tcPr>
-            <w:tcW w:w="2260" w:type="dxa"/>
+            <w:tcW w:w="1273" w:type="dxa"/>
+            <w:noWrap/>
+          </w:tcPr>
+          <w:p>
+            <w:pPr>
+              <w:jc w:val="center"/>
+              <w:cnfStyle w:val="000000000000" w:firstRow="0" w:lastRow="0" w:firstColumn="0" w:lastColumn="0" w:oddVBand="0" w:evenVBand="0" w:oddHBand="0" w:evenHBand="0" w:firstRowFirstColumn="0" w:firstRowLastColumn="0" w:lastRowFirstColumn="0" w:lastRowLastColumn="0"/>
+              <w:rPr>
+                <w:rFonts w:ascii="Arial" w:eastAsia="Times New Roman" w:hAnsi="Arial" w:cs="Arial"/>
+                <w:sz w:val="20"/>
+                <w:szCs w:val="20"/>
+                <w:highlight w:val="yellow"/>
+                <w:lang w:eastAsia="cs-CZ"/>
+              </w:rPr>
+            </w:pPr>
+            <w:r>
+              <w:rPr>
+                <w:rFonts w:ascii="Arial" w:eastAsia="Times New Roman" w:hAnsi="Arial" w:cs="Arial"/>
+                <w:sz w:val="20"/>
+                <w:szCs w:val="20"/>
+                <w:highlight w:val="yellow"/>
+                <w:lang w:eastAsia="cs-CZ"/>
+              </w:rPr>
+              <w:t>[</w:t>
+            </w:r>
+            <w:proofErr w:type="spellStart"/>
+            <w:proofErr w:type="gramStart"/>
+            <w:r>
+              <w:rPr>
+                <w:rFonts w:ascii="Arial" w:eastAsia="Times New Roman" w:hAnsi="Arial" w:cs="Arial"/>
+                <w:sz w:val="20"/>
+                <w:szCs w:val="20"/>
+                <w:highlight w:val="yellow"/>
+                <w:lang w:eastAsia="cs-CZ"/>
+              </w:rPr>
+              <w:t>ú,v</w:t>
+            </w:r>
+            <w:proofErr w:type="spellEnd"/>
+            <w:proofErr w:type="gramEnd"/>
+            <w:r>
+              <w:rPr>
+                <w:rFonts w:ascii="Arial" w:eastAsia="Times New Roman" w:hAnsi="Arial" w:cs="Arial"/>
+                <w:sz w:val="20"/>
+                <w:szCs w:val="20"/>
+                <w:highlight w:val="yellow"/>
+                <w:lang w:eastAsia="cs-CZ"/>
+              </w:rPr>
+              <w:t>]</w:t>
+            </w:r>
+          </w:p>
+        </w:tc>
+        <w:tc>
+          <w:tcPr>
+            <w:tcW w:w="2263" w:type="dxa"/>
             <w:noWrap/>
           </w:tcPr>
           <w:p>
@@ -5753,12 +6123,284 @@
       <w:tr>
         <w:trPr>
           <w:cnfStyle w:val="000000100000" w:firstRow="0" w:lastRow="0" w:firstColumn="0" w:lastColumn="0" w:oddVBand="0" w:evenVBand="0" w:oddHBand="1" w:evenHBand="0" w:firstRowFirstColumn="0" w:firstRowLastColumn="0" w:lastRowFirstColumn="0" w:lastRowLastColumn="0"/>
-          <w:trHeight w:val="300"/>
+          <w:trHeight w:val="294"/>
         </w:trPr>
         <w:tc>
           <w:tcPr>
             <w:cnfStyle w:val="001000000000" w:firstRow="0" w:lastRow="0" w:firstColumn="1" w:lastColumn="0" w:oddVBand="0" w:evenVBand="0" w:oddHBand="0" w:evenHBand="0" w:firstRowFirstColumn="0" w:firstRowLastColumn="0" w:lastRowFirstColumn="0" w:lastRowLastColumn="0"/>
-            <w:tcW w:w="1582" w:type="dxa"/>
+            <w:tcW w:w="1584" w:type="dxa"/>
+            <w:vMerge/>
+            <w:tcBorders>
+              <w:left w:val="single" w:sz="4" w:space="0" w:color="auto"/>
+            </w:tcBorders>
+            <w:noWrap/>
+          </w:tcPr>
+          <w:p>
+            <w:pPr>
+              <w:rPr>
+                <w:rFonts w:ascii="Arial" w:eastAsia="Times New Roman" w:hAnsi="Arial" w:cs="Arial"/>
+                <w:i w:val="0"/>
+                <w:sz w:val="20"/>
+                <w:szCs w:val="24"/>
+                <w:lang w:eastAsia="cs-CZ"/>
+              </w:rPr>
+            </w:pPr>
+          </w:p>
+        </w:tc>
+        <w:tc>
+          <w:tcPr>
+            <w:tcW w:w="4424" w:type="dxa"/>
+            <w:noWrap/>
+          </w:tcPr>
+          <w:p>
+            <w:pPr>
+              <w:cnfStyle w:val="000000100000" w:firstRow="0" w:lastRow="0" w:firstColumn="0" w:lastColumn="0" w:oddVBand="0" w:evenVBand="0" w:oddHBand="1" w:evenHBand="0" w:firstRowFirstColumn="0" w:firstRowLastColumn="0" w:lastRowFirstColumn="0" w:lastRowLastColumn="0"/>
+              <w:rPr>
+                <w:rFonts w:ascii="Arial" w:eastAsia="Times New Roman" w:hAnsi="Arial" w:cs="Arial"/>
+                <w:sz w:val="20"/>
+                <w:szCs w:val="24"/>
+                <w:highlight w:val="yellow"/>
+                <w:lang w:eastAsia="cs-CZ"/>
+              </w:rPr>
+            </w:pPr>
+            <w:r>
+              <w:rPr>
+                <w:rFonts w:ascii="Arial" w:eastAsia="Times New Roman" w:hAnsi="Arial" w:cs="Arial"/>
+                <w:sz w:val="20"/>
+                <w:szCs w:val="24"/>
+                <w:lang w:eastAsia="cs-CZ"/>
+              </w:rPr>
+              <w:t xml:space="preserve">Změna typu </w:t>
+            </w:r>
+            <w:proofErr w:type="spellStart"/>
+            <w:r>
+              <w:rPr>
+                <w:rFonts w:ascii="Arial" w:eastAsia="Times New Roman" w:hAnsi="Arial" w:cs="Arial"/>
+                <w:sz w:val="20"/>
+                <w:szCs w:val="24"/>
+                <w:lang w:eastAsia="cs-CZ"/>
+              </w:rPr>
+              <w:t>Gridu</w:t>
+            </w:r>
+            <w:proofErr w:type="spellEnd"/>
+          </w:p>
+        </w:tc>
+        <w:tc>
+          <w:tcPr>
+            <w:tcW w:w="1372" w:type="dxa"/>
+            <w:noWrap/>
+          </w:tcPr>
+          <w:p>
+            <w:pPr>
+              <w:jc w:val="center"/>
+              <w:cnfStyle w:val="000000100000" w:firstRow="0" w:lastRow="0" w:firstColumn="0" w:lastColumn="0" w:oddVBand="0" w:evenVBand="0" w:oddHBand="1" w:evenHBand="0" w:firstRowFirstColumn="0" w:firstRowLastColumn="0" w:lastRowFirstColumn="0" w:lastRowLastColumn="0"/>
+              <w:rPr>
+                <w:rFonts w:ascii="Arial" w:eastAsia="Times New Roman" w:hAnsi="Arial" w:cs="Arial"/>
+                <w:sz w:val="20"/>
+                <w:szCs w:val="20"/>
+                <w:highlight w:val="yellow"/>
+                <w:lang w:eastAsia="cs-CZ"/>
+              </w:rPr>
+            </w:pPr>
+            <w:r>
+              <w:rPr>
+                <w:rFonts w:ascii="Arial" w:eastAsia="Times New Roman" w:hAnsi="Arial" w:cs="Arial"/>
+                <w:sz w:val="20"/>
+                <w:szCs w:val="20"/>
+                <w:highlight w:val="yellow"/>
+                <w:lang w:eastAsia="cs-CZ"/>
+              </w:rPr>
+              <w:t>1</w:t>
+            </w:r>
+          </w:p>
+        </w:tc>
+        <w:tc>
+          <w:tcPr>
+            <w:tcW w:w="1273" w:type="dxa"/>
+            <w:noWrap/>
+          </w:tcPr>
+          <w:p>
+            <w:pPr>
+              <w:jc w:val="center"/>
+              <w:cnfStyle w:val="000000100000" w:firstRow="0" w:lastRow="0" w:firstColumn="0" w:lastColumn="0" w:oddVBand="0" w:evenVBand="0" w:oddHBand="1" w:evenHBand="0" w:firstRowFirstColumn="0" w:firstRowLastColumn="0" w:lastRowFirstColumn="0" w:lastRowLastColumn="0"/>
+              <w:rPr>
+                <w:rFonts w:ascii="Arial" w:eastAsia="Times New Roman" w:hAnsi="Arial" w:cs="Arial"/>
+                <w:sz w:val="20"/>
+                <w:szCs w:val="20"/>
+                <w:highlight w:val="yellow"/>
+                <w:lang w:eastAsia="cs-CZ"/>
+              </w:rPr>
+            </w:pPr>
+            <w:r>
+              <w:rPr>
+                <w:rFonts w:ascii="Arial" w:eastAsia="Times New Roman" w:hAnsi="Arial" w:cs="Arial"/>
+                <w:sz w:val="20"/>
+                <w:szCs w:val="20"/>
+                <w:highlight w:val="yellow"/>
+                <w:lang w:eastAsia="cs-CZ"/>
+              </w:rPr>
+              <w:t>T</w:t>
+            </w:r>
+          </w:p>
+        </w:tc>
+        <w:tc>
+          <w:tcPr>
+            <w:tcW w:w="2263" w:type="dxa"/>
+            <w:noWrap/>
+          </w:tcPr>
+          <w:p>
+            <w:pPr>
+              <w:jc w:val="center"/>
+              <w:cnfStyle w:val="000000100000" w:firstRow="0" w:lastRow="0" w:firstColumn="0" w:lastColumn="0" w:oddVBand="0" w:evenVBand="0" w:oddHBand="1" w:evenHBand="0" w:firstRowFirstColumn="0" w:firstRowLastColumn="0" w:lastRowFirstColumn="0" w:lastRowLastColumn="0"/>
+              <w:rPr>
+                <w:rFonts w:ascii="Arial" w:eastAsia="Times New Roman" w:hAnsi="Arial" w:cs="Arial"/>
+                <w:sz w:val="20"/>
+                <w:szCs w:val="20"/>
+                <w:highlight w:val="yellow"/>
+                <w:lang w:eastAsia="cs-CZ"/>
+              </w:rPr>
+            </w:pPr>
+          </w:p>
+        </w:tc>
+      </w:tr>
+      <w:tr>
+        <w:trPr>
+          <w:trHeight w:val="294"/>
+        </w:trPr>
+        <w:tc>
+          <w:tcPr>
+            <w:cnfStyle w:val="001000000000" w:firstRow="0" w:lastRow="0" w:firstColumn="1" w:lastColumn="0" w:oddVBand="0" w:evenVBand="0" w:oddHBand="0" w:evenHBand="0" w:firstRowFirstColumn="0" w:firstRowLastColumn="0" w:lastRowFirstColumn="0" w:lastRowLastColumn="0"/>
+            <w:tcW w:w="1584" w:type="dxa"/>
+            <w:vMerge/>
+            <w:tcBorders>
+              <w:left w:val="single" w:sz="4" w:space="0" w:color="auto"/>
+            </w:tcBorders>
+            <w:noWrap/>
+          </w:tcPr>
+          <w:p>
+            <w:pPr>
+              <w:rPr>
+                <w:rFonts w:ascii="Arial" w:eastAsia="Times New Roman" w:hAnsi="Arial" w:cs="Arial"/>
+                <w:i w:val="0"/>
+                <w:sz w:val="20"/>
+                <w:szCs w:val="24"/>
+                <w:lang w:eastAsia="cs-CZ"/>
+              </w:rPr>
+            </w:pPr>
+          </w:p>
+        </w:tc>
+        <w:tc>
+          <w:tcPr>
+            <w:tcW w:w="4424" w:type="dxa"/>
+            <w:noWrap/>
+          </w:tcPr>
+          <w:p>
+            <w:pPr>
+              <w:cnfStyle w:val="000000000000" w:firstRow="0" w:lastRow="0" w:firstColumn="0" w:lastColumn="0" w:oddVBand="0" w:evenVBand="0" w:oddHBand="0" w:evenHBand="0" w:firstRowFirstColumn="0" w:firstRowLastColumn="0" w:lastRowFirstColumn="0" w:lastRowLastColumn="0"/>
+              <w:rPr>
+                <w:rFonts w:ascii="Arial" w:eastAsia="Times New Roman" w:hAnsi="Arial" w:cs="Arial"/>
+                <w:sz w:val="20"/>
+                <w:szCs w:val="24"/>
+                <w:lang w:eastAsia="cs-CZ"/>
+              </w:rPr>
+            </w:pPr>
+            <w:r>
+              <w:rPr>
+                <w:rFonts w:ascii="Arial" w:eastAsia="Times New Roman" w:hAnsi="Arial" w:cs="Arial"/>
+                <w:sz w:val="20"/>
+                <w:szCs w:val="24"/>
+                <w:lang w:eastAsia="cs-CZ"/>
+              </w:rPr>
+              <w:t>Druhá textura</w:t>
+            </w:r>
+          </w:p>
+        </w:tc>
+        <w:tc>
+          <w:tcPr>
+            <w:tcW w:w="1372" w:type="dxa"/>
+            <w:noWrap/>
+          </w:tcPr>
+          <w:p>
+            <w:pPr>
+              <w:jc w:val="center"/>
+              <w:cnfStyle w:val="000000000000" w:firstRow="0" w:lastRow="0" w:firstColumn="0" w:lastColumn="0" w:oddVBand="0" w:evenVBand="0" w:oddHBand="0" w:evenHBand="0" w:firstRowFirstColumn="0" w:firstRowLastColumn="0" w:lastRowFirstColumn="0" w:lastRowLastColumn="0"/>
+              <w:rPr>
+                <w:rFonts w:ascii="Arial" w:eastAsia="Times New Roman" w:hAnsi="Arial" w:cs="Arial"/>
+                <w:sz w:val="20"/>
+                <w:szCs w:val="20"/>
+                <w:highlight w:val="yellow"/>
+                <w:lang w:eastAsia="cs-CZ"/>
+              </w:rPr>
+            </w:pPr>
+            <w:r>
+              <w:rPr>
+                <w:rFonts w:ascii="Arial" w:eastAsia="Times New Roman" w:hAnsi="Arial" w:cs="Arial"/>
+                <w:sz w:val="20"/>
+                <w:szCs w:val="20"/>
+                <w:highlight w:val="yellow"/>
+                <w:lang w:eastAsia="cs-CZ"/>
+              </w:rPr>
+              <w:t>1</w:t>
+            </w:r>
+          </w:p>
+        </w:tc>
+        <w:tc>
+          <w:tcPr>
+            <w:tcW w:w="1273" w:type="dxa"/>
+            <w:noWrap/>
+          </w:tcPr>
+          <w:p>
+            <w:pPr>
+              <w:jc w:val="center"/>
+              <w:cnfStyle w:val="000000000000" w:firstRow="0" w:lastRow="0" w:firstColumn="0" w:lastColumn="0" w:oddVBand="0" w:evenVBand="0" w:oddHBand="0" w:evenHBand="0" w:firstRowFirstColumn="0" w:firstRowLastColumn="0" w:lastRowFirstColumn="0" w:lastRowLastColumn="0"/>
+              <w:rPr>
+                <w:rFonts w:ascii="Arial" w:eastAsia="Times New Roman" w:hAnsi="Arial" w:cs="Arial"/>
+                <w:sz w:val="20"/>
+                <w:szCs w:val="20"/>
+                <w:highlight w:val="yellow"/>
+                <w:lang w:eastAsia="cs-CZ"/>
+              </w:rPr>
+            </w:pPr>
+          </w:p>
+        </w:tc>
+        <w:tc>
+          <w:tcPr>
+            <w:tcW w:w="2263" w:type="dxa"/>
+            <w:noWrap/>
+          </w:tcPr>
+          <w:p>
+            <w:pPr>
+              <w:jc w:val="center"/>
+              <w:cnfStyle w:val="000000000000" w:firstRow="0" w:lastRow="0" w:firstColumn="0" w:lastColumn="0" w:oddVBand="0" w:evenVBand="0" w:oddHBand="0" w:evenHBand="0" w:firstRowFirstColumn="0" w:firstRowLastColumn="0" w:lastRowFirstColumn="0" w:lastRowLastColumn="0"/>
+              <w:rPr>
+                <w:rFonts w:ascii="Arial" w:eastAsia="Times New Roman" w:hAnsi="Arial" w:cs="Arial"/>
+                <w:sz w:val="20"/>
+                <w:szCs w:val="20"/>
+                <w:highlight w:val="yellow"/>
+                <w:lang w:eastAsia="cs-CZ"/>
+              </w:rPr>
+            </w:pPr>
+            <w:r>
+              <w:rPr>
+                <w:rFonts w:ascii="Arial" w:eastAsia="Times New Roman" w:hAnsi="Arial" w:cs="Arial"/>
+                <w:sz w:val="20"/>
+                <w:szCs w:val="20"/>
+                <w:lang w:eastAsia="cs-CZ"/>
+              </w:rPr>
+              <w:t>appMode10 Solid1Type0</w:t>
+            </w:r>
+          </w:p>
+        </w:tc>
+      </w:tr>
+      <w:tr>
+        <w:trPr>
+          <w:cnfStyle w:val="000000100000" w:firstRow="0" w:lastRow="0" w:firstColumn="0" w:lastColumn="0" w:oddVBand="0" w:evenVBand="0" w:oddHBand="1" w:evenHBand="0" w:firstRowFirstColumn="0" w:firstRowLastColumn="0" w:lastRowFirstColumn="0" w:lastRowLastColumn="0"/>
+          <w:trHeight w:val="294"/>
+        </w:trPr>
+        <w:tc>
+          <w:tcPr>
+            <w:cnfStyle w:val="001000000000" w:firstRow="0" w:lastRow="0" w:firstColumn="1" w:lastColumn="0" w:oddVBand="0" w:evenVBand="0" w:oddHBand="0" w:evenHBand="0" w:firstRowFirstColumn="0" w:firstRowLastColumn="0" w:lastRowFirstColumn="0" w:lastRowLastColumn="0"/>
+            <w:tcW w:w="1584" w:type="dxa"/>
             <w:vMerge/>
             <w:tcBorders>
               <w:left w:val="single" w:sz="4" w:space="0" w:color="auto"/>
@@ -5780,34 +6422,64 @@
         </w:tc>
         <w:tc>
           <w:tcPr>
-            <w:tcW w:w="4418" w:type="dxa"/>
-            <w:noWrap/>
-          </w:tcPr>
-          <w:p>
-            <w:pPr>
-              <w:cnfStyle w:val="000000100000" w:firstRow="0" w:lastRow="0" w:firstColumn="0" w:lastColumn="0" w:oddVBand="0" w:evenVBand="0" w:oddHBand="1" w:evenHBand="0" w:firstRowFirstColumn="0" w:firstRowLastColumn="0" w:lastRowFirstColumn="0" w:lastRowLastColumn="0"/>
-              <w:rPr>
-                <w:rFonts w:ascii="Arial" w:eastAsia="Times New Roman" w:hAnsi="Arial" w:cs="Arial"/>
-                <w:sz w:val="20"/>
-                <w:szCs w:val="24"/>
-                <w:highlight w:val="yellow"/>
-                <w:lang w:eastAsia="cs-CZ"/>
-              </w:rPr>
-            </w:pPr>
-            <w:r>
-              <w:rPr>
-                <w:rFonts w:ascii="Arial" w:eastAsia="Times New Roman" w:hAnsi="Arial" w:cs="Arial"/>
-                <w:sz w:val="20"/>
-                <w:szCs w:val="24"/>
-                <w:lang w:eastAsia="cs-CZ"/>
-              </w:rPr>
-              <w:t>Změna typu Gridu</w:t>
-            </w:r>
-          </w:p>
-        </w:tc>
-        <w:tc>
-          <w:tcPr>
-            <w:tcW w:w="1371" w:type="dxa"/>
+            <w:tcW w:w="4424" w:type="dxa"/>
+            <w:noWrap/>
+          </w:tcPr>
+          <w:p>
+            <w:pPr>
+              <w:cnfStyle w:val="000000100000" w:firstRow="0" w:lastRow="0" w:firstColumn="0" w:lastColumn="0" w:oddVBand="0" w:evenVBand="0" w:oddHBand="1" w:evenHBand="0" w:firstRowFirstColumn="0" w:firstRowLastColumn="0" w:lastRowFirstColumn="0" w:lastRowLastColumn="0"/>
+              <w:rPr>
+                <w:rFonts w:ascii="Arial" w:eastAsia="Times New Roman" w:hAnsi="Arial" w:cs="Arial"/>
+                <w:sz w:val="20"/>
+                <w:szCs w:val="24"/>
+                <w:lang w:eastAsia="cs-CZ"/>
+              </w:rPr>
+            </w:pPr>
+            <w:r>
+              <w:rPr>
+                <w:rFonts w:ascii="Arial" w:eastAsia="Times New Roman" w:hAnsi="Arial" w:cs="Arial"/>
+                <w:sz w:val="20"/>
+                <w:szCs w:val="24"/>
+                <w:lang w:eastAsia="cs-CZ"/>
+              </w:rPr>
+              <w:t xml:space="preserve">Přepínání </w:t>
+            </w:r>
+            <w:proofErr w:type="spellStart"/>
+            <w:r>
+              <w:rPr>
+                <w:rFonts w:ascii="Arial" w:eastAsia="Times New Roman" w:hAnsi="Arial" w:cs="Arial"/>
+                <w:sz w:val="20"/>
+                <w:szCs w:val="24"/>
+                <w:lang w:eastAsia="cs-CZ"/>
+              </w:rPr>
+              <w:t>Spotlight</w:t>
+            </w:r>
+            <w:proofErr w:type="spellEnd"/>
+            <w:r>
+              <w:rPr>
+                <w:rFonts w:ascii="Arial" w:eastAsia="Times New Roman" w:hAnsi="Arial" w:cs="Arial"/>
+                <w:sz w:val="20"/>
+                <w:szCs w:val="24"/>
+                <w:lang w:eastAsia="cs-CZ"/>
+              </w:rPr>
+              <w:t xml:space="preserve"> </w:t>
+            </w:r>
+            <w:proofErr w:type="spellStart"/>
+            <w:r>
+              <w:rPr>
+                <w:rFonts w:ascii="Arial" w:eastAsia="Times New Roman" w:hAnsi="Arial" w:cs="Arial"/>
+                <w:sz w:val="20"/>
+                <w:szCs w:val="24"/>
+                <w:lang w:eastAsia="cs-CZ"/>
+              </w:rPr>
+              <w:t>belnding</w:t>
+            </w:r>
+            <w:proofErr w:type="spellEnd"/>
+          </w:p>
+        </w:tc>
+        <w:tc>
+          <w:tcPr>
+            <w:tcW w:w="1372" w:type="dxa"/>
             <w:noWrap/>
           </w:tcPr>
           <w:p>
@@ -5836,49 +6508,42 @@
         </w:tc>
         <w:tc>
           <w:tcPr>
-            <w:tcW w:w="1272" w:type="dxa"/>
-            <w:noWrap/>
-          </w:tcPr>
-          <w:p>
-            <w:pPr>
-              <w:jc w:val="center"/>
-              <w:cnfStyle w:val="000000100000" w:firstRow="0" w:lastRow="0" w:firstColumn="0" w:lastColumn="0" w:oddVBand="0" w:evenVBand="0" w:oddHBand="1" w:evenHBand="0" w:firstRowFirstColumn="0" w:firstRowLastColumn="0" w:lastRowFirstColumn="0" w:lastRowLastColumn="0"/>
-              <w:rPr>
-                <w:rFonts w:ascii="Arial" w:eastAsia="Times New Roman" w:hAnsi="Arial" w:cs="Arial"/>
-                <w:sz w:val="20"/>
-                <w:szCs w:val="20"/>
-                <w:highlight w:val="yellow"/>
-                <w:lang w:eastAsia="cs-CZ"/>
-              </w:rPr>
-            </w:pPr>
-            <w:r>
-              <w:rPr>
-                <w:rFonts w:ascii="Arial" w:eastAsia="Times New Roman" w:hAnsi="Arial" w:cs="Arial"/>
-                <w:sz w:val="20"/>
-                <w:szCs w:val="20"/>
-                <w:highlight w:val="yellow"/>
-                <w:lang w:eastAsia="cs-CZ"/>
-              </w:rPr>
-              <w:t>T</w:t>
-            </w:r>
-          </w:p>
-        </w:tc>
-        <w:tc>
-          <w:tcPr>
-            <w:tcW w:w="2260" w:type="dxa"/>
-            <w:noWrap/>
-          </w:tcPr>
-          <w:p>
-            <w:pPr>
-              <w:jc w:val="center"/>
-              <w:cnfStyle w:val="000000100000" w:firstRow="0" w:lastRow="0" w:firstColumn="0" w:lastColumn="0" w:oddVBand="0" w:evenVBand="0" w:oddHBand="1" w:evenHBand="0" w:firstRowFirstColumn="0" w:firstRowLastColumn="0" w:lastRowFirstColumn="0" w:lastRowLastColumn="0"/>
-              <w:rPr>
-                <w:rFonts w:ascii="Arial" w:eastAsia="Times New Roman" w:hAnsi="Arial" w:cs="Arial"/>
-                <w:sz w:val="20"/>
-                <w:szCs w:val="20"/>
-                <w:highlight w:val="yellow"/>
-                <w:lang w:eastAsia="cs-CZ"/>
-              </w:rPr>
+            <w:tcW w:w="1273" w:type="dxa"/>
+            <w:noWrap/>
+          </w:tcPr>
+          <w:p>
+            <w:pPr>
+              <w:jc w:val="center"/>
+              <w:cnfStyle w:val="000000100000" w:firstRow="0" w:lastRow="0" w:firstColumn="0" w:lastColumn="0" w:oddVBand="0" w:evenVBand="0" w:oddHBand="1" w:evenHBand="0" w:firstRowFirstColumn="0" w:firstRowLastColumn="0" w:lastRowFirstColumn="0" w:lastRowLastColumn="0"/>
+              <w:rPr>
+                <w:rFonts w:ascii="Arial" w:eastAsia="Times New Roman" w:hAnsi="Arial" w:cs="Arial"/>
+                <w:sz w:val="20"/>
+                <w:szCs w:val="20"/>
+                <w:highlight w:val="yellow"/>
+                <w:lang w:eastAsia="cs-CZ"/>
+              </w:rPr>
+            </w:pPr>
+            <w:r>
+              <w:rPr>
+                <w:rFonts w:ascii="Arial" w:eastAsia="Times New Roman" w:hAnsi="Arial" w:cs="Arial"/>
+                <w:sz w:val="20"/>
+                <w:szCs w:val="20"/>
+                <w:highlight w:val="yellow"/>
+                <w:lang w:eastAsia="cs-CZ"/>
+              </w:rPr>
+              <w:t>B</w:t>
+            </w:r>
+          </w:p>
+        </w:tc>
+        <w:tc>
+          <w:tcPr>
+            <w:tcW w:w="2263" w:type="dxa"/>
+            <w:noWrap/>
+          </w:tcPr>
+          <w:p>
+            <w:pPr>
+              <w:jc w:val="center"/>
+              <w:cnfStyle w:val="000000100000" w:firstRow="0" w:lastRow="0" w:firstColumn="0" w:lastColumn="0" w:oddVBand="0" w:evenVBand="0" w:oddHBand="1" w:evenHBand="0" w:firstRowFirstColumn="0" w:firstRowLastColumn="0" w:lastRowFirstColumn="0" w:lastRowLastColumn="0"/>
             </w:pPr>
           </w:p>
         </w:tc>
@@ -6303,7 +6968,6 @@
   <w:style w:type="character" w:default="1" w:styleId="Standardnpsmoodstavce">
     <w:name w:val="Default Paragraph Font"/>
     <w:uiPriority w:val="1"/>
-    <w:semiHidden/>
     <w:unhideWhenUsed/>
   </w:style>
   <w:style w:type="table" w:default="1" w:styleId="Normlntabulka">

</xml_diff>